<commit_message>
phase 3 output used now
</commit_message>
<xml_diff>
--- a/Documents/analysis/DarkmatterImptDetails.docx
+++ b/Documents/analysis/DarkmatterImptDetails.docx
@@ -129,10 +129,14 @@
           <w:b/>
           <w:bCs/>
         </w:rPr>
-        <w:t>Number of Runs:</w:t>
-      </w:r>
-      <w:r>
-        <w:t xml:space="preserve"> 1000</w:t>
+        <w:t>Code runs 1000 runs each time, time in document per run</w:t>
+      </w:r>
+      <w:r>
+        <w:rPr>
+          <w:b/>
+          <w:bCs/>
+        </w:rPr>
+        <w:t xml:space="preserve"> </w:t>
       </w:r>
     </w:p>
     <w:p/>
@@ -207,9 +211,8 @@
           <w:bCs/>
           <w:color w:val="1F542E"/>
         </w:rPr>
-        <w:t xml:space="preserve"> = </w:t>
-      </w:r>
-      <w:proofErr w:type="gramStart"/>
+        <w:t xml:space="preserve"> = 1</w:t>
+      </w:r>
       <w:r>
         <w:rPr>
           <w:rFonts w:ascii="JetBrains Mono" w:hAnsi="JetBrains Mono"/>
@@ -217,7 +220,7 @@
           <w:bCs/>
           <w:color w:val="1F542E"/>
         </w:rPr>
-        <w:t xml:space="preserve">1, </w:t>
+        <w:t xml:space="preserve">.   - </w:t>
       </w:r>
       <w:r>
         <w:rPr>
@@ -226,18 +229,71 @@
           <w:bCs/>
           <w:color w:val="1F542E"/>
         </w:rPr>
-        <w:t xml:space="preserve">  </w:t>
-      </w:r>
-      <w:proofErr w:type="gramEnd"/>
-      <w:r>
+        <w:t>centralized packed PRF, both phases 2 and 3 are packed (no lookup table), key is Toeplitz:</w:t>
+      </w:r>
+    </w:p>
+    <w:p>
+      <w:pPr>
+        <w:pStyle w:val="HTMLPreformatted"/>
+        <w:shd w:val="clear" w:color="auto" w:fill="FFFFFF"/>
         <w:rPr>
           <w:rFonts w:ascii="JetBrains Mono" w:hAnsi="JetBrains Mono"/>
           <w:b/>
           <w:bCs/>
           <w:color w:val="1F542E"/>
         </w:rPr>
-        <w:t>centralized packed PRF, both phases 2 and 3 are packed (no lookup table), key is Toeplitz.</w:t>
-      </w:r>
+      </w:pPr>
+    </w:p>
+    <w:p>
+      <w:pPr>
+        <w:pStyle w:val="HTMLPreformatted"/>
+        <w:shd w:val="clear" w:color="auto" w:fill="FFFFFF"/>
+        <w:rPr>
+          <w:rFonts w:ascii="JetBrains Mono" w:hAnsi="JetBrains Mono"/>
+          <w:b/>
+          <w:bCs/>
+          <w:color w:val="1F542E"/>
+        </w:rPr>
+      </w:pPr>
+      <w:r>
+        <w:rPr>
+          <w:rFonts w:ascii="JetBrains Mono" w:hAnsi="JetBrains Mono"/>
+          <w:b/>
+          <w:bCs/>
+          <w:color w:val="1F542E"/>
+        </w:rPr>
+        <w:t>UNPACKED_PRF_CENTRALIZED = 1</w:t>
+      </w:r>
+      <w:r>
+        <w:rPr>
+          <w:rFonts w:ascii="JetBrains Mono" w:hAnsi="JetBrains Mono"/>
+          <w:b/>
+          <w:bCs/>
+          <w:color w:val="1F542E"/>
+        </w:rPr>
+        <w:t xml:space="preserve">. - </w:t>
+      </w:r>
+      <w:r>
+        <w:rPr>
+          <w:rFonts w:ascii="JetBrains Mono" w:hAnsi="JetBrains Mono"/>
+          <w:b/>
+          <w:bCs/>
+          <w:color w:val="1F542E"/>
+        </w:rPr>
+        <w:t>Centralized naïve version:</w:t>
+      </w:r>
+    </w:p>
+    <w:p>
+      <w:pPr>
+        <w:pStyle w:val="HTMLPreformatted"/>
+        <w:shd w:val="clear" w:color="auto" w:fill="FFFFFF"/>
+        <w:rPr>
+          <w:rFonts w:ascii="JetBrains Mono" w:hAnsi="JetBrains Mono"/>
+          <w:b/>
+          <w:bCs/>
+          <w:color w:val="1F542E"/>
+        </w:rPr>
+      </w:pPr>
     </w:p>
     <w:p>
       <w:pPr>
@@ -311,20 +367,18 @@
           <w:sz w:val="24"/>
           <w:szCs w:val="24"/>
         </w:rPr>
-        <w:t>Centralized packed version:</w:t>
-      </w:r>
-    </w:p>
-    <w:p>
-      <w:pPr>
-        <w:pStyle w:val="HTMLPreformatted"/>
-        <w:shd w:val="clear" w:color="auto" w:fill="FFFFFF"/>
+        <w:t>g</w:t>
+      </w:r>
+      <w:r>
         <w:rPr>
           <w:rFonts w:asciiTheme="minorHAnsi" w:hAnsiTheme="minorHAnsi" w:cstheme="minorHAnsi"/>
           <w:color w:val="000000" w:themeColor="text1"/>
           <w:sz w:val="24"/>
           <w:szCs w:val="24"/>
         </w:rPr>
-      </w:pPr>
+        <w:t>++ -std=</w:t>
+      </w:r>
+      <w:proofErr w:type="spellStart"/>
       <w:r>
         <w:rPr>
           <w:rFonts w:asciiTheme="minorHAnsi" w:hAnsiTheme="minorHAnsi" w:cstheme="minorHAnsi"/>
@@ -332,8 +386,9 @@
           <w:sz w:val="24"/>
           <w:szCs w:val="24"/>
         </w:rPr>
-        <w:t>g</w:t>
-      </w:r>
+        <w:t>c++</w:t>
+      </w:r>
+      <w:proofErr w:type="spellEnd"/>
       <w:r>
         <w:rPr>
           <w:rFonts w:asciiTheme="minorHAnsi" w:hAnsiTheme="minorHAnsi" w:cstheme="minorHAnsi"/>
@@ -341,7 +396,7 @@
           <w:sz w:val="24"/>
           <w:szCs w:val="24"/>
         </w:rPr>
-        <w:t>++ -std=</w:t>
+        <w:t xml:space="preserve">14 -O3 -o </w:t>
       </w:r>
       <w:proofErr w:type="spellStart"/>
       <w:r>
@@ -351,9 +406,8 @@
           <w:sz w:val="24"/>
           <w:szCs w:val="24"/>
         </w:rPr>
-        <w:t>c++</w:t>
-      </w:r>
-      <w:proofErr w:type="spellEnd"/>
+        <w:t>p</w:t>
+      </w:r>
       <w:r>
         <w:rPr>
           <w:rFonts w:asciiTheme="minorHAnsi" w:hAnsiTheme="minorHAnsi" w:cstheme="minorHAnsi"/>
@@ -361,9 +415,8 @@
           <w:sz w:val="24"/>
           <w:szCs w:val="24"/>
         </w:rPr>
-        <w:t xml:space="preserve">14 -O3 -o </w:t>
-      </w:r>
-      <w:proofErr w:type="spellStart"/>
+        <w:t>DarkMatter</w:t>
+      </w:r>
       <w:r>
         <w:rPr>
           <w:rFonts w:asciiTheme="minorHAnsi" w:hAnsiTheme="minorHAnsi" w:cstheme="minorHAnsi"/>
@@ -371,8 +424,9 @@
           <w:sz w:val="24"/>
           <w:szCs w:val="24"/>
         </w:rPr>
-        <w:t>p</w:t>
-      </w:r>
+        <w:t>PRF</w:t>
+      </w:r>
+      <w:proofErr w:type="spellEnd"/>
       <w:r>
         <w:rPr>
           <w:rFonts w:asciiTheme="minorHAnsi" w:hAnsiTheme="minorHAnsi" w:cstheme="minorHAnsi"/>
@@ -380,8 +434,9 @@
           <w:sz w:val="24"/>
           <w:szCs w:val="24"/>
         </w:rPr>
-        <w:t>DarkMatter</w:t>
-      </w:r>
+        <w:t xml:space="preserve"> -I include/</w:t>
+      </w:r>
+      <w:proofErr w:type="spellStart"/>
       <w:r>
         <w:rPr>
           <w:rFonts w:asciiTheme="minorHAnsi" w:hAnsiTheme="minorHAnsi" w:cstheme="minorHAnsi"/>
@@ -389,7 +444,7 @@
           <w:sz w:val="24"/>
           <w:szCs w:val="24"/>
         </w:rPr>
-        <w:t>PRF</w:t>
+        <w:t>darkmatter</w:t>
       </w:r>
       <w:proofErr w:type="spellEnd"/>
       <w:r>
@@ -399,7 +454,7 @@
           <w:sz w:val="24"/>
           <w:szCs w:val="24"/>
         </w:rPr>
-        <w:t xml:space="preserve"> -I include/</w:t>
+        <w:t xml:space="preserve">/ </w:t>
       </w:r>
       <w:proofErr w:type="spellStart"/>
       <w:r>
@@ -409,7 +464,7 @@
           <w:sz w:val="24"/>
           <w:szCs w:val="24"/>
         </w:rPr>
-        <w:t>darkmatter</w:t>
+        <w:t>src</w:t>
       </w:r>
       <w:proofErr w:type="spellEnd"/>
       <w:r>
@@ -419,7 +474,7 @@
           <w:sz w:val="24"/>
           <w:szCs w:val="24"/>
         </w:rPr>
-        <w:t xml:space="preserve">/ </w:t>
+        <w:t>/*.</w:t>
       </w:r>
       <w:proofErr w:type="spellStart"/>
       <w:r>
@@ -429,7 +484,7 @@
           <w:sz w:val="24"/>
           <w:szCs w:val="24"/>
         </w:rPr>
-        <w:t>src</w:t>
+        <w:t>cpp</w:t>
       </w:r>
       <w:proofErr w:type="spellEnd"/>
       <w:r>
@@ -439,7 +494,7 @@
           <w:sz w:val="24"/>
           <w:szCs w:val="24"/>
         </w:rPr>
-        <w:t>/*.</w:t>
+        <w:t xml:space="preserve"> tests/*.</w:t>
       </w:r>
       <w:proofErr w:type="spellStart"/>
       <w:r>
@@ -459,19 +514,32 @@
           <w:sz w:val="24"/>
           <w:szCs w:val="24"/>
         </w:rPr>
-        <w:t xml:space="preserve"> tests/*.</w:t>
-      </w:r>
-      <w:proofErr w:type="spellStart"/>
-      <w:r>
+        <w:br/>
+      </w:r>
+    </w:p>
+    <w:p>
+      <w:pPr>
+        <w:pStyle w:val="HTMLPreformatted"/>
+        <w:shd w:val="clear" w:color="auto" w:fill="FFFFFF"/>
         <w:rPr>
           <w:rFonts w:asciiTheme="minorHAnsi" w:hAnsiTheme="minorHAnsi" w:cstheme="minorHAnsi"/>
           <w:color w:val="000000" w:themeColor="text1"/>
           <w:sz w:val="24"/>
           <w:szCs w:val="24"/>
         </w:rPr>
-        <w:t>cpp</w:t>
-      </w:r>
-      <w:proofErr w:type="spellEnd"/>
+      </w:pPr>
+      <w:r>
+        <w:rPr>
+          <w:rFonts w:asciiTheme="minorHAnsi" w:hAnsiTheme="minorHAnsi" w:cstheme="minorHAnsi"/>
+          <w:b/>
+          <w:bCs/>
+          <w:color w:val="000000" w:themeColor="text1"/>
+          <w:sz w:val="24"/>
+          <w:szCs w:val="24"/>
+          <w:u w:val="single"/>
+        </w:rPr>
+        <w:t>Runtimes</w:t>
+      </w:r>
       <w:r>
         <w:rPr>
           <w:rFonts w:asciiTheme="minorHAnsi" w:hAnsiTheme="minorHAnsi" w:cstheme="minorHAnsi"/>
@@ -479,39 +547,6 @@
           <w:sz w:val="24"/>
           <w:szCs w:val="24"/>
         </w:rPr>
-        <w:br/>
-      </w:r>
-    </w:p>
-    <w:p>
-      <w:pPr>
-        <w:pStyle w:val="HTMLPreformatted"/>
-        <w:shd w:val="clear" w:color="auto" w:fill="FFFFFF"/>
-        <w:rPr>
-          <w:rFonts w:asciiTheme="minorHAnsi" w:hAnsiTheme="minorHAnsi" w:cstheme="minorHAnsi"/>
-          <w:color w:val="000000" w:themeColor="text1"/>
-          <w:sz w:val="24"/>
-          <w:szCs w:val="24"/>
-        </w:rPr>
-      </w:pPr>
-      <w:r>
-        <w:rPr>
-          <w:rFonts w:asciiTheme="minorHAnsi" w:hAnsiTheme="minorHAnsi" w:cstheme="minorHAnsi"/>
-          <w:b/>
-          <w:bCs/>
-          <w:color w:val="000000" w:themeColor="text1"/>
-          <w:sz w:val="24"/>
-          <w:szCs w:val="24"/>
-          <w:u w:val="single"/>
-        </w:rPr>
-        <w:t>Runtimes</w:t>
-      </w:r>
-      <w:r>
-        <w:rPr>
-          <w:rFonts w:asciiTheme="minorHAnsi" w:hAnsiTheme="minorHAnsi" w:cstheme="minorHAnsi"/>
-          <w:color w:val="000000" w:themeColor="text1"/>
-          <w:sz w:val="24"/>
-          <w:szCs w:val="24"/>
-        </w:rPr>
         <w:t>:</w:t>
       </w:r>
     </w:p>
@@ -589,21 +624,21 @@
     <w:tbl>
       <w:tblPr>
         <w:tblStyle w:val="TableGrid"/>
-        <w:tblW w:w="8837" w:type="dxa"/>
+        <w:tblW w:w="9350" w:type="dxa"/>
         <w:tblLook w:val="04A0" w:firstRow="1" w:lastRow="0" w:firstColumn="1" w:lastColumn="0" w:noHBand="0" w:noVBand="1"/>
       </w:tblPr>
       <w:tblGrid>
-        <w:gridCol w:w="2962"/>
-        <w:gridCol w:w="2957"/>
-        <w:gridCol w:w="2918"/>
+        <w:gridCol w:w="3775"/>
+        <w:gridCol w:w="2488"/>
+        <w:gridCol w:w="3087"/>
       </w:tblGrid>
       <w:tr>
         <w:trPr>
-          <w:trHeight w:val="356"/>
+          <w:trHeight w:val="449"/>
         </w:trPr>
         <w:tc>
           <w:tcPr>
-            <w:tcW w:w="2962" w:type="dxa"/>
+            <w:tcW w:w="3775" w:type="dxa"/>
             <w:vAlign w:val="center"/>
           </w:tcPr>
           <w:p>
@@ -625,29 +660,74 @@
         </w:tc>
         <w:tc>
           <w:tcPr>
-            <w:tcW w:w="2957" w:type="dxa"/>
-            <w:vAlign w:val="center"/>
-          </w:tcPr>
-          <w:p>
-            <w:pPr>
-              <w:jc w:val="center"/>
-              <w:rPr>
-                <w:b/>
-                <w:bCs/>
-              </w:rPr>
-            </w:pPr>
-            <w:r>
-              <w:rPr>
-                <w:b/>
-                <w:bCs/>
-              </w:rPr>
-              <w:t>milliseconds</w:t>
-            </w:r>
-          </w:p>
-        </w:tc>
-        <w:tc>
-          <w:tcPr>
-            <w:tcW w:w="2918" w:type="dxa"/>
+            <w:tcW w:w="2488" w:type="dxa"/>
+            <w:vAlign w:val="center"/>
+          </w:tcPr>
+          <w:p>
+            <w:pPr>
+              <w:jc w:val="center"/>
+              <w:rPr>
+                <w:b/>
+                <w:bCs/>
+              </w:rPr>
+            </w:pPr>
+            <m:oMath>
+              <m:r>
+                <m:rPr>
+                  <m:sty m:val="bi"/>
+                </m:rPr>
+                <w:rPr>
+                  <w:rFonts w:ascii="Cambria Math" w:hAnsi="Cambria Math"/>
+                </w:rPr>
+                <m:t>1</m:t>
+              </m:r>
+              <m:sSup>
+                <m:sSupPr>
+                  <m:ctrlPr>
+                    <w:rPr>
+                      <w:rFonts w:ascii="Cambria Math" w:hAnsi="Cambria Math"/>
+                      <w:b/>
+                      <w:bCs/>
+                      <w:i/>
+                    </w:rPr>
+                  </m:ctrlPr>
+                </m:sSupPr>
+                <m:e>
+                  <m:r>
+                    <m:rPr>
+                      <m:sty m:val="bi"/>
+                    </m:rPr>
+                    <w:rPr>
+                      <w:rFonts w:ascii="Cambria Math" w:hAnsi="Cambria Math"/>
+                    </w:rPr>
+                    <m:t>0</m:t>
+                  </m:r>
+                </m:e>
+                <m:sup>
+                  <m:r>
+                    <m:rPr>
+                      <m:sty m:val="bi"/>
+                    </m:rPr>
+                    <w:rPr>
+                      <w:rFonts w:ascii="Cambria Math" w:hAnsi="Cambria Math"/>
+                    </w:rPr>
+                    <m:t>-6</m:t>
+                  </m:r>
+                </m:sup>
+              </m:sSup>
+            </m:oMath>
+            <w:r>
+              <w:rPr>
+                <w:b/>
+                <w:bCs/>
+              </w:rPr>
+              <w:t xml:space="preserve"> sec (microseconds)</w:t>
+            </w:r>
+          </w:p>
+        </w:tc>
+        <w:tc>
+          <w:tcPr>
+            <w:tcW w:w="3087" w:type="dxa"/>
             <w:vAlign w:val="center"/>
           </w:tcPr>
           <w:p>
@@ -670,11 +750,11 @@
       </w:tr>
       <w:tr>
         <w:trPr>
-          <w:trHeight w:val="494"/>
+          <w:trHeight w:val="622"/>
         </w:trPr>
         <w:tc>
           <w:tcPr>
-            <w:tcW w:w="2962" w:type="dxa"/>
+            <w:tcW w:w="3775" w:type="dxa"/>
             <w:vAlign w:val="center"/>
           </w:tcPr>
           <w:p>
@@ -704,7 +784,7 @@
         </w:tc>
         <w:tc>
           <w:tcPr>
-            <w:tcW w:w="2957" w:type="dxa"/>
+            <w:tcW w:w="2488" w:type="dxa"/>
             <w:vAlign w:val="center"/>
           </w:tcPr>
           <w:p>
@@ -718,22 +798,26 @@
         </w:tc>
         <w:tc>
           <w:tcPr>
-            <w:tcW w:w="2918" w:type="dxa"/>
-          </w:tcPr>
-          <w:p>
-            <w:pPr>
-              <w:jc w:val="center"/>
-            </w:pPr>
+            <w:tcW w:w="3087" w:type="dxa"/>
+            <w:vAlign w:val="center"/>
+          </w:tcPr>
+          <w:p>
+            <w:pPr>
+              <w:jc w:val="center"/>
+            </w:pPr>
+            <w:r>
+              <w:t>374,531</w:t>
+            </w:r>
           </w:p>
         </w:tc>
       </w:tr>
       <w:tr>
         <w:trPr>
-          <w:trHeight w:val="517"/>
+          <w:trHeight w:val="651"/>
         </w:trPr>
         <w:tc>
           <w:tcPr>
-            <w:tcW w:w="2962" w:type="dxa"/>
+            <w:tcW w:w="3775" w:type="dxa"/>
             <w:vAlign w:val="center"/>
           </w:tcPr>
           <w:p>
@@ -763,39 +847,40 @@
         </w:tc>
         <w:tc>
           <w:tcPr>
-            <w:tcW w:w="2957" w:type="dxa"/>
-            <w:vAlign w:val="center"/>
-          </w:tcPr>
-          <w:p>
-            <w:pPr>
-              <w:jc w:val="center"/>
-            </w:pPr>
-            <w:r>
-              <w:t>0.5</w:t>
-            </w:r>
-            <w:r>
-              <w:t>8</w:t>
-            </w:r>
-          </w:p>
-        </w:tc>
-        <w:tc>
-          <w:tcPr>
-            <w:tcW w:w="2918" w:type="dxa"/>
-          </w:tcPr>
-          <w:p>
-            <w:pPr>
-              <w:jc w:val="center"/>
-            </w:pPr>
+            <w:tcW w:w="2488" w:type="dxa"/>
+            <w:vAlign w:val="center"/>
+          </w:tcPr>
+          <w:p>
+            <w:pPr>
+              <w:jc w:val="center"/>
+            </w:pPr>
+            <w:r>
+              <w:t>0.50</w:t>
+            </w:r>
+          </w:p>
+        </w:tc>
+        <w:tc>
+          <w:tcPr>
+            <w:tcW w:w="3087" w:type="dxa"/>
+            <w:vAlign w:val="center"/>
+          </w:tcPr>
+          <w:p>
+            <w:pPr>
+              <w:jc w:val="center"/>
+            </w:pPr>
+            <w:r>
+              <w:t>2,000,000</w:t>
+            </w:r>
           </w:p>
         </w:tc>
       </w:tr>
       <w:tr>
         <w:trPr>
-          <w:trHeight w:val="494"/>
+          <w:trHeight w:val="622"/>
         </w:trPr>
         <w:tc>
           <w:tcPr>
-            <w:tcW w:w="2962" w:type="dxa"/>
+            <w:tcW w:w="3775" w:type="dxa"/>
             <w:vAlign w:val="center"/>
           </w:tcPr>
           <w:p>
@@ -819,13 +904,30 @@
               <w:jc w:val="center"/>
             </w:pPr>
             <w:r>
-              <w:t>(multiply with 81 x 256 randomization matrix)</w:t>
-            </w:r>
-          </w:p>
-        </w:tc>
-        <w:tc>
-          <w:tcPr>
-            <w:tcW w:w="2957" w:type="dxa"/>
+              <w:t xml:space="preserve">(multiply </w:t>
+            </w:r>
+            <w:r>
+              <w:t>w</w:t>
+            </w:r>
+            <w:r>
+              <w:t xml:space="preserve"> 81x256 </w:t>
+            </w:r>
+            <w:proofErr w:type="gramStart"/>
+            <w:r>
+              <w:t xml:space="preserve">Rand </w:t>
+            </w:r>
+            <w:r>
+              <w:t xml:space="preserve"> matrix</w:t>
+            </w:r>
+            <w:proofErr w:type="gramEnd"/>
+            <w:r>
+              <w:t>)</w:t>
+            </w:r>
+          </w:p>
+        </w:tc>
+        <w:tc>
+          <w:tcPr>
+            <w:tcW w:w="2488" w:type="dxa"/>
             <w:vAlign w:val="center"/>
           </w:tcPr>
           <w:p>
@@ -839,22 +941,26 @@
         </w:tc>
         <w:tc>
           <w:tcPr>
-            <w:tcW w:w="2918" w:type="dxa"/>
-          </w:tcPr>
-          <w:p>
-            <w:pPr>
-              <w:jc w:val="center"/>
-            </w:pPr>
+            <w:tcW w:w="3087" w:type="dxa"/>
+            <w:vAlign w:val="center"/>
+          </w:tcPr>
+          <w:p>
+            <w:pPr>
+              <w:jc w:val="center"/>
+            </w:pPr>
+            <w:r>
+              <w:t>82,500</w:t>
+            </w:r>
           </w:p>
         </w:tc>
       </w:tr>
       <w:tr>
         <w:trPr>
-          <w:trHeight w:val="494"/>
+          <w:trHeight w:val="622"/>
         </w:trPr>
         <w:tc>
           <w:tcPr>
-            <w:tcW w:w="2962" w:type="dxa"/>
+            <w:tcW w:w="3775" w:type="dxa"/>
             <w:vAlign w:val="center"/>
           </w:tcPr>
           <w:p>
@@ -876,30 +982,54 @@
         </w:tc>
         <w:tc>
           <w:tcPr>
-            <w:tcW w:w="2957" w:type="dxa"/>
-            <w:vAlign w:val="center"/>
-          </w:tcPr>
-          <w:p>
-            <w:pPr>
-              <w:jc w:val="center"/>
-            </w:pPr>
-            <w:r>
-              <w:t>17.81</w:t>
-            </w:r>
-          </w:p>
-        </w:tc>
-        <w:tc>
-          <w:tcPr>
-            <w:tcW w:w="2918" w:type="dxa"/>
-          </w:tcPr>
-          <w:p>
-            <w:pPr>
-              <w:jc w:val="center"/>
-            </w:pPr>
+            <w:tcW w:w="2488" w:type="dxa"/>
+            <w:vAlign w:val="center"/>
+          </w:tcPr>
+          <w:p>
+            <w:pPr>
+              <w:jc w:val="center"/>
+            </w:pPr>
+            <w:r>
+              <w:t>15.29</w:t>
+            </w:r>
+          </w:p>
+        </w:tc>
+        <w:tc>
+          <w:tcPr>
+            <w:tcW w:w="3087" w:type="dxa"/>
+            <w:vAlign w:val="center"/>
+          </w:tcPr>
+          <w:p>
+            <w:pPr>
+              <w:jc w:val="center"/>
+            </w:pPr>
+            <w:r>
+              <w:t>65,400</w:t>
+            </w:r>
           </w:p>
         </w:tc>
       </w:tr>
     </w:tbl>
+    <w:p>
+      <w:pPr>
+        <w:jc w:val="center"/>
+        <w:rPr>
+          <w:b/>
+          <w:bCs/>
+          <w:u w:val="single"/>
+        </w:rPr>
+      </w:pPr>
+    </w:p>
+    <w:p>
+      <w:pPr>
+        <w:jc w:val="center"/>
+        <w:rPr>
+          <w:b/>
+          <w:bCs/>
+          <w:u w:val="single"/>
+        </w:rPr>
+      </w:pPr>
+    </w:p>
     <w:p>
       <w:pPr>
         <w:jc w:val="center"/>
@@ -927,7 +1057,6 @@
           <w:bCs/>
           <w:u w:val="single"/>
         </w:rPr>
-        <w:lastRenderedPageBreak/>
         <w:t>Centralized PRF Implementation</w:t>
       </w:r>
       <w:r>
@@ -960,12 +1089,13 @@
     <w:tbl>
       <w:tblPr>
         <w:tblStyle w:val="TableGrid"/>
-        <w:tblW w:w="6119" w:type="dxa"/>
+        <w:tblW w:w="9179" w:type="dxa"/>
         <w:jc w:val="center"/>
         <w:tblLook w:val="04A0" w:firstRow="1" w:lastRow="0" w:firstColumn="1" w:lastColumn="0" w:noHBand="0" w:noVBand="1"/>
       </w:tblPr>
       <w:tblGrid>
         <w:gridCol w:w="3059"/>
+        <w:gridCol w:w="3060"/>
         <w:gridCol w:w="3060"/>
       </w:tblGrid>
       <w:tr>
@@ -1008,12 +1138,80 @@
                 <w:bCs/>
               </w:rPr>
             </w:pPr>
-            <w:r>
-              <w:rPr>
-                <w:b/>
-                <w:bCs/>
-              </w:rPr>
-              <w:t>milliseconds</w:t>
+            <m:oMath>
+              <m:r>
+                <m:rPr>
+                  <m:sty m:val="bi"/>
+                </m:rPr>
+                <w:rPr>
+                  <w:rFonts w:ascii="Cambria Math" w:hAnsi="Cambria Math"/>
+                </w:rPr>
+                <m:t>1</m:t>
+              </m:r>
+              <m:sSup>
+                <m:sSupPr>
+                  <m:ctrlPr>
+                    <w:rPr>
+                      <w:rFonts w:ascii="Cambria Math" w:hAnsi="Cambria Math"/>
+                      <w:b/>
+                      <w:bCs/>
+                      <w:i/>
+                    </w:rPr>
+                  </m:ctrlPr>
+                </m:sSupPr>
+                <m:e>
+                  <m:r>
+                    <m:rPr>
+                      <m:sty m:val="bi"/>
+                    </m:rPr>
+                    <w:rPr>
+                      <w:rFonts w:ascii="Cambria Math" w:hAnsi="Cambria Math"/>
+                    </w:rPr>
+                    <m:t>0</m:t>
+                  </m:r>
+                </m:e>
+                <m:sup>
+                  <m:r>
+                    <m:rPr>
+                      <m:sty m:val="bi"/>
+                    </m:rPr>
+                    <w:rPr>
+                      <w:rFonts w:ascii="Cambria Math" w:hAnsi="Cambria Math"/>
+                    </w:rPr>
+                    <m:t>-6</m:t>
+                  </m:r>
+                </m:sup>
+              </m:sSup>
+            </m:oMath>
+            <w:r>
+              <w:rPr>
+                <w:b/>
+                <w:bCs/>
+              </w:rPr>
+              <w:t xml:space="preserve"> sec (microseconds)</w:t>
+            </w:r>
+          </w:p>
+        </w:tc>
+        <w:tc>
+          <w:tcPr>
+            <w:tcW w:w="3060" w:type="dxa"/>
+            <w:vAlign w:val="center"/>
+          </w:tcPr>
+          <w:p>
+            <w:pPr>
+              <w:jc w:val="center"/>
+              <w:rPr>
+                <w:rFonts w:ascii="Calibri" w:eastAsia="Calibri" w:hAnsi="Calibri" w:cs="Arial"/>
+                <w:b/>
+                <w:bCs/>
+              </w:rPr>
+            </w:pPr>
+            <w:r>
+              <w:rPr>
+                <w:b/>
+                <w:bCs/>
+              </w:rPr>
+              <w:t>Rounds per sec</w:t>
             </w:r>
           </w:p>
         </w:tc>
@@ -1063,11 +1261,18 @@
               <w:jc w:val="center"/>
             </w:pPr>
             <w:r>
-              <w:t>2.</w:t>
-            </w:r>
-            <w:r>
-              <w:t>50</w:t>
-            </w:r>
+              <w:t>2.50</w:t>
+            </w:r>
+          </w:p>
+        </w:tc>
+        <w:tc>
+          <w:tcPr>
+            <w:tcW w:w="3060" w:type="dxa"/>
+          </w:tcPr>
+          <w:p>
+            <w:pPr>
+              <w:jc w:val="center"/>
+            </w:pPr>
           </w:p>
         </w:tc>
       </w:tr>
@@ -1112,6 +1317,16 @@
             </w:r>
           </w:p>
         </w:tc>
+        <w:tc>
+          <w:tcPr>
+            <w:tcW w:w="3060" w:type="dxa"/>
+          </w:tcPr>
+          <w:p>
+            <w:pPr>
+              <w:jc w:val="center"/>
+            </w:pPr>
+          </w:p>
+        </w:tc>
       </w:tr>
       <w:tr>
         <w:trPr>
@@ -1162,6 +1377,16 @@
             </w:r>
           </w:p>
         </w:tc>
+        <w:tc>
+          <w:tcPr>
+            <w:tcW w:w="3060" w:type="dxa"/>
+          </w:tcPr>
+          <w:p>
+            <w:pPr>
+              <w:jc w:val="center"/>
+            </w:pPr>
+          </w:p>
+        </w:tc>
       </w:tr>
       <w:tr>
         <w:trPr>
@@ -1202,6 +1427,16 @@
             <w:r>
               <w:t>136.13</w:t>
             </w:r>
+          </w:p>
+        </w:tc>
+        <w:tc>
+          <w:tcPr>
+            <w:tcW w:w="3060" w:type="dxa"/>
+          </w:tcPr>
+          <w:p>
+            <w:pPr>
+              <w:jc w:val="center"/>
+            </w:pPr>
           </w:p>
         </w:tc>
       </w:tr>
@@ -1442,6 +1677,7 @@
           <w:szCs w:val="28"/>
           <w:u w:val="single"/>
         </w:rPr>
+        <w:lastRenderedPageBreak/>
         <w:drawing>
           <wp:inline distT="0" distB="0" distL="0" distR="0" wp14:anchorId="5E22FBF8" wp14:editId="7F720A64">
             <wp:extent cx="5033473" cy="2794475"/>
@@ -1494,7 +1730,6 @@
           <w:bCs/>
           <w:u w:val="single"/>
         </w:rPr>
-        <w:lastRenderedPageBreak/>
         <w:t xml:space="preserve">Distributed </w:t>
       </w:r>
       <w:r>
@@ -1894,6 +2129,7 @@
                 <w:b/>
                 <w:bCs/>
               </w:rPr>
+              <w:lastRenderedPageBreak/>
               <w:t>PRF</w:t>
             </w:r>
           </w:p>
@@ -2121,7 +2357,6 @@
                 <w:b/>
                 <w:bCs/>
               </w:rPr>
-              <w:lastRenderedPageBreak/>
               <w:t>Phase 3</w:t>
             </w:r>
           </w:p>
@@ -2493,6 +2728,7 @@
                 <w:b/>
                 <w:bCs/>
               </w:rPr>
+              <w:lastRenderedPageBreak/>
               <w:t>Round 2</w:t>
             </w:r>
           </w:p>
@@ -2745,7 +2981,6 @@
                 <w:b/>
                 <w:bCs/>
               </w:rPr>
-              <w:lastRenderedPageBreak/>
               <w:t>Rounds (1000 runs)</w:t>
             </w:r>
           </w:p>

</xml_diff>

<commit_message>
code correction, output used now, restructuring
</commit_message>
<xml_diff>
--- a/Documents/analysis/DarkmatterImptDetails.docx
+++ b/Documents/analysis/DarkmatterImptDetails.docx
@@ -22,8 +22,20 @@
           <w:szCs w:val="32"/>
           <w:u w:val="single"/>
         </w:rPr>
-        <w:t>Amazon AWS</w:t>
-      </w:r>
+        <w:t xml:space="preserve">Dark Matter </w:t>
+      </w:r>
+      <w:proofErr w:type="spellStart"/>
+      <w:r>
+        <w:rPr>
+          <w:b/>
+          <w:bCs/>
+          <w:sz w:val="32"/>
+          <w:szCs w:val="32"/>
+          <w:u w:val="single"/>
+        </w:rPr>
+        <w:t>Implmenetation</w:t>
+      </w:r>
+      <w:proofErr w:type="spellEnd"/>
     </w:p>
     <w:p>
       <w:pPr>
@@ -124,6 +136,12 @@
       </w:r>
     </w:p>
     <w:p>
+      <w:pPr>
+        <w:rPr>
+          <w:b/>
+          <w:bCs/>
+        </w:rPr>
+      </w:pPr>
       <w:r>
         <w:rPr>
           <w:b/>
@@ -137,6 +155,15 @@
           <w:bCs/>
         </w:rPr>
         <w:t xml:space="preserve"> </w:t>
+      </w:r>
+    </w:p>
+    <w:p>
+      <w:r>
+        <w:rPr>
+          <w:b/>
+          <w:bCs/>
+        </w:rPr>
+        <w:t xml:space="preserve">Running environment: Amazon AWS </w:t>
       </w:r>
     </w:p>
     <w:p/>
@@ -280,7 +307,69 @@
           <w:bCs/>
           <w:color w:val="1F542E"/>
         </w:rPr>
-        <w:t>Centralized naïve version:</w:t>
+        <w:t>Centralized naïve version</w:t>
+      </w:r>
+    </w:p>
+    <w:p>
+      <w:pPr>
+        <w:pStyle w:val="HTMLPreformatted"/>
+        <w:shd w:val="clear" w:color="auto" w:fill="FFFFFF"/>
+        <w:rPr>
+          <w:rFonts w:ascii="JetBrains Mono" w:hAnsi="JetBrains Mono"/>
+          <w:b/>
+          <w:bCs/>
+          <w:color w:val="1F542E"/>
+        </w:rPr>
+      </w:pPr>
+    </w:p>
+    <w:p>
+      <w:pPr>
+        <w:pStyle w:val="HTMLPreformatted"/>
+        <w:shd w:val="clear" w:color="auto" w:fill="FFFFFF"/>
+        <w:rPr>
+          <w:rFonts w:ascii="JetBrains Mono" w:hAnsi="JetBrains Mono"/>
+          <w:b/>
+          <w:bCs/>
+          <w:color w:val="1F542E"/>
+        </w:rPr>
+      </w:pPr>
+      <w:r>
+        <w:rPr>
+          <w:rFonts w:ascii="JetBrains Mono" w:hAnsi="JetBrains Mono"/>
+          <w:b/>
+          <w:bCs/>
+          <w:color w:val="1F542E"/>
+        </w:rPr>
+        <w:t>PACKED_PRF_CENTRAL_LOOKUP</w:t>
+      </w:r>
+      <w:r>
+        <w:rPr>
+          <w:rFonts w:ascii="JetBrains Mono" w:hAnsi="JetBrains Mono"/>
+          <w:b/>
+          <w:bCs/>
+          <w:color w:val="1F542E"/>
+        </w:rPr>
+        <w:t xml:space="preserve"> = </w:t>
+      </w:r>
+      <w:proofErr w:type="gramStart"/>
+      <w:r>
+        <w:rPr>
+          <w:rFonts w:ascii="JetBrains Mono" w:hAnsi="JetBrains Mono"/>
+          <w:b/>
+          <w:bCs/>
+          <w:color w:val="1F542E"/>
+        </w:rPr>
+        <w:t>1 ,</w:t>
+      </w:r>
+      <w:proofErr w:type="gramEnd"/>
+      <w:r>
+        <w:rPr>
+          <w:rFonts w:ascii="JetBrains Mono" w:hAnsi="JetBrains Mono"/>
+          <w:b/>
+          <w:bCs/>
+          <w:color w:val="1F542E"/>
+        </w:rPr>
+        <w:t xml:space="preserve"> centralized using lookup table</w:t>
       </w:r>
     </w:p>
     <w:p>
@@ -528,6 +617,222 @@
           <w:szCs w:val="24"/>
         </w:rPr>
       </w:pPr>
+    </w:p>
+    <w:p>
+      <w:pPr>
+        <w:pStyle w:val="HTMLPreformatted"/>
+        <w:shd w:val="clear" w:color="auto" w:fill="FFFFFF"/>
+        <w:rPr>
+          <w:rFonts w:asciiTheme="minorHAnsi" w:hAnsiTheme="minorHAnsi" w:cstheme="minorHAnsi"/>
+          <w:color w:val="000000" w:themeColor="text1"/>
+          <w:sz w:val="24"/>
+          <w:szCs w:val="24"/>
+        </w:rPr>
+      </w:pPr>
+    </w:p>
+    <w:p>
+      <w:pPr>
+        <w:pStyle w:val="HTMLPreformatted"/>
+        <w:shd w:val="clear" w:color="auto" w:fill="FFFFFF"/>
+        <w:rPr>
+          <w:rFonts w:asciiTheme="minorHAnsi" w:hAnsiTheme="minorHAnsi" w:cstheme="minorHAnsi"/>
+          <w:color w:val="000000" w:themeColor="text1"/>
+          <w:sz w:val="24"/>
+          <w:szCs w:val="24"/>
+        </w:rPr>
+      </w:pPr>
+    </w:p>
+    <w:p>
+      <w:pPr>
+        <w:pStyle w:val="HTMLPreformatted"/>
+        <w:shd w:val="clear" w:color="auto" w:fill="FFFFFF"/>
+        <w:rPr>
+          <w:rFonts w:asciiTheme="minorHAnsi" w:hAnsiTheme="minorHAnsi" w:cstheme="minorHAnsi"/>
+          <w:color w:val="000000" w:themeColor="text1"/>
+          <w:sz w:val="24"/>
+          <w:szCs w:val="24"/>
+        </w:rPr>
+      </w:pPr>
+    </w:p>
+    <w:p>
+      <w:pPr>
+        <w:pStyle w:val="HTMLPreformatted"/>
+        <w:shd w:val="clear" w:color="auto" w:fill="FFFFFF"/>
+        <w:rPr>
+          <w:rFonts w:asciiTheme="minorHAnsi" w:hAnsiTheme="minorHAnsi" w:cstheme="minorHAnsi"/>
+          <w:color w:val="000000" w:themeColor="text1"/>
+          <w:sz w:val="24"/>
+          <w:szCs w:val="24"/>
+        </w:rPr>
+      </w:pPr>
+    </w:p>
+    <w:p>
+      <w:pPr>
+        <w:pStyle w:val="HTMLPreformatted"/>
+        <w:shd w:val="clear" w:color="auto" w:fill="FFFFFF"/>
+        <w:rPr>
+          <w:rFonts w:asciiTheme="minorHAnsi" w:hAnsiTheme="minorHAnsi" w:cstheme="minorHAnsi"/>
+          <w:color w:val="000000" w:themeColor="text1"/>
+          <w:sz w:val="24"/>
+          <w:szCs w:val="24"/>
+        </w:rPr>
+      </w:pPr>
+    </w:p>
+    <w:p>
+      <w:pPr>
+        <w:pStyle w:val="HTMLPreformatted"/>
+        <w:shd w:val="clear" w:color="auto" w:fill="FFFFFF"/>
+        <w:rPr>
+          <w:rFonts w:asciiTheme="minorHAnsi" w:hAnsiTheme="minorHAnsi" w:cstheme="minorHAnsi"/>
+          <w:color w:val="000000" w:themeColor="text1"/>
+          <w:sz w:val="24"/>
+          <w:szCs w:val="24"/>
+        </w:rPr>
+      </w:pPr>
+    </w:p>
+    <w:p>
+      <w:pPr>
+        <w:pStyle w:val="HTMLPreformatted"/>
+        <w:shd w:val="clear" w:color="auto" w:fill="FFFFFF"/>
+        <w:rPr>
+          <w:rFonts w:asciiTheme="minorHAnsi" w:hAnsiTheme="minorHAnsi" w:cstheme="minorHAnsi"/>
+          <w:color w:val="000000" w:themeColor="text1"/>
+          <w:sz w:val="24"/>
+          <w:szCs w:val="24"/>
+        </w:rPr>
+      </w:pPr>
+    </w:p>
+    <w:p>
+      <w:pPr>
+        <w:pStyle w:val="HTMLPreformatted"/>
+        <w:shd w:val="clear" w:color="auto" w:fill="FFFFFF"/>
+        <w:rPr>
+          <w:rFonts w:asciiTheme="minorHAnsi" w:hAnsiTheme="minorHAnsi" w:cstheme="minorHAnsi"/>
+          <w:color w:val="000000" w:themeColor="text1"/>
+          <w:sz w:val="24"/>
+          <w:szCs w:val="24"/>
+        </w:rPr>
+      </w:pPr>
+    </w:p>
+    <w:p>
+      <w:pPr>
+        <w:pStyle w:val="HTMLPreformatted"/>
+        <w:shd w:val="clear" w:color="auto" w:fill="FFFFFF"/>
+        <w:rPr>
+          <w:rFonts w:asciiTheme="minorHAnsi" w:hAnsiTheme="minorHAnsi" w:cstheme="minorHAnsi"/>
+          <w:color w:val="000000" w:themeColor="text1"/>
+          <w:sz w:val="24"/>
+          <w:szCs w:val="24"/>
+        </w:rPr>
+      </w:pPr>
+    </w:p>
+    <w:p>
+      <w:pPr>
+        <w:pStyle w:val="HTMLPreformatted"/>
+        <w:shd w:val="clear" w:color="auto" w:fill="FFFFFF"/>
+        <w:rPr>
+          <w:rFonts w:asciiTheme="minorHAnsi" w:hAnsiTheme="minorHAnsi" w:cstheme="minorHAnsi"/>
+          <w:color w:val="000000" w:themeColor="text1"/>
+          <w:sz w:val="24"/>
+          <w:szCs w:val="24"/>
+        </w:rPr>
+      </w:pPr>
+    </w:p>
+    <w:p>
+      <w:pPr>
+        <w:pStyle w:val="HTMLPreformatted"/>
+        <w:shd w:val="clear" w:color="auto" w:fill="FFFFFF"/>
+        <w:rPr>
+          <w:rFonts w:asciiTheme="minorHAnsi" w:hAnsiTheme="minorHAnsi" w:cstheme="minorHAnsi"/>
+          <w:color w:val="000000" w:themeColor="text1"/>
+          <w:sz w:val="24"/>
+          <w:szCs w:val="24"/>
+        </w:rPr>
+      </w:pPr>
+    </w:p>
+    <w:p>
+      <w:pPr>
+        <w:pStyle w:val="HTMLPreformatted"/>
+        <w:shd w:val="clear" w:color="auto" w:fill="FFFFFF"/>
+        <w:rPr>
+          <w:rFonts w:asciiTheme="minorHAnsi" w:hAnsiTheme="minorHAnsi" w:cstheme="minorHAnsi"/>
+          <w:color w:val="000000" w:themeColor="text1"/>
+          <w:sz w:val="24"/>
+          <w:szCs w:val="24"/>
+        </w:rPr>
+      </w:pPr>
+    </w:p>
+    <w:p>
+      <w:pPr>
+        <w:pStyle w:val="HTMLPreformatted"/>
+        <w:shd w:val="clear" w:color="auto" w:fill="FFFFFF"/>
+        <w:rPr>
+          <w:rFonts w:asciiTheme="minorHAnsi" w:hAnsiTheme="minorHAnsi" w:cstheme="minorHAnsi"/>
+          <w:color w:val="000000" w:themeColor="text1"/>
+          <w:sz w:val="24"/>
+          <w:szCs w:val="24"/>
+        </w:rPr>
+      </w:pPr>
+    </w:p>
+    <w:p>
+      <w:pPr>
+        <w:pStyle w:val="HTMLPreformatted"/>
+        <w:shd w:val="clear" w:color="auto" w:fill="FFFFFF"/>
+        <w:rPr>
+          <w:rFonts w:asciiTheme="minorHAnsi" w:hAnsiTheme="minorHAnsi" w:cstheme="minorHAnsi"/>
+          <w:color w:val="000000" w:themeColor="text1"/>
+          <w:sz w:val="24"/>
+          <w:szCs w:val="24"/>
+        </w:rPr>
+      </w:pPr>
+    </w:p>
+    <w:p>
+      <w:pPr>
+        <w:pStyle w:val="HTMLPreformatted"/>
+        <w:shd w:val="clear" w:color="auto" w:fill="FFFFFF"/>
+        <w:rPr>
+          <w:rFonts w:asciiTheme="minorHAnsi" w:hAnsiTheme="minorHAnsi" w:cstheme="minorHAnsi"/>
+          <w:color w:val="000000" w:themeColor="text1"/>
+          <w:sz w:val="24"/>
+          <w:szCs w:val="24"/>
+        </w:rPr>
+      </w:pPr>
+    </w:p>
+    <w:p>
+      <w:pPr>
+        <w:pStyle w:val="HTMLPreformatted"/>
+        <w:shd w:val="clear" w:color="auto" w:fill="FFFFFF"/>
+        <w:rPr>
+          <w:rFonts w:asciiTheme="minorHAnsi" w:hAnsiTheme="minorHAnsi" w:cstheme="minorHAnsi"/>
+          <w:color w:val="000000" w:themeColor="text1"/>
+          <w:sz w:val="24"/>
+          <w:szCs w:val="24"/>
+        </w:rPr>
+      </w:pPr>
+    </w:p>
+    <w:p>
+      <w:pPr>
+        <w:pStyle w:val="HTMLPreformatted"/>
+        <w:shd w:val="clear" w:color="auto" w:fill="FFFFFF"/>
+        <w:rPr>
+          <w:rFonts w:asciiTheme="minorHAnsi" w:hAnsiTheme="minorHAnsi" w:cstheme="minorHAnsi"/>
+          <w:color w:val="000000" w:themeColor="text1"/>
+          <w:sz w:val="24"/>
+          <w:szCs w:val="24"/>
+        </w:rPr>
+      </w:pPr>
+    </w:p>
+    <w:p>
+      <w:pPr>
+        <w:pStyle w:val="HTMLPreformatted"/>
+        <w:shd w:val="clear" w:color="auto" w:fill="FFFFFF"/>
+        <w:rPr>
+          <w:rFonts w:asciiTheme="minorHAnsi" w:hAnsiTheme="minorHAnsi" w:cstheme="minorHAnsi"/>
+          <w:color w:val="000000" w:themeColor="text1"/>
+          <w:sz w:val="24"/>
+          <w:szCs w:val="24"/>
+        </w:rPr>
+      </w:pPr>
       <w:r>
         <w:rPr>
           <w:rFonts w:asciiTheme="minorHAnsi" w:hAnsiTheme="minorHAnsi" w:cstheme="minorHAnsi"/>
@@ -550,7 +855,6 @@
         <w:t>:</w:t>
       </w:r>
     </w:p>
-    <w:p/>
     <w:p>
       <w:r>
         <w:t>Runtime</w:t>
@@ -628,9 +932,10 @@
         <w:tblLook w:val="04A0" w:firstRow="1" w:lastRow="0" w:firstColumn="1" w:lastColumn="0" w:noHBand="0" w:noVBand="1"/>
       </w:tblPr>
       <w:tblGrid>
-        <w:gridCol w:w="3775"/>
-        <w:gridCol w:w="2488"/>
-        <w:gridCol w:w="3087"/>
+        <w:gridCol w:w="3685"/>
+        <w:gridCol w:w="1350"/>
+        <w:gridCol w:w="2346"/>
+        <w:gridCol w:w="1969"/>
       </w:tblGrid>
       <w:tr>
         <w:trPr>
@@ -638,7 +943,7 @@
         </w:trPr>
         <w:tc>
           <w:tcPr>
-            <w:tcW w:w="3775" w:type="dxa"/>
+            <w:tcW w:w="3685" w:type="dxa"/>
             <w:vAlign w:val="center"/>
           </w:tcPr>
           <w:p>
@@ -660,7 +965,7 @@
         </w:tc>
         <w:tc>
           <w:tcPr>
-            <w:tcW w:w="2488" w:type="dxa"/>
+            <w:tcW w:w="1350" w:type="dxa"/>
             <w:vAlign w:val="center"/>
           </w:tcPr>
           <w:p>
@@ -721,29 +1026,94 @@
                 <w:b/>
                 <w:bCs/>
               </w:rPr>
-              <w:t xml:space="preserve"> sec (microseconds)</w:t>
-            </w:r>
-          </w:p>
-        </w:tc>
-        <w:tc>
-          <w:tcPr>
-            <w:tcW w:w="3087" w:type="dxa"/>
-            <w:vAlign w:val="center"/>
-          </w:tcPr>
-          <w:p>
-            <w:pPr>
-              <w:jc w:val="center"/>
-              <w:rPr>
-                <w:b/>
-                <w:bCs/>
-              </w:rPr>
-            </w:pPr>
-            <w:r>
-              <w:rPr>
-                <w:b/>
-                <w:bCs/>
-              </w:rPr>
-              <w:t>Rounds per sec</w:t>
+              <w:t xml:space="preserve"> sec (</w:t>
+            </w:r>
+            <w:r>
+              <w:rPr>
+                <w:b/>
+                <w:bCs/>
+              </w:rPr>
+              <w:t>microsec</w:t>
+            </w:r>
+            <w:r>
+              <w:rPr>
+                <w:b/>
+                <w:bCs/>
+              </w:rPr>
+              <w:t>)</w:t>
+            </w:r>
+          </w:p>
+        </w:tc>
+        <w:tc>
+          <w:tcPr>
+            <w:tcW w:w="2346" w:type="dxa"/>
+            <w:vAlign w:val="center"/>
+          </w:tcPr>
+          <w:p>
+            <w:pPr>
+              <w:jc w:val="center"/>
+              <w:rPr>
+                <w:b/>
+                <w:bCs/>
+              </w:rPr>
+            </w:pPr>
+            <w:r>
+              <w:rPr>
+                <w:b/>
+                <w:bCs/>
+              </w:rPr>
+              <w:t>Rounds</w:t>
+            </w:r>
+            <w:r>
+              <w:rPr>
+                <w:b/>
+                <w:bCs/>
+              </w:rPr>
+              <w:t>/</w:t>
+            </w:r>
+            <w:r>
+              <w:rPr>
+                <w:b/>
+                <w:bCs/>
+              </w:rPr>
+              <w:t>sec</w:t>
+            </w:r>
+          </w:p>
+        </w:tc>
+        <w:tc>
+          <w:tcPr>
+            <w:tcW w:w="1969" w:type="dxa"/>
+          </w:tcPr>
+          <w:p>
+            <w:pPr>
+              <w:jc w:val="center"/>
+              <w:rPr>
+                <w:b/>
+                <w:bCs/>
+              </w:rPr>
+            </w:pPr>
+            <w:proofErr w:type="spellStart"/>
+            <w:r>
+              <w:rPr>
+                <w:b/>
+                <w:bCs/>
+              </w:rPr>
+              <w:t>Macbook</w:t>
+            </w:r>
+            <w:proofErr w:type="spellEnd"/>
+            <w:r>
+              <w:rPr>
+                <w:b/>
+                <w:bCs/>
+              </w:rPr>
+              <w:t xml:space="preserve"> Air</w:t>
+            </w:r>
+            <w:r>
+              <w:rPr>
+                <w:b/>
+                <w:bCs/>
+              </w:rPr>
+              <w:t xml:space="preserve"> (microsec)</w:t>
             </w:r>
           </w:p>
         </w:tc>
@@ -754,7 +1124,7 @@
         </w:trPr>
         <w:tc>
           <w:tcPr>
-            <w:tcW w:w="3775" w:type="dxa"/>
+            <w:tcW w:w="3685" w:type="dxa"/>
             <w:vAlign w:val="center"/>
           </w:tcPr>
           <w:p>
@@ -784,7 +1154,7 @@
         </w:tc>
         <w:tc>
           <w:tcPr>
-            <w:tcW w:w="2488" w:type="dxa"/>
+            <w:tcW w:w="1350" w:type="dxa"/>
             <w:vAlign w:val="center"/>
           </w:tcPr>
           <w:p>
@@ -798,15 +1168,67 @@
         </w:tc>
         <w:tc>
           <w:tcPr>
-            <w:tcW w:w="3087" w:type="dxa"/>
-            <w:vAlign w:val="center"/>
-          </w:tcPr>
-          <w:p>
-            <w:pPr>
-              <w:jc w:val="center"/>
-            </w:pPr>
-            <w:r>
-              <w:t>374,531</w:t>
+            <w:tcW w:w="2346" w:type="dxa"/>
+            <w:vAlign w:val="center"/>
+          </w:tcPr>
+          <w:p>
+            <w:pPr>
+              <w:jc w:val="center"/>
+            </w:pPr>
+            <m:oMathPara>
+              <m:oMath>
+                <m:r>
+                  <w:rPr>
+                    <w:rFonts w:ascii="Cambria Math" w:hAnsi="Cambria Math"/>
+                  </w:rPr>
+                  <m:t>0.37</m:t>
+                </m:r>
+                <m:r>
+                  <w:rPr>
+                    <w:rFonts w:ascii="Cambria Math" w:hAnsi="Cambria Math"/>
+                  </w:rPr>
+                  <m:t>*</m:t>
+                </m:r>
+                <m:sSup>
+                  <m:sSupPr>
+                    <m:ctrlPr>
+                      <w:rPr>
+                        <w:rFonts w:ascii="Cambria Math" w:hAnsi="Cambria Math"/>
+                        <w:i/>
+                      </w:rPr>
+                    </m:ctrlPr>
+                  </m:sSupPr>
+                  <m:e>
+                    <m:r>
+                      <w:rPr>
+                        <w:rFonts w:ascii="Cambria Math" w:hAnsi="Cambria Math"/>
+                      </w:rPr>
+                      <m:t>10</m:t>
+                    </m:r>
+                  </m:e>
+                  <m:sup>
+                    <m:r>
+                      <w:rPr>
+                        <w:rFonts w:ascii="Cambria Math" w:hAnsi="Cambria Math"/>
+                      </w:rPr>
+                      <m:t>6</m:t>
+                    </m:r>
+                  </m:sup>
+                </m:sSup>
+              </m:oMath>
+            </m:oMathPara>
+          </w:p>
+        </w:tc>
+        <w:tc>
+          <w:tcPr>
+            <w:tcW w:w="1969" w:type="dxa"/>
+          </w:tcPr>
+          <w:p>
+            <w:pPr>
+              <w:jc w:val="center"/>
+            </w:pPr>
+            <w:r>
+              <w:t>1.782</w:t>
             </w:r>
           </w:p>
         </w:tc>
@@ -817,7 +1239,7 @@
         </w:trPr>
         <w:tc>
           <w:tcPr>
-            <w:tcW w:w="3775" w:type="dxa"/>
+            <w:tcW w:w="3685" w:type="dxa"/>
             <w:vAlign w:val="center"/>
           </w:tcPr>
           <w:p>
@@ -836,18 +1258,10 @@
               <w:t xml:space="preserve">P2 </w:t>
             </w:r>
           </w:p>
-          <w:p>
-            <w:pPr>
-              <w:jc w:val="center"/>
-            </w:pPr>
-            <w:r>
-              <w:t>(Share Conversion)</w:t>
-            </w:r>
-          </w:p>
-        </w:tc>
-        <w:tc>
-          <w:tcPr>
-            <w:tcW w:w="2488" w:type="dxa"/>
+        </w:tc>
+        <w:tc>
+          <w:tcPr>
+            <w:tcW w:w="1350" w:type="dxa"/>
             <w:vAlign w:val="center"/>
           </w:tcPr>
           <w:p>
@@ -861,15 +1275,61 @@
         </w:tc>
         <w:tc>
           <w:tcPr>
-            <w:tcW w:w="3087" w:type="dxa"/>
-            <w:vAlign w:val="center"/>
-          </w:tcPr>
-          <w:p>
-            <w:pPr>
-              <w:jc w:val="center"/>
-            </w:pPr>
-            <w:r>
-              <w:t>2,000,000</w:t>
+            <w:tcW w:w="2346" w:type="dxa"/>
+            <w:vAlign w:val="center"/>
+          </w:tcPr>
+          <w:p>
+            <w:pPr>
+              <w:jc w:val="center"/>
+            </w:pPr>
+            <m:oMathPara>
+              <m:oMath>
+                <m:r>
+                  <w:rPr>
+                    <w:rFonts w:ascii="Cambria Math" w:hAnsi="Cambria Math"/>
+                  </w:rPr>
+                  <m:t>2*</m:t>
+                </m:r>
+                <m:sSup>
+                  <m:sSupPr>
+                    <m:ctrlPr>
+                      <w:rPr>
+                        <w:rFonts w:ascii="Cambria Math" w:hAnsi="Cambria Math"/>
+                        <w:i/>
+                      </w:rPr>
+                    </m:ctrlPr>
+                  </m:sSupPr>
+                  <m:e>
+                    <m:r>
+                      <w:rPr>
+                        <w:rFonts w:ascii="Cambria Math" w:hAnsi="Cambria Math"/>
+                      </w:rPr>
+                      <m:t>10</m:t>
+                    </m:r>
+                  </m:e>
+                  <m:sup>
+                    <m:r>
+                      <w:rPr>
+                        <w:rFonts w:ascii="Cambria Math" w:hAnsi="Cambria Math"/>
+                      </w:rPr>
+                      <m:t>6</m:t>
+                    </m:r>
+                  </m:sup>
+                </m:sSup>
+              </m:oMath>
+            </m:oMathPara>
+          </w:p>
+        </w:tc>
+        <w:tc>
+          <w:tcPr>
+            <w:tcW w:w="1969" w:type="dxa"/>
+          </w:tcPr>
+          <w:p>
+            <w:pPr>
+              <w:jc w:val="center"/>
+            </w:pPr>
+            <w:r>
+              <w:t>0.35</w:t>
             </w:r>
           </w:p>
         </w:tc>
@@ -880,7 +1340,7 @@
         </w:trPr>
         <w:tc>
           <w:tcPr>
-            <w:tcW w:w="3775" w:type="dxa"/>
+            <w:tcW w:w="3685" w:type="dxa"/>
             <w:vAlign w:val="center"/>
           </w:tcPr>
           <w:p>
@@ -927,7 +1387,7 @@
         </w:tc>
         <w:tc>
           <w:tcPr>
-            <w:tcW w:w="2488" w:type="dxa"/>
+            <w:tcW w:w="1350" w:type="dxa"/>
             <w:vAlign w:val="center"/>
           </w:tcPr>
           <w:p>
@@ -941,15 +1401,73 @@
         </w:tc>
         <w:tc>
           <w:tcPr>
-            <w:tcW w:w="3087" w:type="dxa"/>
-            <w:vAlign w:val="center"/>
-          </w:tcPr>
-          <w:p>
-            <w:pPr>
-              <w:jc w:val="center"/>
-            </w:pPr>
-            <w:r>
-              <w:t>82,500</w:t>
+            <w:tcW w:w="2346" w:type="dxa"/>
+            <w:vAlign w:val="center"/>
+          </w:tcPr>
+          <w:p>
+            <w:pPr>
+              <w:jc w:val="center"/>
+            </w:pPr>
+            <m:oMathPara>
+              <m:oMath>
+                <m:r>
+                  <w:rPr>
+                    <w:rFonts w:ascii="Cambria Math" w:hAnsi="Cambria Math"/>
+                  </w:rPr>
+                  <m:t>0.08</m:t>
+                </m:r>
+                <m:r>
+                  <w:rPr>
+                    <w:rFonts w:ascii="Cambria Math" w:hAnsi="Cambria Math"/>
+                  </w:rPr>
+                  <m:t>2</m:t>
+                </m:r>
+                <m:r>
+                  <w:rPr>
+                    <w:rFonts w:ascii="Cambria Math" w:hAnsi="Cambria Math"/>
+                  </w:rPr>
+                  <m:t>*</m:t>
+                </m:r>
+                <m:sSup>
+                  <m:sSupPr>
+                    <m:ctrlPr>
+                      <w:rPr>
+                        <w:rFonts w:ascii="Cambria Math" w:hAnsi="Cambria Math"/>
+                        <w:i/>
+                      </w:rPr>
+                    </m:ctrlPr>
+                  </m:sSupPr>
+                  <m:e>
+                    <m:r>
+                      <w:rPr>
+                        <w:rFonts w:ascii="Cambria Math" w:hAnsi="Cambria Math"/>
+                      </w:rPr>
+                      <m:t>10</m:t>
+                    </m:r>
+                  </m:e>
+                  <m:sup>
+                    <m:r>
+                      <w:rPr>
+                        <w:rFonts w:ascii="Cambria Math" w:hAnsi="Cambria Math"/>
+                      </w:rPr>
+                      <m:t>6</m:t>
+                    </m:r>
+                  </m:sup>
+                </m:sSup>
+              </m:oMath>
+            </m:oMathPara>
+          </w:p>
+        </w:tc>
+        <w:tc>
+          <w:tcPr>
+            <w:tcW w:w="1969" w:type="dxa"/>
+          </w:tcPr>
+          <w:p>
+            <w:pPr>
+              <w:jc w:val="center"/>
+            </w:pPr>
+            <w:r>
+              <w:t>53.214</w:t>
             </w:r>
           </w:p>
         </w:tc>
@@ -960,7 +1478,7 @@
         </w:trPr>
         <w:tc>
           <w:tcPr>
-            <w:tcW w:w="3775" w:type="dxa"/>
+            <w:tcW w:w="3685" w:type="dxa"/>
             <w:vAlign w:val="center"/>
           </w:tcPr>
           <w:p>
@@ -982,7 +1500,7 @@
         </w:tc>
         <w:tc>
           <w:tcPr>
-            <w:tcW w:w="2488" w:type="dxa"/>
+            <w:tcW w:w="1350" w:type="dxa"/>
             <w:vAlign w:val="center"/>
           </w:tcPr>
           <w:p>
@@ -996,7 +1514,7 @@
         </w:tc>
         <w:tc>
           <w:tcPr>
-            <w:tcW w:w="3087" w:type="dxa"/>
+            <w:tcW w:w="2346" w:type="dxa"/>
             <w:vAlign w:val="center"/>
           </w:tcPr>
           <w:p>
@@ -1005,6 +1523,19 @@
             </w:pPr>
             <w:r>
               <w:t>65,400</w:t>
+            </w:r>
+          </w:p>
+        </w:tc>
+        <w:tc>
+          <w:tcPr>
+            <w:tcW w:w="1969" w:type="dxa"/>
+          </w:tcPr>
+          <w:p>
+            <w:pPr>
+              <w:jc w:val="center"/>
+            </w:pPr>
+            <w:r>
+              <w:t>55.668</w:t>
             </w:r>
           </w:p>
         </w:tc>
@@ -1089,14 +1620,15 @@
     <w:tbl>
       <w:tblPr>
         <w:tblStyle w:val="TableGrid"/>
-        <w:tblW w:w="9179" w:type="dxa"/>
+        <w:tblW w:w="9350" w:type="dxa"/>
         <w:jc w:val="center"/>
         <w:tblLook w:val="04A0" w:firstRow="1" w:lastRow="0" w:firstColumn="1" w:lastColumn="0" w:noHBand="0" w:noVBand="1"/>
       </w:tblPr>
       <w:tblGrid>
-        <w:gridCol w:w="3059"/>
-        <w:gridCol w:w="3060"/>
-        <w:gridCol w:w="3060"/>
+        <w:gridCol w:w="2535"/>
+        <w:gridCol w:w="2559"/>
+        <w:gridCol w:w="2268"/>
+        <w:gridCol w:w="1988"/>
       </w:tblGrid>
       <w:tr>
         <w:trPr>
@@ -1105,7 +1637,7 @@
         </w:trPr>
         <w:tc>
           <w:tcPr>
-            <w:tcW w:w="3059" w:type="dxa"/>
+            <w:tcW w:w="2535" w:type="dxa"/>
             <w:vAlign w:val="center"/>
           </w:tcPr>
           <w:p>
@@ -1127,7 +1659,7 @@
         </w:tc>
         <w:tc>
           <w:tcPr>
-            <w:tcW w:w="3060" w:type="dxa"/>
+            <w:tcW w:w="2559" w:type="dxa"/>
             <w:vAlign w:val="center"/>
           </w:tcPr>
           <w:p>
@@ -1190,11 +1722,18 @@
               </w:rPr>
               <w:t xml:space="preserve"> sec (microseconds)</w:t>
             </w:r>
-          </w:p>
-        </w:tc>
-        <w:tc>
-          <w:tcPr>
-            <w:tcW w:w="3060" w:type="dxa"/>
+            <w:r>
+              <w:rPr>
+                <w:b/>
+                <w:bCs/>
+              </w:rPr>
+              <w:t xml:space="preserve"> (AWS)</w:t>
+            </w:r>
+          </w:p>
+        </w:tc>
+        <w:tc>
+          <w:tcPr>
+            <w:tcW w:w="2268" w:type="dxa"/>
             <w:vAlign w:val="center"/>
           </w:tcPr>
           <w:p>
@@ -1212,6 +1751,57 @@
                 <w:bCs/>
               </w:rPr>
               <w:t>Rounds per sec</w:t>
+            </w:r>
+            <w:r>
+              <w:rPr>
+                <w:b/>
+                <w:bCs/>
+              </w:rPr>
+              <w:t xml:space="preserve"> (AWS)</w:t>
+            </w:r>
+          </w:p>
+        </w:tc>
+        <w:tc>
+          <w:tcPr>
+            <w:tcW w:w="1988" w:type="dxa"/>
+          </w:tcPr>
+          <w:p>
+            <w:pPr>
+              <w:jc w:val="center"/>
+              <w:rPr>
+                <w:b/>
+                <w:bCs/>
+              </w:rPr>
+            </w:pPr>
+            <w:r>
+              <w:rPr>
+                <w:b/>
+                <w:bCs/>
+              </w:rPr>
+              <w:t xml:space="preserve">Local </w:t>
+            </w:r>
+            <w:proofErr w:type="spellStart"/>
+            <w:r>
+              <w:rPr>
+                <w:b/>
+                <w:bCs/>
+              </w:rPr>
+              <w:t>Macbook</w:t>
+            </w:r>
+            <w:proofErr w:type="spellEnd"/>
+            <w:r>
+              <w:rPr>
+                <w:b/>
+                <w:bCs/>
+              </w:rPr>
+              <w:t xml:space="preserve"> Air </w:t>
+            </w:r>
+            <w:r>
+              <w:rPr>
+                <w:b/>
+                <w:bCs/>
+              </w:rPr>
+              <w:t>Machine</w:t>
             </w:r>
           </w:p>
         </w:tc>
@@ -1223,7 +1813,7 @@
         </w:trPr>
         <w:tc>
           <w:tcPr>
-            <w:tcW w:w="3059" w:type="dxa"/>
+            <w:tcW w:w="2535" w:type="dxa"/>
             <w:vAlign w:val="center"/>
           </w:tcPr>
           <w:p>
@@ -1253,7 +1843,7 @@
         </w:tc>
         <w:tc>
           <w:tcPr>
-            <w:tcW w:w="3060" w:type="dxa"/>
+            <w:tcW w:w="2559" w:type="dxa"/>
             <w:vAlign w:val="center"/>
           </w:tcPr>
           <w:p>
@@ -1267,12 +1857,25 @@
         </w:tc>
         <w:tc>
           <w:tcPr>
-            <w:tcW w:w="3060" w:type="dxa"/>
-          </w:tcPr>
-          <w:p>
-            <w:pPr>
-              <w:jc w:val="center"/>
-            </w:pPr>
+            <w:tcW w:w="2268" w:type="dxa"/>
+          </w:tcPr>
+          <w:p>
+            <w:pPr>
+              <w:jc w:val="center"/>
+            </w:pPr>
+          </w:p>
+        </w:tc>
+        <w:tc>
+          <w:tcPr>
+            <w:tcW w:w="1988" w:type="dxa"/>
+          </w:tcPr>
+          <w:p>
+            <w:pPr>
+              <w:jc w:val="center"/>
+            </w:pPr>
+            <w:r>
+              <w:t>3.889</w:t>
+            </w:r>
           </w:p>
         </w:tc>
       </w:tr>
@@ -1283,7 +1886,7 @@
         </w:trPr>
         <w:tc>
           <w:tcPr>
-            <w:tcW w:w="3059" w:type="dxa"/>
+            <w:tcW w:w="2535" w:type="dxa"/>
             <w:vAlign w:val="center"/>
           </w:tcPr>
           <w:p>
@@ -1305,7 +1908,7 @@
         </w:tc>
         <w:tc>
           <w:tcPr>
-            <w:tcW w:w="3060" w:type="dxa"/>
+            <w:tcW w:w="2559" w:type="dxa"/>
             <w:vAlign w:val="center"/>
           </w:tcPr>
           <w:p>
@@ -1319,12 +1922,25 @@
         </w:tc>
         <w:tc>
           <w:tcPr>
-            <w:tcW w:w="3060" w:type="dxa"/>
-          </w:tcPr>
-          <w:p>
-            <w:pPr>
-              <w:jc w:val="center"/>
-            </w:pPr>
+            <w:tcW w:w="2268" w:type="dxa"/>
+          </w:tcPr>
+          <w:p>
+            <w:pPr>
+              <w:jc w:val="center"/>
+            </w:pPr>
+          </w:p>
+        </w:tc>
+        <w:tc>
+          <w:tcPr>
+            <w:tcW w:w="1988" w:type="dxa"/>
+          </w:tcPr>
+          <w:p>
+            <w:pPr>
+              <w:jc w:val="center"/>
+            </w:pPr>
+            <w:r>
+              <w:t>356</w:t>
+            </w:r>
           </w:p>
         </w:tc>
       </w:tr>
@@ -1335,7 +1951,7 @@
         </w:trPr>
         <w:tc>
           <w:tcPr>
-            <w:tcW w:w="3059" w:type="dxa"/>
+            <w:tcW w:w="2535" w:type="dxa"/>
             <w:vAlign w:val="center"/>
           </w:tcPr>
           <w:p>
@@ -1365,7 +1981,7 @@
         </w:tc>
         <w:tc>
           <w:tcPr>
-            <w:tcW w:w="3060" w:type="dxa"/>
+            <w:tcW w:w="2559" w:type="dxa"/>
             <w:vAlign w:val="center"/>
           </w:tcPr>
           <w:p>
@@ -1379,12 +1995,31 @@
         </w:tc>
         <w:tc>
           <w:tcPr>
-            <w:tcW w:w="3060" w:type="dxa"/>
-          </w:tcPr>
-          <w:p>
-            <w:pPr>
-              <w:jc w:val="center"/>
-            </w:pPr>
+            <w:tcW w:w="2268" w:type="dxa"/>
+          </w:tcPr>
+          <w:p>
+            <w:pPr>
+              <w:jc w:val="center"/>
+            </w:pPr>
+          </w:p>
+        </w:tc>
+        <w:tc>
+          <w:tcPr>
+            <w:tcW w:w="1988" w:type="dxa"/>
+          </w:tcPr>
+          <w:p>
+            <w:pPr>
+              <w:jc w:val="center"/>
+            </w:pPr>
+            <w:r>
+              <w:t>22</w:t>
+            </w:r>
+            <w:r>
+              <w:t>.</w:t>
+            </w:r>
+            <w:r>
+              <w:t>354</w:t>
+            </w:r>
           </w:p>
         </w:tc>
       </w:tr>
@@ -1395,7 +2030,7 @@
         </w:trPr>
         <w:tc>
           <w:tcPr>
-            <w:tcW w:w="3059" w:type="dxa"/>
+            <w:tcW w:w="2535" w:type="dxa"/>
             <w:vAlign w:val="center"/>
           </w:tcPr>
           <w:p>
@@ -1417,7 +2052,7 @@
         </w:tc>
         <w:tc>
           <w:tcPr>
-            <w:tcW w:w="3060" w:type="dxa"/>
+            <w:tcW w:w="2559" w:type="dxa"/>
             <w:vAlign w:val="center"/>
           </w:tcPr>
           <w:p>
@@ -1431,12 +2066,31 @@
         </w:tc>
         <w:tc>
           <w:tcPr>
-            <w:tcW w:w="3060" w:type="dxa"/>
-          </w:tcPr>
-          <w:p>
-            <w:pPr>
-              <w:jc w:val="center"/>
-            </w:pPr>
+            <w:tcW w:w="2268" w:type="dxa"/>
+          </w:tcPr>
+          <w:p>
+            <w:pPr>
+              <w:jc w:val="center"/>
+            </w:pPr>
+          </w:p>
+        </w:tc>
+        <w:tc>
+          <w:tcPr>
+            <w:tcW w:w="1988" w:type="dxa"/>
+          </w:tcPr>
+          <w:p>
+            <w:pPr>
+              <w:jc w:val="center"/>
+            </w:pPr>
+            <w:r>
+              <w:t>28</w:t>
+            </w:r>
+            <w:r>
+              <w:t>.</w:t>
+            </w:r>
+            <w:r>
+              <w:t>448</w:t>
+            </w:r>
           </w:p>
         </w:tc>
       </w:tr>
@@ -1480,13 +2134,15 @@
     <w:tbl>
       <w:tblPr>
         <w:tblStyle w:val="TableGrid"/>
-        <w:tblW w:w="6119" w:type="dxa"/>
+        <w:tblW w:w="9350" w:type="dxa"/>
         <w:jc w:val="center"/>
         <w:tblLook w:val="04A0" w:firstRow="1" w:lastRow="0" w:firstColumn="1" w:lastColumn="0" w:noHBand="0" w:noVBand="1"/>
       </w:tblPr>
       <w:tblGrid>
-        <w:gridCol w:w="3059"/>
-        <w:gridCol w:w="3060"/>
+        <w:gridCol w:w="2438"/>
+        <w:gridCol w:w="2558"/>
+        <w:gridCol w:w="2177"/>
+        <w:gridCol w:w="2177"/>
       </w:tblGrid>
       <w:tr>
         <w:trPr>
@@ -1495,7 +2151,7 @@
         </w:trPr>
         <w:tc>
           <w:tcPr>
-            <w:tcW w:w="3059" w:type="dxa"/>
+            <w:tcW w:w="2438" w:type="dxa"/>
             <w:vAlign w:val="center"/>
           </w:tcPr>
           <w:p>
@@ -1517,7 +2173,7 @@
         </w:tc>
         <w:tc>
           <w:tcPr>
-            <w:tcW w:w="3060" w:type="dxa"/>
+            <w:tcW w:w="2558" w:type="dxa"/>
             <w:vAlign w:val="center"/>
           </w:tcPr>
           <w:p>
@@ -1534,6 +2190,64 @@
                 <w:bCs/>
               </w:rPr>
               <w:t>milliseconds</w:t>
+            </w:r>
+          </w:p>
+        </w:tc>
+        <w:tc>
+          <w:tcPr>
+            <w:tcW w:w="2177" w:type="dxa"/>
+          </w:tcPr>
+          <w:p>
+            <w:pPr>
+              <w:jc w:val="center"/>
+              <w:rPr>
+                <w:b/>
+                <w:bCs/>
+              </w:rPr>
+            </w:pPr>
+            <w:r>
+              <w:rPr>
+                <w:b/>
+                <w:bCs/>
+              </w:rPr>
+              <w:t>Rounds per sec (AWS)</w:t>
+            </w:r>
+          </w:p>
+        </w:tc>
+        <w:tc>
+          <w:tcPr>
+            <w:tcW w:w="2177" w:type="dxa"/>
+          </w:tcPr>
+          <w:p>
+            <w:pPr>
+              <w:jc w:val="center"/>
+              <w:rPr>
+                <w:b/>
+                <w:bCs/>
+              </w:rPr>
+            </w:pPr>
+            <w:r>
+              <w:rPr>
+                <w:b/>
+                <w:bCs/>
+              </w:rPr>
+              <w:t xml:space="preserve">Local </w:t>
+            </w:r>
+            <w:proofErr w:type="spellStart"/>
+            <w:r>
+              <w:rPr>
+                <w:b/>
+                <w:bCs/>
+              </w:rPr>
+              <w:t>Macbook</w:t>
+            </w:r>
+            <w:proofErr w:type="spellEnd"/>
+            <w:r>
+              <w:rPr>
+                <w:b/>
+                <w:bCs/>
+              </w:rPr>
+              <w:t xml:space="preserve"> Air Machine</w:t>
             </w:r>
           </w:p>
         </w:tc>
@@ -1545,7 +2259,7 @@
         </w:trPr>
         <w:tc>
           <w:tcPr>
-            <w:tcW w:w="3059" w:type="dxa"/>
+            <w:tcW w:w="2438" w:type="dxa"/>
             <w:vAlign w:val="center"/>
           </w:tcPr>
           <w:p>
@@ -1567,7 +2281,7 @@
         </w:tc>
         <w:tc>
           <w:tcPr>
-            <w:tcW w:w="3060" w:type="dxa"/>
+            <w:tcW w:w="2558" w:type="dxa"/>
             <w:vAlign w:val="center"/>
           </w:tcPr>
           <w:p>
@@ -1576,6 +2290,35 @@
             </w:pPr>
             <w:r>
               <w:t>1.64</w:t>
+            </w:r>
+          </w:p>
+        </w:tc>
+        <w:tc>
+          <w:tcPr>
+            <w:tcW w:w="2177" w:type="dxa"/>
+          </w:tcPr>
+          <w:p>
+            <w:pPr>
+              <w:jc w:val="center"/>
+            </w:pPr>
+          </w:p>
+        </w:tc>
+        <w:tc>
+          <w:tcPr>
+            <w:tcW w:w="2177" w:type="dxa"/>
+          </w:tcPr>
+          <w:p>
+            <w:pPr>
+              <w:jc w:val="center"/>
+            </w:pPr>
+            <w:r>
+              <w:t>14</w:t>
+            </w:r>
+            <w:r>
+              <w:t>.</w:t>
+            </w:r>
+            <w:r>
+              <w:t>786</w:t>
             </w:r>
           </w:p>
         </w:tc>
@@ -1587,29 +2330,30 @@
         </w:trPr>
         <w:tc>
           <w:tcPr>
-            <w:tcW w:w="3059" w:type="dxa"/>
-            <w:vAlign w:val="center"/>
-          </w:tcPr>
-          <w:p>
-            <w:pPr>
-              <w:jc w:val="center"/>
-              <w:rPr>
-                <w:b/>
-                <w:bCs/>
-              </w:rPr>
-            </w:pPr>
-            <w:r>
-              <w:rPr>
-                <w:b/>
-                <w:bCs/>
-              </w:rPr>
+            <w:tcW w:w="2438" w:type="dxa"/>
+            <w:vAlign w:val="center"/>
+          </w:tcPr>
+          <w:p>
+            <w:pPr>
+              <w:jc w:val="center"/>
+              <w:rPr>
+                <w:b/>
+                <w:bCs/>
+              </w:rPr>
+            </w:pPr>
+            <w:r>
+              <w:rPr>
+                <w:b/>
+                <w:bCs/>
+              </w:rPr>
+              <w:lastRenderedPageBreak/>
               <w:t>Full Protocol</w:t>
             </w:r>
           </w:p>
         </w:tc>
         <w:tc>
           <w:tcPr>
-            <w:tcW w:w="3060" w:type="dxa"/>
+            <w:tcW w:w="2558" w:type="dxa"/>
             <w:vAlign w:val="center"/>
           </w:tcPr>
           <w:p>
@@ -1618,6 +2362,35 @@
             </w:pPr>
             <w:r>
               <w:t>5.19</w:t>
+            </w:r>
+          </w:p>
+        </w:tc>
+        <w:tc>
+          <w:tcPr>
+            <w:tcW w:w="2177" w:type="dxa"/>
+          </w:tcPr>
+          <w:p>
+            <w:pPr>
+              <w:jc w:val="center"/>
+            </w:pPr>
+          </w:p>
+        </w:tc>
+        <w:tc>
+          <w:tcPr>
+            <w:tcW w:w="2177" w:type="dxa"/>
+          </w:tcPr>
+          <w:p>
+            <w:pPr>
+              <w:jc w:val="center"/>
+            </w:pPr>
+            <w:r>
+              <w:t>21</w:t>
+            </w:r>
+            <w:r>
+              <w:t>.</w:t>
+            </w:r>
+            <w:r>
+              <w:t>188</w:t>
             </w:r>
           </w:p>
         </w:tc>
@@ -1677,7 +2450,6 @@
           <w:szCs w:val="28"/>
           <w:u w:val="single"/>
         </w:rPr>
-        <w:lastRenderedPageBreak/>
         <w:drawing>
           <wp:inline distT="0" distB="0" distL="0" distR="0" wp14:anchorId="5E22FBF8" wp14:editId="7F720A64">
             <wp:extent cx="5033473" cy="2794475"/>
@@ -2072,6 +2844,7 @@
                 <w:b/>
                 <w:bCs/>
               </w:rPr>
+              <w:lastRenderedPageBreak/>
               <w:t>Phase 3</w:t>
             </w:r>
           </w:p>
@@ -2129,7 +2902,6 @@
                 <w:b/>
                 <w:bCs/>
               </w:rPr>
-              <w:lastRenderedPageBreak/>
               <w:t>PRF</w:t>
             </w:r>
           </w:p>
@@ -2616,6 +3388,7 @@
                 <w:b/>
                 <w:bCs/>
               </w:rPr>
+              <w:lastRenderedPageBreak/>
               <w:t>Rounds (1000 runs)</w:t>
             </w:r>
           </w:p>
@@ -2728,7 +3501,6 @@
                 <w:b/>
                 <w:bCs/>
               </w:rPr>
-              <w:lastRenderedPageBreak/>
               <w:t>Round 2</w:t>
             </w:r>
           </w:p>
@@ -4071,7 +4843,6 @@
     <w:basedOn w:val="Normal"/>
     <w:link w:val="HTMLPreformattedChar"/>
     <w:uiPriority w:val="99"/>
-    <w:semiHidden/>
     <w:unhideWhenUsed/>
     <w:rsid w:val="006A6F5A"/>
     <w:pPr>
@@ -4106,7 +4877,6 @@
     <w:basedOn w:val="DefaultParagraphFont"/>
     <w:link w:val="HTMLPreformatted"/>
     <w:uiPriority w:val="99"/>
-    <w:semiHidden/>
     <w:rsid w:val="006A6F5A"/>
     <w:rPr>
       <w:rFonts w:ascii="Courier New" w:eastAsia="Times New Roman" w:hAnsi="Courier New" w:cs="Courier New"/>

</xml_diff>

<commit_message>
printout added for all
</commit_message>
<xml_diff>
--- a/Documents/analysis/DarkmatterImptDetails.docx
+++ b/Documents/analysis/DarkmatterImptDetails.docx
@@ -291,6 +291,15 @@
         </w:rPr>
         <w:t>. - Centralized naïve version</w:t>
       </w:r>
+      <w:r>
+        <w:rPr>
+          <w:rFonts w:ascii="JetBrains Mono" w:hAnsi="JetBrains Mono"/>
+          <w:b/>
+          <w:bCs/>
+          <w:color w:val="1F542E"/>
+        </w:rPr>
+        <w:t xml:space="preserve"> unpacked</w:t>
+      </w:r>
     </w:p>
     <w:p>
       <w:pPr>
@@ -365,6 +374,90 @@
           <w:color w:val="1F542E"/>
         </w:rPr>
       </w:pPr>
+    </w:p>
+    <w:p>
+      <w:pPr>
+        <w:shd w:val="clear" w:color="auto" w:fill="FFFFFF"/>
+        <w:tabs>
+          <w:tab w:val="left" w:pos="916"/>
+          <w:tab w:val="left" w:pos="1832"/>
+          <w:tab w:val="left" w:pos="2748"/>
+          <w:tab w:val="left" w:pos="3664"/>
+          <w:tab w:val="left" w:pos="4580"/>
+          <w:tab w:val="left" w:pos="5496"/>
+          <w:tab w:val="left" w:pos="6412"/>
+          <w:tab w:val="left" w:pos="7328"/>
+          <w:tab w:val="left" w:pos="8244"/>
+          <w:tab w:val="left" w:pos="9160"/>
+          <w:tab w:val="left" w:pos="10076"/>
+          <w:tab w:val="left" w:pos="10992"/>
+          <w:tab w:val="left" w:pos="11908"/>
+          <w:tab w:val="left" w:pos="12824"/>
+          <w:tab w:val="left" w:pos="13740"/>
+          <w:tab w:val="left" w:pos="14656"/>
+        </w:tabs>
+        <w:rPr>
+          <w:rFonts w:ascii="JetBrains Mono" w:eastAsia="Times New Roman" w:hAnsi="JetBrains Mono" w:cs="Courier New"/>
+          <w:color w:val="080808"/>
+          <w:sz w:val="20"/>
+          <w:szCs w:val="20"/>
+          <w:lang w:bidi="he-IL"/>
+        </w:rPr>
+      </w:pPr>
+      <w:r>
+        <w:rPr>
+          <w:rFonts w:ascii="JetBrains Mono" w:eastAsia="Times New Roman" w:hAnsi="JetBrains Mono" w:cs="Courier New"/>
+          <w:b/>
+          <w:bCs/>
+          <w:color w:val="1F542E"/>
+          <w:sz w:val="20"/>
+          <w:szCs w:val="20"/>
+          <w:lang w:bidi="he-IL"/>
+        </w:rPr>
+        <w:t>TEST_PRF</w:t>
+      </w:r>
+      <w:r>
+        <w:rPr>
+          <w:rFonts w:ascii="JetBrains Mono" w:hAnsi="JetBrains Mono"/>
+          <w:b/>
+          <w:bCs/>
+          <w:color w:val="1F542E"/>
+        </w:rPr>
+        <w:t>= 1, Distributed dark matter version, packed, no lookup table</w:t>
+      </w:r>
+    </w:p>
+    <w:p>
+      <w:pPr>
+        <w:pStyle w:val="HTMLPreformatted"/>
+        <w:shd w:val="clear" w:color="auto" w:fill="FFFFFF"/>
+        <w:rPr>
+          <w:rFonts w:ascii="JetBrains Mono" w:hAnsi="JetBrains Mono"/>
+          <w:b/>
+          <w:bCs/>
+          <w:color w:val="1F542E"/>
+        </w:rPr>
+      </w:pPr>
+    </w:p>
+    <w:p>
+      <w:pPr>
+        <w:pStyle w:val="HTMLPreformatted"/>
+        <w:shd w:val="clear" w:color="auto" w:fill="FFFFFF"/>
+        <w:rPr>
+          <w:rFonts w:ascii="JetBrains Mono" w:hAnsi="JetBrains Mono"/>
+          <w:b/>
+          <w:bCs/>
+          <w:color w:val="1F542E"/>
+        </w:rPr>
+      </w:pPr>
+      <w:r>
+        <w:rPr>
+          <w:rFonts w:ascii="JetBrains Mono" w:hAnsi="JetBrains Mono"/>
+          <w:b/>
+          <w:bCs/>
+          <w:color w:val="1F542E"/>
+        </w:rPr>
+        <w:t>TEST_NP = 1, New protocol, packed, no lookup table</w:t>
+      </w:r>
     </w:p>
     <w:p>
       <w:pPr>
@@ -1144,7 +1237,7 @@
               <w:jc w:val="center"/>
             </w:pPr>
             <w:r>
-              <w:t>2.67</w:t>
+              <w:t>3.16</w:t>
             </w:r>
           </w:p>
         </w:tc>
@@ -1204,7 +1297,7 @@
               <w:jc w:val="center"/>
             </w:pPr>
             <w:r>
-              <w:t>1.782</w:t>
+              <w:t>4.8</w:t>
             </w:r>
           </w:p>
         </w:tc>
@@ -1245,7 +1338,10 @@
               <w:jc w:val="center"/>
             </w:pPr>
             <w:r>
-              <w:t>0.50</w:t>
+              <w:t>0.</w:t>
+            </w:r>
+            <w:r>
+              <w:t>62</w:t>
             </w:r>
           </w:p>
         </w:tc>
@@ -1305,7 +1401,10 @@
               <w:jc w:val="center"/>
             </w:pPr>
             <w:r>
-              <w:t>0.35</w:t>
+              <w:t>0</w:t>
+            </w:r>
+            <w:r>
+              <w:t>.09</w:t>
             </w:r>
           </w:p>
         </w:tc>
@@ -1371,7 +1470,10 @@
               <w:jc w:val="center"/>
             </w:pPr>
             <w:r>
-              <w:t>12.12</w:t>
+              <w:t>12.</w:t>
+            </w:r>
+            <w:r>
+              <w:t>07</w:t>
             </w:r>
           </w:p>
         </w:tc>
@@ -1431,7 +1533,7 @@
               <w:jc w:val="center"/>
             </w:pPr>
             <w:r>
-              <w:t>53.214</w:t>
+              <w:t>136.70</w:t>
             </w:r>
           </w:p>
         </w:tc>
@@ -1472,7 +1574,13 @@
               <w:jc w:val="center"/>
             </w:pPr>
             <w:r>
-              <w:t>15.29</w:t>
+              <w:t>18</w:t>
+            </w:r>
+            <w:r>
+              <w:t>.</w:t>
+            </w:r>
+            <w:r>
+              <w:t>5</w:t>
             </w:r>
           </w:p>
         </w:tc>
@@ -1499,43 +1607,12 @@
               <w:jc w:val="center"/>
             </w:pPr>
             <w:r>
-              <w:t>55.668</w:t>
+              <w:t>142.70</w:t>
             </w:r>
           </w:p>
         </w:tc>
       </w:tr>
     </w:tbl>
-    <w:p>
-      <w:pPr>
-        <w:jc w:val="center"/>
-        <w:rPr>
-          <w:b/>
-          <w:bCs/>
-          <w:u w:val="single"/>
-        </w:rPr>
-      </w:pPr>
-    </w:p>
-    <w:p>
-      <w:pPr>
-        <w:jc w:val="center"/>
-        <w:rPr>
-          <w:b/>
-          <w:bCs/>
-          <w:u w:val="single"/>
-        </w:rPr>
-      </w:pPr>
-    </w:p>
-    <w:p>
-      <w:pPr>
-        <w:jc w:val="center"/>
-        <w:rPr>
-          <w:b/>
-          <w:bCs/>
-          <w:u w:val="single"/>
-        </w:rPr>
-      </w:pPr>
-    </w:p>
-    <w:p/>
     <w:p/>
     <w:p>
       <w:pPr>
@@ -1801,7 +1878,7 @@
               <w:jc w:val="center"/>
             </w:pPr>
             <w:r>
-              <w:t>2521.03</w:t>
+              <w:t>2.52</w:t>
             </w:r>
           </w:p>
         </w:tc>
@@ -1873,7 +1950,7 @@
               <w:jc w:val="center"/>
             </w:pPr>
             <w:r>
-              <w:t>234.59</w:t>
+              <w:t>0.23</w:t>
             </w:r>
           </w:p>
         </w:tc>
@@ -1895,6 +1972,9 @@
             <w:pPr>
               <w:jc w:val="center"/>
             </w:pPr>
+            <w:r>
+              <w:t>0.</w:t>
+            </w:r>
             <w:r>
               <w:t>356</w:t>
             </w:r>
@@ -1946,7 +2026,7 @@
               <w:jc w:val="center"/>
             </w:pPr>
             <w:r>
-              <w:t>15394.71</w:t>
+              <w:t>15.39</w:t>
             </w:r>
           </w:p>
         </w:tc>
@@ -2017,7 +2097,7 @@
               <w:jc w:val="center"/>
             </w:pPr>
             <w:r>
-              <w:t>20185.83</w:t>
+              <w:t>20.19</w:t>
             </w:r>
           </w:p>
         </w:tc>
@@ -2141,12 +2221,57 @@
                 <w:bCs/>
               </w:rPr>
             </w:pPr>
-            <w:r>
-              <w:rPr>
-                <w:b/>
-                <w:bCs/>
-              </w:rPr>
-              <w:t>milliseconds</w:t>
+            <m:oMath>
+              <m:r>
+                <m:rPr>
+                  <m:sty m:val="bi"/>
+                </m:rPr>
+                <w:rPr>
+                  <w:rFonts w:ascii="Cambria Math" w:hAnsi="Cambria Math"/>
+                </w:rPr>
+                <m:t>1</m:t>
+              </m:r>
+              <m:sSup>
+                <m:sSupPr>
+                  <m:ctrlPr>
+                    <w:rPr>
+                      <w:rFonts w:ascii="Cambria Math" w:hAnsi="Cambria Math"/>
+                      <w:b/>
+                      <w:bCs/>
+                      <w:i/>
+                    </w:rPr>
+                  </m:ctrlPr>
+                </m:sSupPr>
+                <m:e>
+                  <m:r>
+                    <m:rPr>
+                      <m:sty m:val="bi"/>
+                    </m:rPr>
+                    <w:rPr>
+                      <w:rFonts w:ascii="Cambria Math" w:hAnsi="Cambria Math"/>
+                    </w:rPr>
+                    <m:t>0</m:t>
+                  </m:r>
+                </m:e>
+                <m:sup>
+                  <m:r>
+                    <m:rPr>
+                      <m:sty m:val="bi"/>
+                    </m:rPr>
+                    <w:rPr>
+                      <w:rFonts w:ascii="Cambria Math" w:hAnsi="Cambria Math"/>
+                    </w:rPr>
+                    <m:t>-6</m:t>
+                  </m:r>
+                </m:sup>
+              </m:sSup>
+            </m:oMath>
+            <w:r>
+              <w:rPr>
+                <w:b/>
+                <w:bCs/>
+              </w:rPr>
+              <w:t xml:space="preserve"> sec (microseconds) (AWS)</w:t>
             </w:r>
           </w:p>
         </w:tc>
@@ -2246,7 +2371,13 @@
               <w:jc w:val="center"/>
             </w:pPr>
             <w:r>
-              <w:t>1.64</w:t>
+              <w:t>1.</w:t>
+            </w:r>
+            <w:r>
+              <w:t>8</w:t>
+            </w:r>
+            <w:r>
+              <w:t>4</w:t>
             </w:r>
           </w:p>
         </w:tc>
@@ -2303,7 +2434,6 @@
                 <w:b/>
                 <w:bCs/>
               </w:rPr>
-              <w:lastRenderedPageBreak/>
               <w:t>Full Protocol</w:t>
             </w:r>
           </w:p>
@@ -2318,7 +2448,13 @@
               <w:jc w:val="center"/>
             </w:pPr>
             <w:r>
-              <w:t>5.19</w:t>
+              <w:t>6</w:t>
+            </w:r>
+            <w:r>
+              <w:t>.</w:t>
+            </w:r>
+            <w:r>
+              <w:t>08</w:t>
             </w:r>
           </w:p>
         </w:tc>
@@ -2389,38 +2525,41 @@
     </w:p>
     <w:p>
       <w:pPr>
-        <w:jc w:val="center"/>
-        <w:rPr>
-          <w:b/>
-          <w:bCs/>
+        <w:rPr>
           <w:sz w:val="28"/>
           <w:szCs w:val="28"/>
-          <w:u w:val="single"/>
-        </w:rPr>
-      </w:pPr>
-      <w:r>
-        <w:rPr>
-          <w:b/>
-          <w:bCs/>
-          <w:noProof/>
+        </w:rPr>
+      </w:pPr>
+      <w:r>
+        <w:rPr>
           <w:sz w:val="28"/>
           <w:szCs w:val="28"/>
-          <w:u w:val="single"/>
-        </w:rPr>
-        <w:drawing>
-          <wp:inline distT="0" distB="0" distL="0" distR="0" wp14:anchorId="5E22FBF8" wp14:editId="7F720A64">
-            <wp:extent cx="5033473" cy="2794475"/>
-            <wp:effectExtent l="0" t="0" r="0" b="0"/>
-            <wp:docPr id="1" name="Chart 1"/>
-            <wp:cNvGraphicFramePr/>
-            <a:graphic xmlns:a="http://schemas.openxmlformats.org/drawingml/2006/main">
-              <a:graphicData uri="http://schemas.openxmlformats.org/drawingml/2006/chart">
-                <c:chart xmlns:c="http://schemas.openxmlformats.org/drawingml/2006/chart" xmlns:r="http://schemas.openxmlformats.org/officeDocument/2006/relationships" r:id="rId5"/>
-              </a:graphicData>
-            </a:graphic>
-          </wp:inline>
-        </w:drawing>
-      </w:r>
+        </w:rPr>
+        <w:t>To Add</w:t>
+      </w:r>
+    </w:p>
+    <w:p>
+      <w:pPr>
+        <w:rPr>
+          <w:b/>
+          <w:bCs/>
+          <w:sz w:val="28"/>
+          <w:szCs w:val="28"/>
+          <w:u w:val="single"/>
+        </w:rPr>
+      </w:pPr>
+    </w:p>
+    <w:p>
+      <w:pPr>
+        <w:jc w:val="center"/>
+        <w:rPr>
+          <w:b/>
+          <w:bCs/>
+          <w:sz w:val="28"/>
+          <w:szCs w:val="28"/>
+          <w:u w:val="single"/>
+        </w:rPr>
+      </w:pPr>
     </w:p>
     <w:p>
       <w:pPr>
@@ -2496,425 +2635,6 @@
       <w:tblGrid>
         <w:gridCol w:w="3714"/>
         <w:gridCol w:w="2772"/>
-      </w:tblGrid>
-      <w:tr>
-        <w:trPr>
-          <w:trHeight w:val="773"/>
-        </w:trPr>
-        <w:tc>
-          <w:tcPr>
-            <w:tcW w:w="3714" w:type="dxa"/>
-            <w:vAlign w:val="center"/>
-          </w:tcPr>
-          <w:p>
-            <w:pPr>
-              <w:jc w:val="center"/>
-              <w:rPr>
-                <w:b/>
-                <w:bCs/>
-              </w:rPr>
-            </w:pPr>
-            <w:r>
-              <w:rPr>
-                <w:b/>
-                <w:bCs/>
-              </w:rPr>
-              <w:t>Phases</w:t>
-            </w:r>
-          </w:p>
-        </w:tc>
-        <w:tc>
-          <w:tcPr>
-            <w:tcW w:w="2772" w:type="dxa"/>
-            <w:vAlign w:val="center"/>
-          </w:tcPr>
-          <w:p>
-            <w:pPr>
-              <w:jc w:val="center"/>
-              <w:rPr>
-                <w:b/>
-                <w:bCs/>
-              </w:rPr>
-            </w:pPr>
-            <w:r>
-              <w:rPr>
-                <w:b/>
-                <w:bCs/>
-              </w:rPr>
-              <w:t>milliseconds</w:t>
-            </w:r>
-          </w:p>
-          <w:p>
-            <w:pPr>
-              <w:jc w:val="center"/>
-              <w:rPr>
-                <w:b/>
-                <w:bCs/>
-              </w:rPr>
-            </w:pPr>
-            <w:r>
-              <w:rPr>
-                <w:b/>
-                <w:bCs/>
-              </w:rPr>
-              <w:t>(for consistency)</w:t>
-            </w:r>
-          </w:p>
-        </w:tc>
-      </w:tr>
-      <w:tr>
-        <w:trPr>
-          <w:trHeight w:val="773"/>
-        </w:trPr>
-        <w:tc>
-          <w:tcPr>
-            <w:tcW w:w="3714" w:type="dxa"/>
-            <w:vAlign w:val="center"/>
-          </w:tcPr>
-          <w:p>
-            <w:pPr>
-              <w:jc w:val="center"/>
-              <w:rPr>
-                <w:b/>
-                <w:bCs/>
-              </w:rPr>
-            </w:pPr>
-            <w:r>
-              <w:rPr>
-                <w:b/>
-                <w:bCs/>
-              </w:rPr>
-              <w:t>AX + B</w:t>
-            </w:r>
-            <w:r>
-              <w:rPr>
-                <w:b/>
-                <w:bCs/>
-              </w:rPr>
-              <w:t xml:space="preserve"> </w:t>
-            </w:r>
-          </w:p>
-          <w:p>
-            <w:pPr>
-              <w:jc w:val="center"/>
-              <w:rPr>
-                <w:b/>
-                <w:bCs/>
-              </w:rPr>
-            </w:pPr>
-            <w:r>
-              <w:rPr>
-                <w:b/>
-                <w:bCs/>
-              </w:rPr>
-              <w:t>(Party 1)</w:t>
-            </w:r>
-          </w:p>
-        </w:tc>
-        <w:tc>
-          <w:tcPr>
-            <w:tcW w:w="2772" w:type="dxa"/>
-            <w:vAlign w:val="center"/>
-          </w:tcPr>
-          <w:p>
-            <w:pPr>
-              <w:jc w:val="center"/>
-            </w:pPr>
-            <w:r>
-              <w:t>10.34</w:t>
-            </w:r>
-          </w:p>
-        </w:tc>
-      </w:tr>
-      <w:tr>
-        <w:trPr>
-          <w:trHeight w:val="773"/>
-        </w:trPr>
-        <w:tc>
-          <w:tcPr>
-            <w:tcW w:w="3714" w:type="dxa"/>
-            <w:vAlign w:val="center"/>
-          </w:tcPr>
-          <w:p>
-            <w:pPr>
-              <w:jc w:val="center"/>
-              <w:rPr>
-                <w:b/>
-                <w:bCs/>
-              </w:rPr>
-            </w:pPr>
-            <w:r>
-              <w:rPr>
-                <w:b/>
-                <w:bCs/>
-              </w:rPr>
-              <w:t>AX + B</w:t>
-            </w:r>
-          </w:p>
-          <w:p>
-            <w:pPr>
-              <w:jc w:val="center"/>
-              <w:rPr>
-                <w:b/>
-                <w:bCs/>
-              </w:rPr>
-            </w:pPr>
-            <w:r>
-              <w:rPr>
-                <w:b/>
-                <w:bCs/>
-              </w:rPr>
-              <w:t>(Party 2)</w:t>
-            </w:r>
-          </w:p>
-        </w:tc>
-        <w:tc>
-          <w:tcPr>
-            <w:tcW w:w="2772" w:type="dxa"/>
-            <w:vAlign w:val="center"/>
-          </w:tcPr>
-          <w:p>
-            <w:pPr>
-              <w:jc w:val="center"/>
-            </w:pPr>
-            <w:r>
-              <w:t>11.09</w:t>
-            </w:r>
-          </w:p>
-        </w:tc>
-      </w:tr>
-      <w:tr>
-        <w:trPr>
-          <w:trHeight w:val="881"/>
-        </w:trPr>
-        <w:tc>
-          <w:tcPr>
-            <w:tcW w:w="3714" w:type="dxa"/>
-            <w:vAlign w:val="center"/>
-          </w:tcPr>
-          <w:p>
-            <w:pPr>
-              <w:jc w:val="center"/>
-              <w:rPr>
-                <w:b/>
-                <w:bCs/>
-              </w:rPr>
-            </w:pPr>
-            <w:r>
-              <w:rPr>
-                <w:b/>
-                <w:bCs/>
-              </w:rPr>
-              <w:t>Share Conversion</w:t>
-            </w:r>
-            <w:r>
-              <w:rPr>
-                <w:b/>
-                <w:bCs/>
-              </w:rPr>
-              <w:t xml:space="preserve"> (Party 1)</w:t>
-            </w:r>
-          </w:p>
-        </w:tc>
-        <w:tc>
-          <w:tcPr>
-            <w:tcW w:w="2772" w:type="dxa"/>
-            <w:vAlign w:val="center"/>
-          </w:tcPr>
-          <w:p>
-            <w:pPr>
-              <w:jc w:val="center"/>
-            </w:pPr>
-            <w:r>
-              <w:t>2.76</w:t>
-            </w:r>
-          </w:p>
-        </w:tc>
-      </w:tr>
-      <w:tr>
-        <w:trPr>
-          <w:trHeight w:val="1547"/>
-        </w:trPr>
-        <w:tc>
-          <w:tcPr>
-            <w:tcW w:w="3714" w:type="dxa"/>
-            <w:vAlign w:val="center"/>
-          </w:tcPr>
-          <w:p>
-            <w:pPr>
-              <w:jc w:val="center"/>
-              <w:rPr>
-                <w:b/>
-                <w:bCs/>
-              </w:rPr>
-            </w:pPr>
-            <w:r>
-              <w:rPr>
-                <w:b/>
-                <w:bCs/>
-              </w:rPr>
-              <w:t>Share Conversion</w:t>
-            </w:r>
-            <w:r>
-              <w:rPr>
-                <w:b/>
-                <w:bCs/>
-              </w:rPr>
-              <w:t xml:space="preserve"> (Party 2)</w:t>
-            </w:r>
-          </w:p>
-        </w:tc>
-        <w:tc>
-          <w:tcPr>
-            <w:tcW w:w="2772" w:type="dxa"/>
-            <w:vAlign w:val="center"/>
-          </w:tcPr>
-          <w:p>
-            <w:pPr>
-              <w:jc w:val="center"/>
-            </w:pPr>
-            <w:r>
-              <w:t>3.75</w:t>
-            </w:r>
-          </w:p>
-        </w:tc>
-      </w:tr>
-      <w:tr>
-        <w:trPr>
-          <w:trHeight w:val="1547"/>
-        </w:trPr>
-        <w:tc>
-          <w:tcPr>
-            <w:tcW w:w="3714" w:type="dxa"/>
-            <w:vAlign w:val="center"/>
-          </w:tcPr>
-          <w:p>
-            <w:pPr>
-              <w:jc w:val="center"/>
-              <w:rPr>
-                <w:b/>
-                <w:bCs/>
-              </w:rPr>
-            </w:pPr>
-            <w:r>
-              <w:rPr>
-                <w:b/>
-                <w:bCs/>
-              </w:rPr>
-              <w:lastRenderedPageBreak/>
-              <w:t>Phase 3</w:t>
-            </w:r>
-          </w:p>
-          <w:p>
-            <w:pPr>
-              <w:jc w:val="center"/>
-              <w:rPr>
-                <w:b/>
-                <w:bCs/>
-              </w:rPr>
-            </w:pPr>
-            <w:r>
-              <w:rPr>
-                <w:b/>
-                <w:bCs/>
-              </w:rPr>
-              <w:t>(Randomization)</w:t>
-            </w:r>
-          </w:p>
-        </w:tc>
-        <w:tc>
-          <w:tcPr>
-            <w:tcW w:w="2772" w:type="dxa"/>
-            <w:vAlign w:val="center"/>
-          </w:tcPr>
-          <w:p>
-            <w:pPr>
-              <w:jc w:val="center"/>
-            </w:pPr>
-            <w:r>
-              <w:t>23.50</w:t>
-            </w:r>
-          </w:p>
-        </w:tc>
-      </w:tr>
-      <w:tr>
-        <w:trPr>
-          <w:trHeight w:val="1547"/>
-        </w:trPr>
-        <w:tc>
-          <w:tcPr>
-            <w:tcW w:w="3714" w:type="dxa"/>
-            <w:vAlign w:val="center"/>
-          </w:tcPr>
-          <w:p>
-            <w:pPr>
-              <w:jc w:val="center"/>
-              <w:rPr>
-                <w:b/>
-                <w:bCs/>
-              </w:rPr>
-            </w:pPr>
-            <w:r>
-              <w:rPr>
-                <w:b/>
-                <w:bCs/>
-              </w:rPr>
-              <w:t>PRF</w:t>
-            </w:r>
-          </w:p>
-          <w:p>
-            <w:pPr>
-              <w:jc w:val="center"/>
-              <w:rPr>
-                <w:b/>
-                <w:bCs/>
-              </w:rPr>
-            </w:pPr>
-            <w:r>
-              <w:rPr>
-                <w:b/>
-                <w:bCs/>
-              </w:rPr>
-              <w:t>(entire PRF excluding preprocessing)</w:t>
-            </w:r>
-          </w:p>
-        </w:tc>
-        <w:tc>
-          <w:tcPr>
-            <w:tcW w:w="2772" w:type="dxa"/>
-            <w:vAlign w:val="center"/>
-          </w:tcPr>
-          <w:p>
-            <w:pPr>
-              <w:jc w:val="center"/>
-            </w:pPr>
-            <w:r>
-              <w:t>59.08</w:t>
-            </w:r>
-          </w:p>
-        </w:tc>
-      </w:tr>
-    </w:tbl>
-    <w:p>
-      <w:pPr>
-        <w:jc w:val="center"/>
-        <w:rPr>
-          <w:b/>
-          <w:bCs/>
-          <w:sz w:val="36"/>
-          <w:szCs w:val="36"/>
-          <w:u w:val="single"/>
-        </w:rPr>
-      </w:pPr>
-    </w:p>
-    <w:tbl>
-      <w:tblPr>
-        <w:tblStyle w:val="TableGrid"/>
-        <w:tblW w:w="0" w:type="auto"/>
-        <w:tblLook w:val="04A0" w:firstRow="1" w:lastRow="0" w:firstColumn="1" w:lastColumn="0" w:noHBand="0" w:noVBand="1"/>
-      </w:tblPr>
-      <w:tblGrid>
-        <w:gridCol w:w="3714"/>
         <w:gridCol w:w="2772"/>
       </w:tblGrid>
       <w:tr>
@@ -2956,28 +2676,44 @@
                 <w:bCs/>
               </w:rPr>
             </w:pPr>
-            <w:r>
-              <w:rPr>
-                <w:b/>
-                <w:bCs/>
-              </w:rPr>
-              <w:t>milliseconds</w:t>
-            </w:r>
-          </w:p>
-          <w:p>
-            <w:pPr>
-              <w:jc w:val="center"/>
-              <w:rPr>
-                <w:b/>
-                <w:bCs/>
-              </w:rPr>
-            </w:pPr>
-            <w:r>
-              <w:rPr>
-                <w:b/>
-                <w:bCs/>
-              </w:rPr>
-              <w:t>(for consistency)</w:t>
+          </w:p>
+          <w:p>
+            <w:pPr>
+              <w:jc w:val="center"/>
+              <w:rPr>
+                <w:b/>
+                <w:bCs/>
+              </w:rPr>
+            </w:pPr>
+          </w:p>
+        </w:tc>
+        <w:tc>
+          <w:tcPr>
+            <w:tcW w:w="2772" w:type="dxa"/>
+          </w:tcPr>
+          <w:p>
+            <w:pPr>
+              <w:jc w:val="center"/>
+              <w:rPr>
+                <w:b/>
+                <w:bCs/>
+              </w:rPr>
+            </w:pPr>
+            <w:proofErr w:type="spellStart"/>
+            <w:r>
+              <w:rPr>
+                <w:b/>
+                <w:bCs/>
+              </w:rPr>
+              <w:t>Macbook</w:t>
+            </w:r>
+            <w:proofErr w:type="spellEnd"/>
+            <w:r>
+              <w:rPr>
+                <w:b/>
+                <w:bCs/>
+              </w:rPr>
+              <w:t xml:space="preserve"> Air</w:t>
             </w:r>
           </w:p>
         </w:tc>
@@ -3004,7 +2740,30 @@
                 <w:b/>
                 <w:bCs/>
               </w:rPr>
-              <w:t>Round 1</w:t>
+              <w:t>AX + B</w:t>
+            </w:r>
+            <w:r>
+              <w:rPr>
+                <w:b/>
+                <w:bCs/>
+              </w:rPr>
+              <w:t xml:space="preserve"> </w:t>
+            </w:r>
+          </w:p>
+          <w:p>
+            <w:pPr>
+              <w:jc w:val="center"/>
+              <w:rPr>
+                <w:b/>
+                <w:bCs/>
+              </w:rPr>
+            </w:pPr>
+            <w:r>
+              <w:rPr>
+                <w:b/>
+                <w:bCs/>
+              </w:rPr>
+              <w:t>(Party 1)</w:t>
             </w:r>
           </w:p>
         </w:tc>
@@ -3018,7 +2777,151 @@
               <w:jc w:val="center"/>
             </w:pPr>
             <w:r>
-              <w:t>21.43</w:t>
+              <w:t>10.34</w:t>
+            </w:r>
+          </w:p>
+        </w:tc>
+        <w:tc>
+          <w:tcPr>
+            <w:tcW w:w="2772" w:type="dxa"/>
+          </w:tcPr>
+          <w:p>
+            <w:pPr>
+              <w:jc w:val="center"/>
+            </w:pPr>
+            <w:r>
+              <w:t>34.95</w:t>
+            </w:r>
+          </w:p>
+        </w:tc>
+      </w:tr>
+      <w:tr>
+        <w:trPr>
+          <w:trHeight w:val="773"/>
+        </w:trPr>
+        <w:tc>
+          <w:tcPr>
+            <w:tcW w:w="3714" w:type="dxa"/>
+            <w:vAlign w:val="center"/>
+          </w:tcPr>
+          <w:p>
+            <w:pPr>
+              <w:jc w:val="center"/>
+              <w:rPr>
+                <w:b/>
+                <w:bCs/>
+              </w:rPr>
+            </w:pPr>
+            <w:r>
+              <w:rPr>
+                <w:b/>
+                <w:bCs/>
+              </w:rPr>
+              <w:t>AX + B</w:t>
+            </w:r>
+          </w:p>
+          <w:p>
+            <w:pPr>
+              <w:jc w:val="center"/>
+              <w:rPr>
+                <w:b/>
+                <w:bCs/>
+              </w:rPr>
+            </w:pPr>
+            <w:r>
+              <w:rPr>
+                <w:b/>
+                <w:bCs/>
+              </w:rPr>
+              <w:t>(Party 2)</w:t>
+            </w:r>
+          </w:p>
+        </w:tc>
+        <w:tc>
+          <w:tcPr>
+            <w:tcW w:w="2772" w:type="dxa"/>
+            <w:vAlign w:val="center"/>
+          </w:tcPr>
+          <w:p>
+            <w:pPr>
+              <w:jc w:val="center"/>
+            </w:pPr>
+            <w:r>
+              <w:t>11.09</w:t>
+            </w:r>
+          </w:p>
+        </w:tc>
+        <w:tc>
+          <w:tcPr>
+            <w:tcW w:w="2772" w:type="dxa"/>
+          </w:tcPr>
+          <w:p>
+            <w:pPr>
+              <w:jc w:val="center"/>
+            </w:pPr>
+            <w:r>
+              <w:t>14.02</w:t>
+            </w:r>
+          </w:p>
+        </w:tc>
+      </w:tr>
+      <w:tr>
+        <w:trPr>
+          <w:trHeight w:val="881"/>
+        </w:trPr>
+        <w:tc>
+          <w:tcPr>
+            <w:tcW w:w="3714" w:type="dxa"/>
+            <w:vAlign w:val="center"/>
+          </w:tcPr>
+          <w:p>
+            <w:pPr>
+              <w:jc w:val="center"/>
+              <w:rPr>
+                <w:b/>
+                <w:bCs/>
+              </w:rPr>
+            </w:pPr>
+            <w:r>
+              <w:rPr>
+                <w:b/>
+                <w:bCs/>
+              </w:rPr>
+              <w:t>Share Conversion</w:t>
+            </w:r>
+            <w:r>
+              <w:rPr>
+                <w:b/>
+                <w:bCs/>
+              </w:rPr>
+              <w:t xml:space="preserve"> (Party 1)</w:t>
+            </w:r>
+          </w:p>
+        </w:tc>
+        <w:tc>
+          <w:tcPr>
+            <w:tcW w:w="2772" w:type="dxa"/>
+            <w:vAlign w:val="center"/>
+          </w:tcPr>
+          <w:p>
+            <w:pPr>
+              <w:jc w:val="center"/>
+            </w:pPr>
+            <w:r>
+              <w:t>2.76</w:t>
+            </w:r>
+          </w:p>
+        </w:tc>
+        <w:tc>
+          <w:tcPr>
+            <w:tcW w:w="2772" w:type="dxa"/>
+          </w:tcPr>
+          <w:p>
+            <w:pPr>
+              <w:jc w:val="center"/>
+            </w:pPr>
+            <w:r>
+              <w:t>31.2</w:t>
             </w:r>
           </w:p>
         </w:tc>
@@ -3045,7 +2948,14 @@
                 <w:b/>
                 <w:bCs/>
               </w:rPr>
-              <w:t>Round 2</w:t>
+              <w:t>Share Conversion</w:t>
+            </w:r>
+            <w:r>
+              <w:rPr>
+                <w:b/>
+                <w:bCs/>
+              </w:rPr>
+              <w:t xml:space="preserve"> (Party 2)</w:t>
             </w:r>
           </w:p>
         </w:tc>
@@ -3059,7 +2969,20 @@
               <w:jc w:val="center"/>
             </w:pPr>
             <w:r>
-              <w:t>6.51</w:t>
+              <w:t>3.75</w:t>
+            </w:r>
+          </w:p>
+        </w:tc>
+        <w:tc>
+          <w:tcPr>
+            <w:tcW w:w="2772" w:type="dxa"/>
+          </w:tcPr>
+          <w:p>
+            <w:pPr>
+              <w:jc w:val="center"/>
+            </w:pPr>
+            <w:r>
+              <w:t>25.01</w:t>
             </w:r>
           </w:p>
         </w:tc>
@@ -3120,6 +3043,19 @@
             </w:r>
           </w:p>
         </w:tc>
+        <w:tc>
+          <w:tcPr>
+            <w:tcW w:w="2772" w:type="dxa"/>
+          </w:tcPr>
+          <w:p>
+            <w:pPr>
+              <w:jc w:val="center"/>
+            </w:pPr>
+            <w:r>
+              <w:t>360</w:t>
+            </w:r>
+          </w:p>
+        </w:tc>
       </w:tr>
       <w:tr>
         <w:trPr>
@@ -3177,10 +3113,24 @@
             </w:r>
           </w:p>
         </w:tc>
+        <w:tc>
+          <w:tcPr>
+            <w:tcW w:w="2772" w:type="dxa"/>
+          </w:tcPr>
+          <w:p>
+            <w:pPr>
+              <w:jc w:val="center"/>
+            </w:pPr>
+            <w:r>
+              <w:t>812</w:t>
+            </w:r>
+          </w:p>
+        </w:tc>
       </w:tr>
     </w:tbl>
     <w:p>
       <w:pPr>
+        <w:jc w:val="center"/>
         <w:rPr>
           <w:b/>
           <w:bCs/>
@@ -3192,7 +3142,6 @@
     </w:p>
     <w:p>
       <w:pPr>
-        <w:jc w:val="center"/>
         <w:rPr>
           <w:b/>
           <w:bCs/>
@@ -3201,7 +3150,10 @@
           <w:u w:val="single"/>
         </w:rPr>
       </w:pPr>
-      <w:r>
+    </w:p>
+    <w:p>
+      <w:pPr>
+        <w:jc w:val="center"/>
         <w:rPr>
           <w:b/>
           <w:bCs/>
@@ -3209,6 +3161,16 @@
           <w:szCs w:val="36"/>
           <w:u w:val="single"/>
         </w:rPr>
+      </w:pPr>
+      <w:r>
+        <w:rPr>
+          <w:b/>
+          <w:bCs/>
+          <w:sz w:val="36"/>
+          <w:szCs w:val="36"/>
+          <w:u w:val="single"/>
+        </w:rPr>
+        <w:lastRenderedPageBreak/>
         <w:t xml:space="preserve">New Protocol </w:t>
       </w:r>
       <w:r>
@@ -3284,6 +3246,425 @@
         <w:numPr>
           <w:ilvl w:val="0"/>
           <w:numId w:val="2"/>
+        </w:numPr>
+        <w:rPr>
+          <w:b/>
+          <w:bCs/>
+        </w:rPr>
+      </w:pPr>
+      <w:r>
+        <w:rPr>
+          <w:b/>
+          <w:bCs/>
+        </w:rPr>
+        <w:t>Preprocessing are excluded from timings.</w:t>
+      </w:r>
+    </w:p>
+    <w:p/>
+    <w:p>
+      <w:r>
+        <w:t xml:space="preserve">Note: The following timings are for </w:t>
+      </w:r>
+      <w:r>
+        <w:rPr>
+          <w:b/>
+          <w:bCs/>
+        </w:rPr>
+        <w:t>1000 runs</w:t>
+      </w:r>
+    </w:p>
+    <w:p/>
+    <w:tbl>
+      <w:tblPr>
+        <w:tblStyle w:val="TableGrid"/>
+        <w:tblW w:w="0" w:type="auto"/>
+        <w:tblInd w:w="985" w:type="dxa"/>
+        <w:tblLook w:val="04A0" w:firstRow="1" w:lastRow="0" w:firstColumn="1" w:lastColumn="0" w:noHBand="0" w:noVBand="1"/>
+      </w:tblPr>
+      <w:tblGrid>
+        <w:gridCol w:w="2638"/>
+        <w:gridCol w:w="2902"/>
+        <w:gridCol w:w="2825"/>
+      </w:tblGrid>
+      <w:tr>
+        <w:trPr>
+          <w:trHeight w:val="579"/>
+        </w:trPr>
+        <w:tc>
+          <w:tcPr>
+            <w:tcW w:w="2638" w:type="dxa"/>
+            <w:vAlign w:val="center"/>
+          </w:tcPr>
+          <w:p>
+            <w:pPr>
+              <w:jc w:val="center"/>
+              <w:rPr>
+                <w:b/>
+                <w:bCs/>
+              </w:rPr>
+            </w:pPr>
+            <w:r>
+              <w:rPr>
+                <w:b/>
+                <w:bCs/>
+              </w:rPr>
+              <w:t>Rounds (1000 runs)</w:t>
+            </w:r>
+          </w:p>
+        </w:tc>
+        <w:tc>
+          <w:tcPr>
+            <w:tcW w:w="2902" w:type="dxa"/>
+            <w:vAlign w:val="center"/>
+          </w:tcPr>
+          <w:p>
+            <w:pPr>
+              <w:jc w:val="center"/>
+              <w:rPr>
+                <w:b/>
+                <w:bCs/>
+              </w:rPr>
+            </w:pPr>
+            <w:r>
+              <w:rPr>
+                <w:b/>
+                <w:bCs/>
+              </w:rPr>
+              <w:t>Time(</w:t>
+            </w:r>
+            <w:proofErr w:type="spellStart"/>
+            <w:r>
+              <w:rPr>
+                <w:b/>
+                <w:bCs/>
+              </w:rPr>
+              <w:t>ms</w:t>
+            </w:r>
+            <w:proofErr w:type="spellEnd"/>
+            <w:r>
+              <w:rPr>
+                <w:b/>
+                <w:bCs/>
+              </w:rPr>
+              <w:t>)</w:t>
+            </w:r>
+          </w:p>
+        </w:tc>
+        <w:tc>
+          <w:tcPr>
+            <w:tcW w:w="2825" w:type="dxa"/>
+          </w:tcPr>
+          <w:p>
+            <w:pPr>
+              <w:jc w:val="center"/>
+              <w:rPr>
+                <w:b/>
+                <w:bCs/>
+              </w:rPr>
+            </w:pPr>
+            <w:proofErr w:type="spellStart"/>
+            <w:r>
+              <w:rPr>
+                <w:b/>
+                <w:bCs/>
+              </w:rPr>
+              <w:t>Macbook</w:t>
+            </w:r>
+            <w:proofErr w:type="spellEnd"/>
+            <w:r>
+              <w:rPr>
+                <w:b/>
+                <w:bCs/>
+              </w:rPr>
+              <w:t xml:space="preserve"> Air</w:t>
+            </w:r>
+          </w:p>
+        </w:tc>
+      </w:tr>
+      <w:tr>
+        <w:trPr>
+          <w:trHeight w:val="579"/>
+        </w:trPr>
+        <w:tc>
+          <w:tcPr>
+            <w:tcW w:w="2638" w:type="dxa"/>
+            <w:vAlign w:val="center"/>
+          </w:tcPr>
+          <w:p>
+            <w:pPr>
+              <w:jc w:val="center"/>
+              <w:rPr>
+                <w:b/>
+                <w:bCs/>
+              </w:rPr>
+            </w:pPr>
+            <w:r>
+              <w:rPr>
+                <w:b/>
+                <w:bCs/>
+              </w:rPr>
+              <w:t>Round 1</w:t>
+            </w:r>
+          </w:p>
+        </w:tc>
+        <w:tc>
+          <w:tcPr>
+            <w:tcW w:w="2902" w:type="dxa"/>
+            <w:vAlign w:val="center"/>
+          </w:tcPr>
+          <w:p>
+            <w:pPr>
+              <w:jc w:val="center"/>
+            </w:pPr>
+            <w:r>
+              <w:t>0.69</w:t>
+            </w:r>
+          </w:p>
+        </w:tc>
+        <w:tc>
+          <w:tcPr>
+            <w:tcW w:w="2825" w:type="dxa"/>
+          </w:tcPr>
+          <w:p>
+            <w:pPr>
+              <w:jc w:val="center"/>
+            </w:pPr>
+            <w:r>
+              <w:t>0.49</w:t>
+            </w:r>
+          </w:p>
+        </w:tc>
+      </w:tr>
+      <w:tr>
+        <w:trPr>
+          <w:trHeight w:val="579"/>
+        </w:trPr>
+        <w:tc>
+          <w:tcPr>
+            <w:tcW w:w="2638" w:type="dxa"/>
+            <w:vAlign w:val="center"/>
+          </w:tcPr>
+          <w:p>
+            <w:pPr>
+              <w:jc w:val="center"/>
+              <w:rPr>
+                <w:b/>
+                <w:bCs/>
+              </w:rPr>
+            </w:pPr>
+            <w:r>
+              <w:rPr>
+                <w:b/>
+                <w:bCs/>
+              </w:rPr>
+              <w:t>Round 2</w:t>
+            </w:r>
+          </w:p>
+        </w:tc>
+        <w:tc>
+          <w:tcPr>
+            <w:tcW w:w="2902" w:type="dxa"/>
+            <w:vAlign w:val="center"/>
+          </w:tcPr>
+          <w:p>
+            <w:pPr>
+              <w:jc w:val="center"/>
+            </w:pPr>
+            <w:r>
+              <w:t>11.68</w:t>
+            </w:r>
+          </w:p>
+        </w:tc>
+        <w:tc>
+          <w:tcPr>
+            <w:tcW w:w="2825" w:type="dxa"/>
+          </w:tcPr>
+          <w:p>
+            <w:pPr>
+              <w:jc w:val="center"/>
+            </w:pPr>
+            <w:r>
+              <w:t>16.3</w:t>
+            </w:r>
+            <w:r>
+              <w:t>8</w:t>
+            </w:r>
+          </w:p>
+        </w:tc>
+      </w:tr>
+      <w:tr>
+        <w:trPr>
+          <w:trHeight w:val="1158"/>
+        </w:trPr>
+        <w:tc>
+          <w:tcPr>
+            <w:tcW w:w="2638" w:type="dxa"/>
+            <w:vAlign w:val="center"/>
+          </w:tcPr>
+          <w:p>
+            <w:pPr>
+              <w:jc w:val="center"/>
+              <w:rPr>
+                <w:b/>
+                <w:bCs/>
+              </w:rPr>
+            </w:pPr>
+            <w:r>
+              <w:rPr>
+                <w:b/>
+                <w:bCs/>
+              </w:rPr>
+              <w:t>Round 3</w:t>
+            </w:r>
+          </w:p>
+        </w:tc>
+        <w:tc>
+          <w:tcPr>
+            <w:tcW w:w="2902" w:type="dxa"/>
+            <w:vAlign w:val="center"/>
+          </w:tcPr>
+          <w:p>
+            <w:pPr>
+              <w:jc w:val="center"/>
+            </w:pPr>
+            <w:r>
+              <w:t xml:space="preserve">24.2 </w:t>
+            </w:r>
+          </w:p>
+        </w:tc>
+        <w:tc>
+          <w:tcPr>
+            <w:tcW w:w="2825" w:type="dxa"/>
+          </w:tcPr>
+          <w:p>
+            <w:pPr>
+              <w:jc w:val="center"/>
+            </w:pPr>
+            <w:r>
+              <w:t>294.07</w:t>
+            </w:r>
+          </w:p>
+        </w:tc>
+      </w:tr>
+    </w:tbl>
+    <w:p/>
+    <w:p/>
+    <w:p/>
+    <w:p/>
+    <w:p>
+      <w:pPr>
+        <w:jc w:val="center"/>
+        <w:rPr>
+          <w:b/>
+          <w:bCs/>
+          <w:sz w:val="36"/>
+          <w:szCs w:val="36"/>
+          <w:u w:val="single"/>
+        </w:rPr>
+      </w:pPr>
+      <w:r>
+        <w:rPr>
+          <w:b/>
+          <w:bCs/>
+          <w:sz w:val="36"/>
+          <w:szCs w:val="36"/>
+          <w:u w:val="single"/>
+        </w:rPr>
+        <w:t xml:space="preserve">New Protocol Z3 </w:t>
+      </w:r>
+      <w:r>
+        <w:rPr>
+          <w:b/>
+          <w:bCs/>
+          <w:sz w:val="36"/>
+          <w:szCs w:val="36"/>
+          <w:u w:val="single"/>
+        </w:rPr>
+        <w:t>Lookup table</w:t>
+      </w:r>
+      <w:r>
+        <w:rPr>
+          <w:b/>
+          <w:bCs/>
+          <w:sz w:val="36"/>
+          <w:szCs w:val="36"/>
+          <w:u w:val="single"/>
+        </w:rPr>
+        <w:t xml:space="preserve"> </w:t>
+      </w:r>
+      <w:r>
+        <w:rPr>
+          <w:b/>
+          <w:bCs/>
+          <w:sz w:val="36"/>
+          <w:szCs w:val="36"/>
+          <w:u w:val="single"/>
+        </w:rPr>
+        <w:t>Computation Timings</w:t>
+      </w:r>
+      <w:r>
+        <w:rPr>
+          <w:b/>
+          <w:bCs/>
+          <w:sz w:val="36"/>
+          <w:szCs w:val="36"/>
+          <w:u w:val="single"/>
+        </w:rPr>
+        <w:t xml:space="preserve"> (AWS)</w:t>
+      </w:r>
+    </w:p>
+    <w:p>
+      <w:pPr>
+        <w:rPr>
+          <w:b/>
+          <w:bCs/>
+          <w:u w:val="single"/>
+        </w:rPr>
+      </w:pPr>
+    </w:p>
+    <w:p>
+      <w:pPr>
+        <w:rPr>
+          <w:b/>
+          <w:bCs/>
+          <w:u w:val="single"/>
+        </w:rPr>
+      </w:pPr>
+      <w:r>
+        <w:rPr>
+          <w:b/>
+          <w:bCs/>
+          <w:u w:val="single"/>
+        </w:rPr>
+        <w:t xml:space="preserve">Note: </w:t>
+      </w:r>
+    </w:p>
+    <w:p>
+      <w:pPr>
+        <w:pStyle w:val="ListParagraph"/>
+        <w:numPr>
+          <w:ilvl w:val="0"/>
+          <w:numId w:val="3"/>
+        </w:numPr>
+        <w:rPr>
+          <w:b/>
+          <w:bCs/>
+        </w:rPr>
+      </w:pPr>
+      <w:r>
+        <w:rPr>
+          <w:b/>
+          <w:bCs/>
+        </w:rPr>
+        <w:t>Optimization flag was used -O3 while compiling</w:t>
+      </w:r>
+    </w:p>
+    <w:p>
+      <w:pPr>
+        <w:pStyle w:val="ListParagraph"/>
+        <w:numPr>
+          <w:ilvl w:val="0"/>
+          <w:numId w:val="3"/>
         </w:numPr>
         <w:rPr>
           <w:b/>
@@ -3345,7 +3726,6 @@
                 <w:b/>
                 <w:bCs/>
               </w:rPr>
-              <w:lastRenderedPageBreak/>
               <w:t>Rounds (1000 runs)</w:t>
             </w:r>
           </w:p>
@@ -3424,15 +3804,6 @@
             <w:pPr>
               <w:jc w:val="center"/>
             </w:pPr>
-            <w:r>
-              <w:t>0.</w:t>
-            </w:r>
-            <w:r>
-              <w:t>6</w:t>
-            </w:r>
-            <w:r>
-              <w:t>9</w:t>
-            </w:r>
           </w:p>
         </w:tc>
       </w:tr>
@@ -3471,15 +3842,6 @@
             <w:pPr>
               <w:jc w:val="center"/>
             </w:pPr>
-            <w:r>
-              <w:t>11</w:t>
-            </w:r>
-            <w:r>
-              <w:t>.</w:t>
-            </w:r>
-            <w:r>
-              <w:t>68</w:t>
-            </w:r>
           </w:p>
         </w:tc>
       </w:tr>
@@ -3518,371 +3880,20 @@
             <w:pPr>
               <w:jc w:val="center"/>
             </w:pPr>
-            <w:r>
-              <w:t>24</w:t>
-            </w:r>
-            <w:r>
-              <w:t>.2</w:t>
-            </w:r>
-            <w:r>
-              <w:t xml:space="preserve"> </w:t>
-            </w:r>
           </w:p>
         </w:tc>
       </w:tr>
     </w:tbl>
-    <w:p/>
-    <w:p/>
-    <w:p/>
-    <w:p/>
     <w:p>
       <w:pPr>
         <w:jc w:val="center"/>
         <w:rPr>
           <w:b/>
           <w:bCs/>
-          <w:sz w:val="36"/>
-          <w:szCs w:val="36"/>
-          <w:u w:val="single"/>
-        </w:rPr>
-      </w:pPr>
-      <w:r>
-        <w:rPr>
-          <w:b/>
-          <w:bCs/>
-          <w:sz w:val="36"/>
-          <w:szCs w:val="36"/>
-          <w:u w:val="single"/>
-        </w:rPr>
-        <w:t xml:space="preserve">New Protocol Z3 </w:t>
-      </w:r>
-      <w:r>
-        <w:rPr>
-          <w:b/>
-          <w:bCs/>
-          <w:sz w:val="36"/>
-          <w:szCs w:val="36"/>
-          <w:u w:val="single"/>
-        </w:rPr>
-        <w:t>Lookup table</w:t>
-      </w:r>
-      <w:r>
-        <w:rPr>
-          <w:b/>
-          <w:bCs/>
-          <w:sz w:val="36"/>
-          <w:szCs w:val="36"/>
-          <w:u w:val="single"/>
-        </w:rPr>
-        <w:t xml:space="preserve"> </w:t>
-      </w:r>
-      <w:r>
-        <w:rPr>
-          <w:b/>
-          <w:bCs/>
-          <w:sz w:val="36"/>
-          <w:szCs w:val="36"/>
-          <w:u w:val="single"/>
-        </w:rPr>
-        <w:t>Computation Timings</w:t>
-      </w:r>
-      <w:r>
-        <w:rPr>
-          <w:b/>
-          <w:bCs/>
-          <w:sz w:val="36"/>
-          <w:szCs w:val="36"/>
-          <w:u w:val="single"/>
-        </w:rPr>
-        <w:t xml:space="preserve"> (AWS)</w:t>
-      </w:r>
-    </w:p>
-    <w:p>
-      <w:pPr>
-        <w:rPr>
-          <w:b/>
-          <w:bCs/>
-          <w:u w:val="single"/>
-        </w:rPr>
-      </w:pPr>
-    </w:p>
-    <w:p>
-      <w:pPr>
-        <w:rPr>
-          <w:b/>
-          <w:bCs/>
-          <w:u w:val="single"/>
-        </w:rPr>
-      </w:pPr>
-      <w:r>
-        <w:rPr>
-          <w:b/>
-          <w:bCs/>
-          <w:u w:val="single"/>
-        </w:rPr>
-        <w:t xml:space="preserve">Note: </w:t>
-      </w:r>
-    </w:p>
-    <w:p>
-      <w:pPr>
-        <w:pStyle w:val="ListParagraph"/>
-        <w:numPr>
-          <w:ilvl w:val="0"/>
-          <w:numId w:val="3"/>
-        </w:numPr>
-        <w:rPr>
-          <w:b/>
-          <w:bCs/>
-        </w:rPr>
-      </w:pPr>
-      <w:r>
-        <w:rPr>
-          <w:b/>
-          <w:bCs/>
-        </w:rPr>
-        <w:t>Optimization flag was used -O3 while compiling</w:t>
-      </w:r>
-    </w:p>
-    <w:p>
-      <w:pPr>
-        <w:pStyle w:val="ListParagraph"/>
-        <w:numPr>
-          <w:ilvl w:val="0"/>
-          <w:numId w:val="3"/>
-        </w:numPr>
-        <w:rPr>
-          <w:b/>
-          <w:bCs/>
-        </w:rPr>
-      </w:pPr>
-      <w:r>
-        <w:rPr>
-          <w:b/>
-          <w:bCs/>
-        </w:rPr>
-        <w:t>Preprocessing are excluded from timings.</w:t>
-      </w:r>
-    </w:p>
-    <w:p/>
-    <w:p>
-      <w:r>
-        <w:t xml:space="preserve">Note: The following timings are for </w:t>
-      </w:r>
-      <w:r>
-        <w:rPr>
-          <w:b/>
-          <w:bCs/>
-        </w:rPr>
-        <w:t>1000 runs</w:t>
-      </w:r>
-    </w:p>
-    <w:p/>
-    <w:tbl>
-      <w:tblPr>
-        <w:tblStyle w:val="TableGrid"/>
-        <w:tblW w:w="0" w:type="auto"/>
-        <w:tblInd w:w="985" w:type="dxa"/>
-        <w:tblLook w:val="04A0" w:firstRow="1" w:lastRow="0" w:firstColumn="1" w:lastColumn="0" w:noHBand="0" w:noVBand="1"/>
-      </w:tblPr>
-      <w:tblGrid>
-        <w:gridCol w:w="2790"/>
-        <w:gridCol w:w="3060"/>
-      </w:tblGrid>
-      <w:tr>
-        <w:trPr>
-          <w:trHeight w:val="579"/>
-        </w:trPr>
-        <w:tc>
-          <w:tcPr>
-            <w:tcW w:w="2790" w:type="dxa"/>
-            <w:vAlign w:val="center"/>
-          </w:tcPr>
-          <w:p>
-            <w:pPr>
-              <w:jc w:val="center"/>
-              <w:rPr>
-                <w:b/>
-                <w:bCs/>
-              </w:rPr>
-            </w:pPr>
-            <w:r>
-              <w:rPr>
-                <w:b/>
-                <w:bCs/>
-              </w:rPr>
-              <w:t>Rounds (1000 runs)</w:t>
-            </w:r>
-          </w:p>
-        </w:tc>
-        <w:tc>
-          <w:tcPr>
-            <w:tcW w:w="3060" w:type="dxa"/>
-            <w:vAlign w:val="center"/>
-          </w:tcPr>
-          <w:p>
-            <w:pPr>
-              <w:jc w:val="center"/>
-              <w:rPr>
-                <w:b/>
-                <w:bCs/>
-              </w:rPr>
-            </w:pPr>
-            <w:r>
-              <w:rPr>
-                <w:b/>
-                <w:bCs/>
-              </w:rPr>
-              <w:t>Time(</w:t>
-            </w:r>
-            <w:proofErr w:type="spellStart"/>
-            <w:r>
-              <w:rPr>
-                <w:b/>
-                <w:bCs/>
-              </w:rPr>
-              <w:t>ms</w:t>
-            </w:r>
-            <w:proofErr w:type="spellEnd"/>
-            <w:r>
-              <w:rPr>
-                <w:b/>
-                <w:bCs/>
-              </w:rPr>
-              <w:t>)</w:t>
-            </w:r>
-          </w:p>
-        </w:tc>
-      </w:tr>
-      <w:tr>
-        <w:trPr>
-          <w:trHeight w:val="579"/>
-        </w:trPr>
-        <w:tc>
-          <w:tcPr>
-            <w:tcW w:w="2790" w:type="dxa"/>
-            <w:vAlign w:val="center"/>
-          </w:tcPr>
-          <w:p>
-            <w:pPr>
-              <w:jc w:val="center"/>
-              <w:rPr>
-                <w:b/>
-                <w:bCs/>
-              </w:rPr>
-            </w:pPr>
-            <w:r>
-              <w:rPr>
-                <w:b/>
-                <w:bCs/>
-              </w:rPr>
-              <w:t>Round 1</w:t>
-            </w:r>
-          </w:p>
-        </w:tc>
-        <w:tc>
-          <w:tcPr>
-            <w:tcW w:w="3060" w:type="dxa"/>
-            <w:vAlign w:val="center"/>
-          </w:tcPr>
-          <w:p>
-            <w:pPr>
-              <w:jc w:val="center"/>
-            </w:pPr>
-            <w:r>
-              <w:t>0.6</w:t>
-            </w:r>
-            <w:r>
-              <w:t>9</w:t>
-            </w:r>
-          </w:p>
-        </w:tc>
-      </w:tr>
-      <w:tr>
-        <w:trPr>
-          <w:trHeight w:val="579"/>
-        </w:trPr>
-        <w:tc>
-          <w:tcPr>
-            <w:tcW w:w="2790" w:type="dxa"/>
-            <w:vAlign w:val="center"/>
-          </w:tcPr>
-          <w:p>
-            <w:pPr>
-              <w:jc w:val="center"/>
-              <w:rPr>
-                <w:b/>
-                <w:bCs/>
-              </w:rPr>
-            </w:pPr>
-            <w:r>
-              <w:rPr>
-                <w:b/>
-                <w:bCs/>
-              </w:rPr>
-              <w:t>Round 2</w:t>
-            </w:r>
-          </w:p>
-        </w:tc>
-        <w:tc>
-          <w:tcPr>
-            <w:tcW w:w="3060" w:type="dxa"/>
-            <w:vAlign w:val="center"/>
-          </w:tcPr>
-          <w:p>
-            <w:pPr>
-              <w:jc w:val="center"/>
-            </w:pPr>
-            <w:r>
-              <w:t>11.68</w:t>
-            </w:r>
-          </w:p>
-        </w:tc>
-      </w:tr>
-      <w:tr>
-        <w:trPr>
-          <w:trHeight w:val="1158"/>
-        </w:trPr>
-        <w:tc>
-          <w:tcPr>
-            <w:tcW w:w="2790" w:type="dxa"/>
-            <w:vAlign w:val="center"/>
-          </w:tcPr>
-          <w:p>
-            <w:pPr>
-              <w:jc w:val="center"/>
-              <w:rPr>
-                <w:b/>
-                <w:bCs/>
-              </w:rPr>
-            </w:pPr>
-            <w:r>
-              <w:rPr>
-                <w:b/>
-                <w:bCs/>
-              </w:rPr>
-              <w:t>Round 3</w:t>
-            </w:r>
-          </w:p>
-        </w:tc>
-        <w:tc>
-          <w:tcPr>
-            <w:tcW w:w="3060" w:type="dxa"/>
-            <w:vAlign w:val="center"/>
-          </w:tcPr>
-          <w:p>
-            <w:pPr>
-              <w:jc w:val="center"/>
-            </w:pPr>
-            <w:r>
-              <w:t>6.11</w:t>
-            </w:r>
-            <w:r>
-              <w:t xml:space="preserve"> </w:t>
-            </w:r>
-          </w:p>
-        </w:tc>
-      </w:tr>
-    </w:tbl>
+          <w:u w:val="single"/>
+        </w:rPr>
+      </w:pPr>
+    </w:p>
     <w:p>
       <w:pPr>
         <w:jc w:val="center"/>
@@ -3893,166 +3904,6 @@
         </w:rPr>
       </w:pPr>
     </w:p>
-    <w:p>
-      <w:pPr>
-        <w:jc w:val="center"/>
-        <w:rPr>
-          <w:b/>
-          <w:bCs/>
-          <w:u w:val="single"/>
-        </w:rPr>
-      </w:pPr>
-    </w:p>
-    <w:tbl>
-      <w:tblPr>
-        <w:tblStyle w:val="TableGrid"/>
-        <w:tblW w:w="6375" w:type="dxa"/>
-        <w:tblLook w:val="04A0" w:firstRow="1" w:lastRow="0" w:firstColumn="1" w:lastColumn="0" w:noHBand="0" w:noVBand="1"/>
-      </w:tblPr>
-      <w:tblGrid>
-        <w:gridCol w:w="3187"/>
-        <w:gridCol w:w="3188"/>
-      </w:tblGrid>
-      <w:tr>
-        <w:trPr>
-          <w:trHeight w:val="651"/>
-        </w:trPr>
-        <w:tc>
-          <w:tcPr>
-            <w:tcW w:w="3187" w:type="dxa"/>
-            <w:vAlign w:val="center"/>
-          </w:tcPr>
-          <w:p>
-            <w:pPr>
-              <w:jc w:val="center"/>
-              <w:rPr>
-                <w:b/>
-                <w:bCs/>
-              </w:rPr>
-            </w:pPr>
-            <w:r>
-              <w:rPr>
-                <w:b/>
-                <w:bCs/>
-              </w:rPr>
-              <w:t xml:space="preserve">P2 </w:t>
-            </w:r>
-          </w:p>
-          <w:p>
-            <w:pPr>
-              <w:jc w:val="center"/>
-            </w:pPr>
-            <w:r>
-              <w:t>(Share Conversion)</w:t>
-            </w:r>
-          </w:p>
-        </w:tc>
-        <w:tc>
-          <w:tcPr>
-            <w:tcW w:w="3188" w:type="dxa"/>
-            <w:vAlign w:val="center"/>
-          </w:tcPr>
-          <w:p>
-            <w:pPr>
-              <w:jc w:val="center"/>
-            </w:pPr>
-            <w:r>
-              <w:t>N.A.</w:t>
-            </w:r>
-          </w:p>
-        </w:tc>
-      </w:tr>
-      <w:tr>
-        <w:trPr>
-          <w:trHeight w:val="622"/>
-        </w:trPr>
-        <w:tc>
-          <w:tcPr>
-            <w:tcW w:w="3187" w:type="dxa"/>
-            <w:vAlign w:val="center"/>
-          </w:tcPr>
-          <w:p>
-            <w:pPr>
-              <w:jc w:val="center"/>
-              <w:rPr>
-                <w:b/>
-                <w:bCs/>
-              </w:rPr>
-            </w:pPr>
-            <w:r>
-              <w:rPr>
-                <w:b/>
-                <w:bCs/>
-              </w:rPr>
-              <w:t xml:space="preserve">P3 </w:t>
-            </w:r>
-          </w:p>
-          <w:p>
-            <w:pPr>
-              <w:jc w:val="center"/>
-            </w:pPr>
-            <w:r>
-              <w:t>(multiply with 81 x 256 randomization matrix)</w:t>
-            </w:r>
-          </w:p>
-        </w:tc>
-        <w:tc>
-          <w:tcPr>
-            <w:tcW w:w="3188" w:type="dxa"/>
-            <w:vAlign w:val="center"/>
-          </w:tcPr>
-          <w:p>
-            <w:pPr>
-              <w:jc w:val="center"/>
-            </w:pPr>
-            <w:r>
-              <w:t>0.5</w:t>
-            </w:r>
-          </w:p>
-        </w:tc>
-      </w:tr>
-      <w:tr>
-        <w:trPr>
-          <w:trHeight w:val="622"/>
-        </w:trPr>
-        <w:tc>
-          <w:tcPr>
-            <w:tcW w:w="3187" w:type="dxa"/>
-            <w:vAlign w:val="center"/>
-          </w:tcPr>
-          <w:p>
-            <w:pPr>
-              <w:jc w:val="center"/>
-              <w:rPr>
-                <w:b/>
-                <w:bCs/>
-              </w:rPr>
-            </w:pPr>
-            <w:r>
-              <w:rPr>
-                <w:b/>
-                <w:bCs/>
-              </w:rPr>
-              <w:t>Generation of 81 x 256 randomization matrix in Z3</w:t>
-            </w:r>
-          </w:p>
-        </w:tc>
-        <w:tc>
-          <w:tcPr>
-            <w:tcW w:w="3188" w:type="dxa"/>
-            <w:vAlign w:val="center"/>
-          </w:tcPr>
-          <w:p>
-            <w:pPr>
-              <w:jc w:val="center"/>
-            </w:pPr>
-            <w:r>
-              <w:t>130.28</w:t>
-            </w:r>
-          </w:p>
-        </w:tc>
-      </w:tr>
-    </w:tbl>
     <w:p>
       <w:pPr>
         <w:jc w:val="center"/>
@@ -4845,1025 +4696,6 @@
 </w:styles>
 </file>
 
-<file path=word/charts/chart1.xml><?xml version="1.0" encoding="utf-8"?>
-<c:chartSpace xmlns:c="http://schemas.openxmlformats.org/drawingml/2006/chart" xmlns:a="http://schemas.openxmlformats.org/drawingml/2006/main" xmlns:r="http://schemas.openxmlformats.org/officeDocument/2006/relationships" xmlns:c16r2="http://schemas.microsoft.com/office/drawing/2015/06/chart">
-  <c:date1904 val="0"/>
-  <c:lang val="en-US"/>
-  <c:roundedCorners val="0"/>
-  <mc:AlternateContent xmlns:mc="http://schemas.openxmlformats.org/markup-compatibility/2006">
-    <mc:Choice xmlns:c14="http://schemas.microsoft.com/office/drawing/2007/8/2/chart" Requires="c14">
-      <c14:style val="102"/>
-    </mc:Choice>
-    <mc:Fallback>
-      <c:style val="2"/>
-    </mc:Fallback>
-  </mc:AlternateContent>
-  <c:chart>
-    <c:title>
-      <c:tx>
-        <c:rich>
-          <a:bodyPr rot="0" spcFirstLastPara="1" vertOverflow="ellipsis" vert="horz" wrap="square" anchor="ctr" anchorCtr="1"/>
-          <a:lstStyle/>
-          <a:p>
-            <a:pPr>
-              <a:defRPr sz="1600" b="1" i="0" u="none" strike="noStrike" kern="1200" spc="100" baseline="0">
-                <a:solidFill>
-                  <a:schemeClr val="lt1">
-                    <a:lumMod val="95000"/>
-                  </a:schemeClr>
-                </a:solidFill>
-                <a:effectLst>
-                  <a:outerShdw blurRad="50800" dist="38100" dir="5400000" algn="t" rotWithShape="0">
-                    <a:prstClr val="black">
-                      <a:alpha val="40000"/>
-                    </a:prstClr>
-                  </a:outerShdw>
-                </a:effectLst>
-                <a:latin typeface="+mn-lt"/>
-                <a:ea typeface="+mn-ea"/>
-                <a:cs typeface="+mn-cs"/>
-              </a:defRPr>
-            </a:pPr>
-            <a:r>
-              <a:rPr lang="en-US"/>
-              <a:t>Protocol</a:t>
-            </a:r>
-            <a:r>
-              <a:rPr lang="en-US" baseline="0"/>
-              <a:t> Timings</a:t>
-            </a:r>
-            <a:endParaRPr lang="en-US"/>
-          </a:p>
-        </c:rich>
-      </c:tx>
-      <c:overlay val="0"/>
-      <c:spPr>
-        <a:noFill/>
-        <a:ln>
-          <a:noFill/>
-        </a:ln>
-        <a:effectLst/>
-      </c:spPr>
-      <c:txPr>
-        <a:bodyPr rot="0" spcFirstLastPara="1" vertOverflow="ellipsis" vert="horz" wrap="square" anchor="ctr" anchorCtr="1"/>
-        <a:lstStyle/>
-        <a:p>
-          <a:pPr>
-            <a:defRPr sz="1600" b="1" i="0" u="none" strike="noStrike" kern="1200" spc="100" baseline="0">
-              <a:solidFill>
-                <a:schemeClr val="lt1">
-                  <a:lumMod val="95000"/>
-                </a:schemeClr>
-              </a:solidFill>
-              <a:effectLst>
-                <a:outerShdw blurRad="50800" dist="38100" dir="5400000" algn="t" rotWithShape="0">
-                  <a:prstClr val="black">
-                    <a:alpha val="40000"/>
-                  </a:prstClr>
-                </a:outerShdw>
-              </a:effectLst>
-              <a:latin typeface="+mn-lt"/>
-              <a:ea typeface="+mn-ea"/>
-              <a:cs typeface="+mn-cs"/>
-            </a:defRPr>
-          </a:pPr>
-          <a:endParaRPr lang="en-US"/>
-        </a:p>
-      </c:txPr>
-    </c:title>
-    <c:autoTitleDeleted val="0"/>
-    <c:plotArea>
-      <c:layout/>
-      <c:barChart>
-        <c:barDir val="col"/>
-        <c:grouping val="clustered"/>
-        <c:varyColors val="0"/>
-        <c:ser>
-          <c:idx val="0"/>
-          <c:order val="0"/>
-          <c:tx>
-            <c:strRef>
-              <c:f>Sheet1!$B$1</c:f>
-              <c:strCache>
-                <c:ptCount val="1"/>
-                <c:pt idx="0">
-                  <c:v>Unpacked</c:v>
-                </c:pt>
-              </c:strCache>
-            </c:strRef>
-          </c:tx>
-          <c:spPr>
-            <a:solidFill>
-              <a:schemeClr val="accent2">
-                <a:lumMod val="75000"/>
-              </a:schemeClr>
-            </a:solidFill>
-            <a:ln>
-              <a:noFill/>
-            </a:ln>
-            <a:effectLst>
-              <a:outerShdw blurRad="57150" dist="19050" dir="5400000" algn="ctr" rotWithShape="0">
-                <a:srgbClr val="000000">
-                  <a:alpha val="63000"/>
-                </a:srgbClr>
-              </a:outerShdw>
-            </a:effectLst>
-          </c:spPr>
-          <c:invertIfNegative val="0"/>
-          <c:cat>
-            <c:strRef>
-              <c:f>Sheet1!$A$2</c:f>
-              <c:strCache>
-                <c:ptCount val="1"/>
-                <c:pt idx="0">
-                  <c:v>Timings in (ms)</c:v>
-                </c:pt>
-              </c:strCache>
-            </c:strRef>
-          </c:cat>
-          <c:val>
-            <c:numRef>
-              <c:f>Sheet1!$B$2</c:f>
-              <c:numCache>
-                <c:formatCode>General</c:formatCode>
-                <c:ptCount val="1"/>
-                <c:pt idx="0">
-                  <c:v>136.13</c:v>
-                </c:pt>
-              </c:numCache>
-            </c:numRef>
-          </c:val>
-          <c:extLst>
-            <c:ext xmlns:c16="http://schemas.microsoft.com/office/drawing/2014/chart" uri="{C3380CC4-5D6E-409C-BE32-E72D297353CC}">
-              <c16:uniqueId val="{00000000-28FC-CC41-B98A-3FA2763C371A}"/>
-            </c:ext>
-          </c:extLst>
-        </c:ser>
-        <c:ser>
-          <c:idx val="1"/>
-          <c:order val="1"/>
-          <c:tx>
-            <c:strRef>
-              <c:f>Sheet1!$C$1</c:f>
-              <c:strCache>
-                <c:ptCount val="1"/>
-                <c:pt idx="0">
-                  <c:v>Packed</c:v>
-                </c:pt>
-              </c:strCache>
-            </c:strRef>
-          </c:tx>
-          <c:spPr>
-            <a:solidFill>
-              <a:srgbClr val="FFFF00"/>
-            </a:solidFill>
-            <a:ln>
-              <a:noFill/>
-            </a:ln>
-            <a:effectLst>
-              <a:outerShdw blurRad="57150" dist="19050" dir="5400000" algn="ctr" rotWithShape="0">
-                <a:srgbClr val="000000">
-                  <a:alpha val="63000"/>
-                </a:srgbClr>
-              </a:outerShdw>
-            </a:effectLst>
-          </c:spPr>
-          <c:invertIfNegative val="0"/>
-          <c:cat>
-            <c:strRef>
-              <c:f>Sheet1!$A$2</c:f>
-              <c:strCache>
-                <c:ptCount val="1"/>
-                <c:pt idx="0">
-                  <c:v>Timings in (ms)</c:v>
-                </c:pt>
-              </c:strCache>
-            </c:strRef>
-          </c:cat>
-          <c:val>
-            <c:numRef>
-              <c:f>Sheet1!$C$2</c:f>
-              <c:numCache>
-                <c:formatCode>General</c:formatCode>
-                <c:ptCount val="1"/>
-                <c:pt idx="0">
-                  <c:v>17.809999999999999</c:v>
-                </c:pt>
-              </c:numCache>
-            </c:numRef>
-          </c:val>
-          <c:extLst>
-            <c:ext xmlns:c16="http://schemas.microsoft.com/office/drawing/2014/chart" uri="{C3380CC4-5D6E-409C-BE32-E72D297353CC}">
-              <c16:uniqueId val="{00000001-28FC-CC41-B98A-3FA2763C371A}"/>
-            </c:ext>
-          </c:extLst>
-        </c:ser>
-        <c:ser>
-          <c:idx val="2"/>
-          <c:order val="2"/>
-          <c:tx>
-            <c:strRef>
-              <c:f>Sheet1!$D$1</c:f>
-              <c:strCache>
-                <c:ptCount val="1"/>
-                <c:pt idx="0">
-                  <c:v>Packed + lookup table</c:v>
-                </c:pt>
-              </c:strCache>
-            </c:strRef>
-          </c:tx>
-          <c:spPr>
-            <a:solidFill>
-              <a:schemeClr val="accent6">
-                <a:lumMod val="75000"/>
-              </a:schemeClr>
-            </a:solidFill>
-            <a:ln>
-              <a:noFill/>
-            </a:ln>
-            <a:effectLst>
-              <a:outerShdw blurRad="57150" dist="19050" dir="5400000" algn="ctr" rotWithShape="0">
-                <a:srgbClr val="000000">
-                  <a:alpha val="63000"/>
-                </a:srgbClr>
-              </a:outerShdw>
-            </a:effectLst>
-          </c:spPr>
-          <c:invertIfNegative val="0"/>
-          <c:cat>
-            <c:strRef>
-              <c:f>Sheet1!$A$2</c:f>
-              <c:strCache>
-                <c:ptCount val="1"/>
-                <c:pt idx="0">
-                  <c:v>Timings in (ms)</c:v>
-                </c:pt>
-              </c:strCache>
-            </c:strRef>
-          </c:cat>
-          <c:val>
-            <c:numRef>
-              <c:f>Sheet1!$D$2</c:f>
-              <c:numCache>
-                <c:formatCode>General</c:formatCode>
-                <c:ptCount val="1"/>
-                <c:pt idx="0">
-                  <c:v>5.19</c:v>
-                </c:pt>
-              </c:numCache>
-            </c:numRef>
-          </c:val>
-          <c:extLst>
-            <c:ext xmlns:c16="http://schemas.microsoft.com/office/drawing/2014/chart" uri="{C3380CC4-5D6E-409C-BE32-E72D297353CC}">
-              <c16:uniqueId val="{00000002-28FC-CC41-B98A-3FA2763C371A}"/>
-            </c:ext>
-          </c:extLst>
-        </c:ser>
-        <c:dLbls>
-          <c:showLegendKey val="0"/>
-          <c:showVal val="0"/>
-          <c:showCatName val="0"/>
-          <c:showSerName val="0"/>
-          <c:showPercent val="0"/>
-          <c:showBubbleSize val="0"/>
-        </c:dLbls>
-        <c:gapWidth val="241"/>
-        <c:overlap val="-24"/>
-        <c:axId val="1402111311"/>
-        <c:axId val="1402112943"/>
-      </c:barChart>
-      <c:catAx>
-        <c:axId val="1402111311"/>
-        <c:scaling>
-          <c:orientation val="minMax"/>
-        </c:scaling>
-        <c:delete val="0"/>
-        <c:axPos val="b"/>
-        <c:numFmt formatCode="General" sourceLinked="1"/>
-        <c:majorTickMark val="none"/>
-        <c:minorTickMark val="none"/>
-        <c:tickLblPos val="nextTo"/>
-        <c:spPr>
-          <a:noFill/>
-          <a:ln w="12700" cap="flat" cmpd="sng" algn="ctr">
-            <a:solidFill>
-              <a:schemeClr val="lt1">
-                <a:lumMod val="95000"/>
-                <a:alpha val="54000"/>
-              </a:schemeClr>
-            </a:solidFill>
-            <a:round/>
-          </a:ln>
-          <a:effectLst/>
-        </c:spPr>
-        <c:txPr>
-          <a:bodyPr rot="-60000000" spcFirstLastPara="1" vertOverflow="ellipsis" vert="horz" wrap="square" anchor="ctr" anchorCtr="1"/>
-          <a:lstStyle/>
-          <a:p>
-            <a:pPr>
-              <a:defRPr sz="900" b="0" i="0" u="none" strike="noStrike" kern="1200" baseline="0">
-                <a:solidFill>
-                  <a:schemeClr val="lt1">
-                    <a:lumMod val="85000"/>
-                  </a:schemeClr>
-                </a:solidFill>
-                <a:latin typeface="+mn-lt"/>
-                <a:ea typeface="+mn-ea"/>
-                <a:cs typeface="+mn-cs"/>
-              </a:defRPr>
-            </a:pPr>
-            <a:endParaRPr lang="en-US"/>
-          </a:p>
-        </c:txPr>
-        <c:crossAx val="1402112943"/>
-        <c:crosses val="autoZero"/>
-        <c:auto val="1"/>
-        <c:lblAlgn val="ctr"/>
-        <c:lblOffset val="100"/>
-        <c:noMultiLvlLbl val="0"/>
-      </c:catAx>
-      <c:valAx>
-        <c:axId val="1402112943"/>
-        <c:scaling>
-          <c:orientation val="minMax"/>
-        </c:scaling>
-        <c:delete val="0"/>
-        <c:axPos val="l"/>
-        <c:majorGridlines>
-          <c:spPr>
-            <a:ln w="9525" cap="flat" cmpd="sng" algn="ctr">
-              <a:solidFill>
-                <a:schemeClr val="lt1">
-                  <a:lumMod val="95000"/>
-                  <a:alpha val="10000"/>
-                </a:schemeClr>
-              </a:solidFill>
-              <a:round/>
-            </a:ln>
-            <a:effectLst/>
-          </c:spPr>
-        </c:majorGridlines>
-        <c:numFmt formatCode="General" sourceLinked="1"/>
-        <c:majorTickMark val="none"/>
-        <c:minorTickMark val="none"/>
-        <c:tickLblPos val="nextTo"/>
-        <c:spPr>
-          <a:noFill/>
-          <a:ln>
-            <a:noFill/>
-          </a:ln>
-          <a:effectLst/>
-        </c:spPr>
-        <c:txPr>
-          <a:bodyPr rot="-60000000" spcFirstLastPara="1" vertOverflow="ellipsis" vert="horz" wrap="square" anchor="ctr" anchorCtr="1"/>
-          <a:lstStyle/>
-          <a:p>
-            <a:pPr>
-              <a:defRPr sz="900" b="0" i="0" u="none" strike="noStrike" kern="1200" baseline="0">
-                <a:solidFill>
-                  <a:schemeClr val="lt1">
-                    <a:lumMod val="85000"/>
-                  </a:schemeClr>
-                </a:solidFill>
-                <a:latin typeface="+mn-lt"/>
-                <a:ea typeface="+mn-ea"/>
-                <a:cs typeface="+mn-cs"/>
-              </a:defRPr>
-            </a:pPr>
-            <a:endParaRPr lang="en-US"/>
-          </a:p>
-        </c:txPr>
-        <c:crossAx val="1402111311"/>
-        <c:crosses val="autoZero"/>
-        <c:crossBetween val="between"/>
-      </c:valAx>
-      <c:spPr>
-        <a:noFill/>
-        <a:ln>
-          <a:noFill/>
-        </a:ln>
-        <a:effectLst/>
-      </c:spPr>
-    </c:plotArea>
-    <c:legend>
-      <c:legendPos val="b"/>
-      <c:overlay val="0"/>
-      <c:spPr>
-        <a:noFill/>
-        <a:ln>
-          <a:noFill/>
-        </a:ln>
-        <a:effectLst/>
-      </c:spPr>
-      <c:txPr>
-        <a:bodyPr rot="0" spcFirstLastPara="1" vertOverflow="ellipsis" vert="horz" wrap="square" anchor="ctr" anchorCtr="1"/>
-        <a:lstStyle/>
-        <a:p>
-          <a:pPr>
-            <a:defRPr sz="900" b="0" i="0" u="none" strike="noStrike" kern="1200" baseline="0">
-              <a:solidFill>
-                <a:schemeClr val="lt1">
-                  <a:lumMod val="85000"/>
-                </a:schemeClr>
-              </a:solidFill>
-              <a:latin typeface="+mn-lt"/>
-              <a:ea typeface="+mn-ea"/>
-              <a:cs typeface="+mn-cs"/>
-            </a:defRPr>
-          </a:pPr>
-          <a:endParaRPr lang="en-US"/>
-        </a:p>
-      </c:txPr>
-    </c:legend>
-    <c:plotVisOnly val="1"/>
-    <c:dispBlanksAs val="gap"/>
-    <c:extLst>
-      <c:ext xmlns:c16r3="http://schemas.microsoft.com/office/drawing/2017/03/chart" uri="{56B9EC1D-385E-4148-901F-78D8002777C0}">
-        <c16r3:dataDisplayOptions16>
-          <c16r3:dispNaAsBlank val="1"/>
-        </c16r3:dataDisplayOptions16>
-      </c:ext>
-    </c:extLst>
-    <c:showDLblsOverMax val="0"/>
-  </c:chart>
-  <c:spPr>
-    <a:gradFill flip="none" rotWithShape="1">
-      <a:gsLst>
-        <a:gs pos="0">
-          <a:schemeClr val="dk1">
-            <a:lumMod val="65000"/>
-            <a:lumOff val="35000"/>
-          </a:schemeClr>
-        </a:gs>
-        <a:gs pos="100000">
-          <a:schemeClr val="dk1">
-            <a:lumMod val="85000"/>
-            <a:lumOff val="15000"/>
-          </a:schemeClr>
-        </a:gs>
-      </a:gsLst>
-      <a:path path="circle">
-        <a:fillToRect l="50000" t="50000" r="50000" b="50000"/>
-      </a:path>
-      <a:tileRect/>
-    </a:gradFill>
-    <a:ln>
-      <a:noFill/>
-    </a:ln>
-    <a:effectLst/>
-  </c:spPr>
-  <c:txPr>
-    <a:bodyPr/>
-    <a:lstStyle/>
-    <a:p>
-      <a:pPr>
-        <a:defRPr/>
-      </a:pPr>
-      <a:endParaRPr lang="en-US"/>
-    </a:p>
-  </c:txPr>
-  <c:externalData r:id="rId3">
-    <c:autoUpdate val="0"/>
-  </c:externalData>
-</c:chartSpace>
-</file>
-
-<file path=word/charts/colors1.xml><?xml version="1.0" encoding="utf-8"?>
-<cs:colorStyle xmlns:cs="http://schemas.microsoft.com/office/drawing/2012/chartStyle" xmlns:a="http://schemas.openxmlformats.org/drawingml/2006/main" meth="cycle" id="10">
-  <a:schemeClr val="accent1"/>
-  <a:schemeClr val="accent2"/>
-  <a:schemeClr val="accent3"/>
-  <a:schemeClr val="accent4"/>
-  <a:schemeClr val="accent5"/>
-  <a:schemeClr val="accent6"/>
-  <cs:variation/>
-  <cs:variation>
-    <a:lumMod val="60000"/>
-  </cs:variation>
-  <cs:variation>
-    <a:lumMod val="80000"/>
-    <a:lumOff val="20000"/>
-  </cs:variation>
-  <cs:variation>
-    <a:lumMod val="80000"/>
-  </cs:variation>
-  <cs:variation>
-    <a:lumMod val="60000"/>
-    <a:lumOff val="40000"/>
-  </cs:variation>
-  <cs:variation>
-    <a:lumMod val="50000"/>
-  </cs:variation>
-  <cs:variation>
-    <a:lumMod val="70000"/>
-    <a:lumOff val="30000"/>
-  </cs:variation>
-  <cs:variation>
-    <a:lumMod val="70000"/>
-  </cs:variation>
-  <cs:variation>
-    <a:lumMod val="50000"/>
-    <a:lumOff val="50000"/>
-  </cs:variation>
-</cs:colorStyle>
-</file>
-
-<file path=word/charts/style1.xml><?xml version="1.0" encoding="utf-8"?>
-<cs:chartStyle xmlns:cs="http://schemas.microsoft.com/office/drawing/2012/chartStyle" xmlns:a="http://schemas.openxmlformats.org/drawingml/2006/main" id="209">
-  <cs:axisTitle>
-    <cs:lnRef idx="0"/>
-    <cs:fillRef idx="0"/>
-    <cs:effectRef idx="0"/>
-    <cs:fontRef idx="minor">
-      <a:schemeClr val="lt1">
-        <a:lumMod val="85000"/>
-      </a:schemeClr>
-    </cs:fontRef>
-    <cs:defRPr sz="900" b="1" kern="1200" cap="all"/>
-  </cs:axisTitle>
-  <cs:categoryAxis>
-    <cs:lnRef idx="0"/>
-    <cs:fillRef idx="0"/>
-    <cs:effectRef idx="0"/>
-    <cs:fontRef idx="minor">
-      <a:schemeClr val="lt1">
-        <a:lumMod val="85000"/>
-      </a:schemeClr>
-    </cs:fontRef>
-    <cs:spPr>
-      <a:ln w="12700" cap="flat" cmpd="sng" algn="ctr">
-        <a:solidFill>
-          <a:schemeClr val="lt1">
-            <a:lumMod val="95000"/>
-            <a:alpha val="54000"/>
-          </a:schemeClr>
-        </a:solidFill>
-        <a:round/>
-      </a:ln>
-    </cs:spPr>
-    <cs:defRPr sz="900" kern="1200"/>
-  </cs:categoryAxis>
-  <cs:chartArea>
-    <cs:lnRef idx="0"/>
-    <cs:fillRef idx="0"/>
-    <cs:effectRef idx="0"/>
-    <cs:fontRef idx="minor">
-      <a:schemeClr val="dk1"/>
-    </cs:fontRef>
-    <cs:spPr>
-      <a:gradFill flip="none" rotWithShape="1">
-        <a:gsLst>
-          <a:gs pos="0">
-            <a:schemeClr val="dk1">
-              <a:lumMod val="65000"/>
-              <a:lumOff val="35000"/>
-            </a:schemeClr>
-          </a:gs>
-          <a:gs pos="100000">
-            <a:schemeClr val="dk1">
-              <a:lumMod val="85000"/>
-              <a:lumOff val="15000"/>
-            </a:schemeClr>
-          </a:gs>
-        </a:gsLst>
-        <a:path path="circle">
-          <a:fillToRect l="50000" t="50000" r="50000" b="50000"/>
-        </a:path>
-        <a:tileRect/>
-      </a:gradFill>
-    </cs:spPr>
-    <cs:defRPr sz="1000" kern="1200"/>
-  </cs:chartArea>
-  <cs:dataLabel>
-    <cs:lnRef idx="0"/>
-    <cs:fillRef idx="0"/>
-    <cs:effectRef idx="0"/>
-    <cs:fontRef idx="minor">
-      <a:schemeClr val="lt1">
-        <a:lumMod val="85000"/>
-      </a:schemeClr>
-    </cs:fontRef>
-    <cs:defRPr sz="900" kern="1200"/>
-  </cs:dataLabel>
-  <cs:dataLabelCallout>
-    <cs:lnRef idx="0"/>
-    <cs:fillRef idx="0"/>
-    <cs:effectRef idx="0"/>
-    <cs:fontRef idx="minor">
-      <a:schemeClr val="dk1">
-        <a:lumMod val="65000"/>
-        <a:lumOff val="35000"/>
-      </a:schemeClr>
-    </cs:fontRef>
-    <cs:spPr>
-      <a:solidFill>
-        <a:schemeClr val="lt1"/>
-      </a:solidFill>
-    </cs:spPr>
-    <cs:defRPr sz="900" kern="1200"/>
-    <cs:bodyPr rot="0" spcFirstLastPara="1" vertOverflow="clip" horzOverflow="clip" vert="horz" wrap="square" lIns="36576" tIns="18288" rIns="36576" bIns="18288" anchor="ctr" anchorCtr="1">
-      <a:spAutoFit/>
-    </cs:bodyPr>
-  </cs:dataLabelCallout>
-  <cs:dataPoint>
-    <cs:lnRef idx="0"/>
-    <cs:fillRef idx="3">
-      <cs:styleClr val="auto"/>
-    </cs:fillRef>
-    <cs:effectRef idx="3"/>
-    <cs:fontRef idx="minor">
-      <a:schemeClr val="lt1"/>
-    </cs:fontRef>
-  </cs:dataPoint>
-  <cs:dataPoint3D>
-    <cs:lnRef idx="0"/>
-    <cs:fillRef idx="3">
-      <cs:styleClr val="auto"/>
-    </cs:fillRef>
-    <cs:effectRef idx="3"/>
-    <cs:fontRef idx="minor">
-      <a:schemeClr val="lt1"/>
-    </cs:fontRef>
-  </cs:dataPoint3D>
-  <cs:dataPointLine>
-    <cs:lnRef idx="0">
-      <cs:styleClr val="auto"/>
-    </cs:lnRef>
-    <cs:fillRef idx="3"/>
-    <cs:effectRef idx="3"/>
-    <cs:fontRef idx="minor">
-      <a:schemeClr val="lt1"/>
-    </cs:fontRef>
-    <cs:spPr>
-      <a:ln w="34925" cap="rnd">
-        <a:solidFill>
-          <a:schemeClr val="phClr"/>
-        </a:solidFill>
-        <a:round/>
-      </a:ln>
-    </cs:spPr>
-  </cs:dataPointLine>
-  <cs:dataPointMarker>
-    <cs:lnRef idx="0">
-      <cs:styleClr val="auto"/>
-    </cs:lnRef>
-    <cs:fillRef idx="3">
-      <cs:styleClr val="auto"/>
-    </cs:fillRef>
-    <cs:effectRef idx="3"/>
-    <cs:fontRef idx="minor">
-      <a:schemeClr val="lt1"/>
-    </cs:fontRef>
-    <cs:spPr>
-      <a:ln w="9525">
-        <a:solidFill>
-          <a:schemeClr val="phClr"/>
-        </a:solidFill>
-        <a:round/>
-      </a:ln>
-    </cs:spPr>
-  </cs:dataPointMarker>
-  <cs:dataPointMarkerLayout symbol="circle" size="6"/>
-  <cs:dataPointWireframe>
-    <cs:lnRef idx="0">
-      <cs:styleClr val="auto"/>
-    </cs:lnRef>
-    <cs:fillRef idx="3"/>
-    <cs:effectRef idx="3"/>
-    <cs:fontRef idx="minor">
-      <a:schemeClr val="lt1"/>
-    </cs:fontRef>
-    <cs:spPr>
-      <a:ln w="9525" cap="rnd">
-        <a:solidFill>
-          <a:schemeClr val="phClr"/>
-        </a:solidFill>
-        <a:round/>
-      </a:ln>
-    </cs:spPr>
-  </cs:dataPointWireframe>
-  <cs:dataTable>
-    <cs:lnRef idx="0"/>
-    <cs:fillRef idx="0"/>
-    <cs:effectRef idx="0"/>
-    <cs:fontRef idx="minor">
-      <a:schemeClr val="lt1">
-        <a:lumMod val="85000"/>
-      </a:schemeClr>
-    </cs:fontRef>
-    <cs:spPr>
-      <a:ln w="9525">
-        <a:solidFill>
-          <a:schemeClr val="lt1">
-            <a:lumMod val="95000"/>
-            <a:alpha val="54000"/>
-          </a:schemeClr>
-        </a:solidFill>
-      </a:ln>
-    </cs:spPr>
-    <cs:defRPr sz="900" kern="1200"/>
-  </cs:dataTable>
-  <cs:downBar>
-    <cs:lnRef idx="0"/>
-    <cs:fillRef idx="0"/>
-    <cs:effectRef idx="0"/>
-    <cs:fontRef idx="minor">
-      <a:schemeClr val="lt1"/>
-    </cs:fontRef>
-    <cs:spPr>
-      <a:solidFill>
-        <a:schemeClr val="dk1">
-          <a:lumMod val="75000"/>
-          <a:lumOff val="25000"/>
-        </a:schemeClr>
-      </a:solidFill>
-      <a:ln w="9525">
-        <a:solidFill>
-          <a:schemeClr val="lt1">
-            <a:lumMod val="95000"/>
-            <a:alpha val="54000"/>
-          </a:schemeClr>
-        </a:solidFill>
-      </a:ln>
-    </cs:spPr>
-  </cs:downBar>
-  <cs:dropLine>
-    <cs:lnRef idx="0"/>
-    <cs:fillRef idx="0"/>
-    <cs:effectRef idx="0"/>
-    <cs:fontRef idx="minor">
-      <a:schemeClr val="lt1"/>
-    </cs:fontRef>
-    <cs:spPr>
-      <a:ln w="9525">
-        <a:solidFill>
-          <a:schemeClr val="lt1">
-            <a:lumMod val="95000"/>
-            <a:alpha val="54000"/>
-          </a:schemeClr>
-        </a:solidFill>
-        <a:prstDash val="dash"/>
-      </a:ln>
-    </cs:spPr>
-  </cs:dropLine>
-  <cs:errorBar>
-    <cs:lnRef idx="0"/>
-    <cs:fillRef idx="0"/>
-    <cs:effectRef idx="0"/>
-    <cs:fontRef idx="minor">
-      <a:schemeClr val="lt1"/>
-    </cs:fontRef>
-    <cs:spPr>
-      <a:ln w="9525" cap="flat" cmpd="sng" algn="ctr">
-        <a:solidFill>
-          <a:schemeClr val="lt1">
-            <a:lumMod val="95000"/>
-          </a:schemeClr>
-        </a:solidFill>
-        <a:round/>
-      </a:ln>
-    </cs:spPr>
-  </cs:errorBar>
-  <cs:floor>
-    <cs:lnRef idx="0"/>
-    <cs:fillRef idx="0"/>
-    <cs:effectRef idx="0"/>
-    <cs:fontRef idx="minor">
-      <a:schemeClr val="lt1"/>
-    </cs:fontRef>
-  </cs:floor>
-  <cs:gridlineMajor>
-    <cs:lnRef idx="0"/>
-    <cs:fillRef idx="0"/>
-    <cs:effectRef idx="0"/>
-    <cs:fontRef idx="minor">
-      <a:schemeClr val="lt1"/>
-    </cs:fontRef>
-    <cs:spPr>
-      <a:ln w="9525" cap="flat" cmpd="sng" algn="ctr">
-        <a:solidFill>
-          <a:schemeClr val="lt1">
-            <a:lumMod val="95000"/>
-            <a:alpha val="10000"/>
-          </a:schemeClr>
-        </a:solidFill>
-        <a:round/>
-      </a:ln>
-    </cs:spPr>
-  </cs:gridlineMajor>
-  <cs:gridlineMinor>
-    <cs:lnRef idx="0"/>
-    <cs:fillRef idx="0"/>
-    <cs:effectRef idx="0"/>
-    <cs:fontRef idx="minor">
-      <a:schemeClr val="lt1"/>
-    </cs:fontRef>
-    <cs:spPr>
-      <a:ln>
-        <a:solidFill>
-          <a:schemeClr val="lt1">
-            <a:lumMod val="95000"/>
-            <a:alpha val="5000"/>
-          </a:schemeClr>
-        </a:solidFill>
-      </a:ln>
-    </cs:spPr>
-  </cs:gridlineMinor>
-  <cs:hiLoLine>
-    <cs:lnRef idx="0"/>
-    <cs:fillRef idx="0"/>
-    <cs:effectRef idx="0"/>
-    <cs:fontRef idx="minor">
-      <a:schemeClr val="lt1"/>
-    </cs:fontRef>
-    <cs:spPr>
-      <a:ln w="9525">
-        <a:solidFill>
-          <a:schemeClr val="lt1">
-            <a:lumMod val="95000"/>
-            <a:alpha val="54000"/>
-          </a:schemeClr>
-        </a:solidFill>
-        <a:prstDash val="dash"/>
-      </a:ln>
-    </cs:spPr>
-  </cs:hiLoLine>
-  <cs:leaderLine>
-    <cs:lnRef idx="0"/>
-    <cs:fillRef idx="0"/>
-    <cs:effectRef idx="0"/>
-    <cs:fontRef idx="minor">
-      <a:schemeClr val="lt1"/>
-    </cs:fontRef>
-    <cs:spPr>
-      <a:ln w="9525">
-        <a:solidFill>
-          <a:schemeClr val="lt1">
-            <a:lumMod val="95000"/>
-            <a:alpha val="54000"/>
-          </a:schemeClr>
-        </a:solidFill>
-      </a:ln>
-    </cs:spPr>
-  </cs:leaderLine>
-  <cs:legend>
-    <cs:lnRef idx="0"/>
-    <cs:fillRef idx="0"/>
-    <cs:effectRef idx="0"/>
-    <cs:fontRef idx="minor">
-      <a:schemeClr val="lt1">
-        <a:lumMod val="85000"/>
-      </a:schemeClr>
-    </cs:fontRef>
-    <cs:defRPr sz="900" kern="1200"/>
-  </cs:legend>
-  <cs:plotArea>
-    <cs:lnRef idx="0"/>
-    <cs:fillRef idx="0"/>
-    <cs:effectRef idx="0"/>
-    <cs:fontRef idx="minor">
-      <a:schemeClr val="lt1"/>
-    </cs:fontRef>
-  </cs:plotArea>
-  <cs:plotArea3D>
-    <cs:lnRef idx="0"/>
-    <cs:fillRef idx="0"/>
-    <cs:effectRef idx="0"/>
-    <cs:fontRef idx="minor">
-      <a:schemeClr val="lt1"/>
-    </cs:fontRef>
-  </cs:plotArea3D>
-  <cs:seriesAxis>
-    <cs:lnRef idx="0"/>
-    <cs:fillRef idx="0"/>
-    <cs:effectRef idx="0"/>
-    <cs:fontRef idx="minor">
-      <a:schemeClr val="lt1">
-        <a:lumMod val="85000"/>
-      </a:schemeClr>
-    </cs:fontRef>
-    <cs:spPr>
-      <a:ln w="12700" cap="flat" cmpd="sng" algn="ctr">
-        <a:solidFill>
-          <a:schemeClr val="lt1">
-            <a:lumMod val="95000"/>
-            <a:alpha val="54000"/>
-          </a:schemeClr>
-        </a:solidFill>
-        <a:round/>
-      </a:ln>
-    </cs:spPr>
-    <cs:defRPr sz="900" kern="1200"/>
-  </cs:seriesAxis>
-  <cs:seriesLine>
-    <cs:lnRef idx="0"/>
-    <cs:fillRef idx="0"/>
-    <cs:effectRef idx="0"/>
-    <cs:fontRef idx="minor">
-      <a:schemeClr val="lt1"/>
-    </cs:fontRef>
-    <cs:spPr>
-      <a:ln w="9525" cap="flat" cmpd="sng" algn="ctr">
-        <a:solidFill>
-          <a:schemeClr val="lt1">
-            <a:lumMod val="95000"/>
-            <a:alpha val="54000"/>
-          </a:schemeClr>
-        </a:solidFill>
-        <a:round/>
-      </a:ln>
-    </cs:spPr>
-  </cs:seriesLine>
-  <cs:title>
-    <cs:lnRef idx="0"/>
-    <cs:fillRef idx="0"/>
-    <cs:effectRef idx="0"/>
-    <cs:fontRef idx="minor">
-      <a:schemeClr val="lt1">
-        <a:lumMod val="95000"/>
-      </a:schemeClr>
-    </cs:fontRef>
-    <cs:defRPr sz="1600" b="1" kern="1200" spc="100" baseline="0">
-      <a:effectLst>
-        <a:outerShdw blurRad="50800" dist="38100" dir="5400000" algn="t" rotWithShape="0">
-          <a:prstClr val="black">
-            <a:alpha val="40000"/>
-          </a:prstClr>
-        </a:outerShdw>
-      </a:effectLst>
-    </cs:defRPr>
-  </cs:title>
-  <cs:trendline>
-    <cs:lnRef idx="0">
-      <cs:styleClr val="auto"/>
-    </cs:lnRef>
-    <cs:fillRef idx="0"/>
-    <cs:effectRef idx="0"/>
-    <cs:fontRef idx="minor">
-      <a:schemeClr val="lt1"/>
-    </cs:fontRef>
-    <cs:spPr>
-      <a:ln w="19050" cap="rnd">
-        <a:solidFill>
-          <a:schemeClr val="phClr"/>
-        </a:solidFill>
-      </a:ln>
-    </cs:spPr>
-  </cs:trendline>
-  <cs:trendlineLabel>
-    <cs:lnRef idx="0"/>
-    <cs:fillRef idx="0"/>
-    <cs:effectRef idx="0"/>
-    <cs:fontRef idx="minor">
-      <a:schemeClr val="lt1">
-        <a:lumMod val="85000"/>
-      </a:schemeClr>
-    </cs:fontRef>
-    <cs:defRPr sz="900" kern="1200"/>
-  </cs:trendlineLabel>
-  <cs:upBar>
-    <cs:lnRef idx="0"/>
-    <cs:fillRef idx="0"/>
-    <cs:effectRef idx="0"/>
-    <cs:fontRef idx="minor">
-      <a:schemeClr val="lt1"/>
-    </cs:fontRef>
-    <cs:spPr>
-      <a:solidFill>
-        <a:schemeClr val="lt1"/>
-      </a:solidFill>
-      <a:ln w="9525">
-        <a:solidFill>
-          <a:schemeClr val="lt1">
-            <a:lumMod val="95000"/>
-            <a:alpha val="54000"/>
-          </a:schemeClr>
-        </a:solidFill>
-      </a:ln>
-    </cs:spPr>
-  </cs:upBar>
-  <cs:valueAxis>
-    <cs:lnRef idx="0"/>
-    <cs:fillRef idx="0"/>
-    <cs:effectRef idx="0"/>
-    <cs:fontRef idx="minor">
-      <a:schemeClr val="lt1">
-        <a:lumMod val="85000"/>
-      </a:schemeClr>
-    </cs:fontRef>
-    <cs:defRPr sz="900" kern="1200"/>
-  </cs:valueAxis>
-  <cs:wall>
-    <cs:lnRef idx="0"/>
-    <cs:fillRef idx="0"/>
-    <cs:effectRef idx="0"/>
-    <cs:fontRef idx="minor">
-      <a:schemeClr val="lt1"/>
-    </cs:fontRef>
-  </cs:wall>
-</cs:chartStyle>
-</file>
-
 <file path=word/theme/theme1.xml><?xml version="1.0" encoding="utf-8"?>
 <a:theme xmlns:a="http://schemas.openxmlformats.org/drawingml/2006/main" name="Office Theme">
   <a:themeElements>

</xml_diff>

<commit_message>
timings updated with round information
</commit_message>
<xml_diff>
--- a/Documents/analysis/DarkmatterImptDetails.docx
+++ b/Documents/analysis/DarkmatterImptDetails.docx
@@ -1876,11 +1876,15 @@
         <w:tc>
           <w:tcPr>
             <w:tcW w:w="2268" w:type="dxa"/>
-          </w:tcPr>
-          <w:p>
-            <w:pPr>
-              <w:jc w:val="center"/>
-            </w:pPr>
+            <w:vAlign w:val="center"/>
+          </w:tcPr>
+          <w:p>
+            <w:pPr>
+              <w:jc w:val="center"/>
+            </w:pPr>
+            <w:r>
+              <w:t>~400K</w:t>
+            </w:r>
           </w:p>
         </w:tc>
         <w:tc>
@@ -1948,6 +1952,7 @@
         <w:tc>
           <w:tcPr>
             <w:tcW w:w="2268" w:type="dxa"/>
+            <w:vAlign w:val="center"/>
           </w:tcPr>
           <w:p>
             <w:pPr>
@@ -2024,11 +2029,15 @@
         <w:tc>
           <w:tcPr>
             <w:tcW w:w="2268" w:type="dxa"/>
-          </w:tcPr>
-          <w:p>
-            <w:pPr>
-              <w:jc w:val="center"/>
-            </w:pPr>
+            <w:vAlign w:val="center"/>
+          </w:tcPr>
+          <w:p>
+            <w:pPr>
+              <w:jc w:val="center"/>
+            </w:pPr>
+            <w:r>
+              <w:t>~65K</w:t>
+            </w:r>
           </w:p>
         </w:tc>
         <w:tc>
@@ -2095,11 +2104,15 @@
         <w:tc>
           <w:tcPr>
             <w:tcW w:w="2268" w:type="dxa"/>
-          </w:tcPr>
-          <w:p>
-            <w:pPr>
-              <w:jc w:val="center"/>
-            </w:pPr>
+            <w:vAlign w:val="center"/>
+          </w:tcPr>
+          <w:p>
+            <w:pPr>
+              <w:jc w:val="center"/>
+            </w:pPr>
+            <w:r>
+              <w:t>~50K</w:t>
+            </w:r>
           </w:p>
         </w:tc>
         <w:tc>
@@ -2384,11 +2397,15 @@
         <w:tc>
           <w:tcPr>
             <w:tcW w:w="2177" w:type="dxa"/>
-          </w:tcPr>
-          <w:p>
-            <w:pPr>
-              <w:jc w:val="center"/>
-            </w:pPr>
+            <w:vAlign w:val="center"/>
+          </w:tcPr>
+          <w:p>
+            <w:pPr>
+              <w:jc w:val="center"/>
+            </w:pPr>
+            <w:r>
+              <w:t>~544K</w:t>
+            </w:r>
           </w:p>
         </w:tc>
         <w:tc>
@@ -2462,11 +2479,15 @@
         <w:tc>
           <w:tcPr>
             <w:tcW w:w="2177" w:type="dxa"/>
-          </w:tcPr>
-          <w:p>
-            <w:pPr>
-              <w:jc w:val="center"/>
-            </w:pPr>
+            <w:vAlign w:val="center"/>
+          </w:tcPr>
+          <w:p>
+            <w:pPr>
+              <w:jc w:val="center"/>
+            </w:pPr>
+            <w:r>
+              <w:t>~165K</w:t>
+            </w:r>
           </w:p>
         </w:tc>
         <w:tc>

</xml_diff>

<commit_message>
timings updated, manual added
</commit_message>
<xml_diff>
--- a/Documents/analysis/DarkmatterImptDetails.docx
+++ b/Documents/analysis/DarkmatterImptDetails.docx
@@ -22,9 +22,8 @@
           <w:szCs w:val="32"/>
           <w:u w:val="single"/>
         </w:rPr>
-        <w:t xml:space="preserve">Dark Matter </w:t>
-      </w:r>
-      <w:proofErr w:type="spellStart"/>
+        <w:t>Dark Matter Imple</w:t>
+      </w:r>
       <w:r>
         <w:rPr>
           <w:b/>
@@ -33,67 +32,96 @@
           <w:szCs w:val="32"/>
           <w:u w:val="single"/>
         </w:rPr>
-        <w:t>Implmenetation</w:t>
+        <w:t>m</w:t>
+      </w:r>
+      <w:r>
+        <w:rPr>
+          <w:b/>
+          <w:bCs/>
+          <w:sz w:val="32"/>
+          <w:szCs w:val="32"/>
+          <w:u w:val="single"/>
+        </w:rPr>
+        <w:t>e</w:t>
+      </w:r>
+      <w:r>
+        <w:rPr>
+          <w:b/>
+          <w:bCs/>
+          <w:sz w:val="32"/>
+          <w:szCs w:val="32"/>
+          <w:u w:val="single"/>
+        </w:rPr>
+        <w:t>n</w:t>
+      </w:r>
+      <w:r>
+        <w:rPr>
+          <w:b/>
+          <w:bCs/>
+          <w:sz w:val="32"/>
+          <w:szCs w:val="32"/>
+          <w:u w:val="single"/>
+        </w:rPr>
+        <w:t>tation</w:t>
+      </w:r>
+    </w:p>
+    <w:p>
+      <w:pPr>
+        <w:rPr>
+          <w:b/>
+          <w:bCs/>
+        </w:rPr>
+      </w:pPr>
+      <w:r>
+        <w:rPr>
+          <w:b/>
+          <w:bCs/>
+        </w:rPr>
+        <w:t>Configuration:</w:t>
+      </w:r>
+    </w:p>
+    <w:p>
+      <w:r>
+        <w:rPr>
+          <w:b/>
+          <w:bCs/>
+        </w:rPr>
+        <w:t>Platform:</w:t>
+      </w:r>
+      <w:r>
+        <w:t xml:space="preserve"> Ubuntu Server 18.04 </w:t>
+      </w:r>
+    </w:p>
+    <w:p>
+      <w:r>
+        <w:rPr>
+          <w:b/>
+          <w:bCs/>
+        </w:rPr>
+        <w:t>Instance Type</w:t>
+      </w:r>
+      <w:r>
+        <w:t>: t2.medium</w:t>
+      </w:r>
+    </w:p>
+    <w:p>
+      <w:r>
+        <w:rPr>
+          <w:b/>
+          <w:bCs/>
+        </w:rPr>
+        <w:t>Virtualization:</w:t>
+      </w:r>
+      <w:r>
+        <w:t xml:space="preserve"> </w:t>
+      </w:r>
+      <w:proofErr w:type="spellStart"/>
+      <w:r>
+        <w:t>hvm</w:t>
       </w:r>
       <w:proofErr w:type="spellEnd"/>
     </w:p>
     <w:p>
-      <w:pPr>
-        <w:rPr>
-          <w:b/>
-          <w:bCs/>
-        </w:rPr>
-      </w:pPr>
-      <w:r>
-        <w:rPr>
-          <w:b/>
-          <w:bCs/>
-        </w:rPr>
-        <w:t>Configuration:</w:t>
-      </w:r>
-    </w:p>
-    <w:p>
-      <w:r>
-        <w:rPr>
-          <w:b/>
-          <w:bCs/>
-        </w:rPr>
-        <w:t>Platform:</w:t>
-      </w:r>
-      <w:r>
-        <w:t xml:space="preserve"> Ubuntu Server 18.04 </w:t>
-      </w:r>
-    </w:p>
-    <w:p>
-      <w:r>
-        <w:rPr>
-          <w:b/>
-          <w:bCs/>
-        </w:rPr>
-        <w:t>Instance Type</w:t>
-      </w:r>
-      <w:r>
-        <w:t>: t2.medium</w:t>
-      </w:r>
-    </w:p>
-    <w:p>
-      <w:r>
-        <w:rPr>
-          <w:b/>
-          <w:bCs/>
-        </w:rPr>
-        <w:t>Virtualization:</w:t>
-      </w:r>
-      <w:r>
-        <w:t xml:space="preserve"> </w:t>
-      </w:r>
-      <w:proofErr w:type="spellStart"/>
-      <w:r>
-        <w:t>hvm</w:t>
-      </w:r>
-      <w:proofErr w:type="spellEnd"/>
-    </w:p>
-    <w:p>
       <w:r>
         <w:rPr>
           <w:b/>
@@ -343,27 +371,7 @@
           <w:bCs/>
           <w:color w:val="1F542E"/>
         </w:rPr>
-        <w:t xml:space="preserve"> = </w:t>
-      </w:r>
-      <w:proofErr w:type="gramStart"/>
-      <w:r>
-        <w:rPr>
-          <w:rFonts w:ascii="JetBrains Mono" w:hAnsi="JetBrains Mono"/>
-          <w:b/>
-          <w:bCs/>
-          <w:color w:val="1F542E"/>
-        </w:rPr>
-        <w:t>1 ,</w:t>
-      </w:r>
-      <w:proofErr w:type="gramEnd"/>
-      <w:r>
-        <w:rPr>
-          <w:rFonts w:ascii="JetBrains Mono" w:hAnsi="JetBrains Mono"/>
-          <w:b/>
-          <w:bCs/>
-          <w:color w:val="1F542E"/>
-        </w:rPr>
-        <w:t xml:space="preserve"> centralized using lookup table</w:t>
+        <w:t xml:space="preserve"> = 1 , centralized using lookup table</w:t>
       </w:r>
     </w:p>
     <w:p>
@@ -1400,15 +1408,7 @@
                 <w:b/>
                 <w:bCs/>
               </w:rPr>
-              <w:t>P</w:t>
-            </w:r>
-            <w:proofErr w:type="gramStart"/>
-            <w:r>
-              <w:rPr>
-                <w:b/>
-                <w:bCs/>
-              </w:rPr>
-              <w:t xml:space="preserve">3 </w:t>
+              <w:t xml:space="preserve">P3 </w:t>
             </w:r>
             <w:r>
               <w:rPr>
@@ -1421,7 +1421,6 @@
               <w:t>(</w:t>
             </w:r>
             <w:proofErr w:type="spellStart"/>
-            <w:proofErr w:type="gramEnd"/>
             <w:r>
               <w:t>Mult</w:t>
             </w:r>
@@ -1749,23 +1748,7 @@
                 <w:b/>
                 <w:bCs/>
               </w:rPr>
-              <w:t xml:space="preserve"> </w:t>
-            </w:r>
-            <w:proofErr w:type="gramStart"/>
-            <w:r>
-              <w:rPr>
-                <w:b/>
-                <w:bCs/>
-              </w:rPr>
-              <w:t>sec  (</w:t>
-            </w:r>
-            <w:proofErr w:type="gramEnd"/>
-            <w:r>
-              <w:rPr>
-                <w:b/>
-                <w:bCs/>
-              </w:rPr>
-              <w:t>AWS)</w:t>
+              <w:t xml:space="preserve"> sec  (AWS)</w:t>
             </w:r>
           </w:p>
         </w:tc>
@@ -2791,16 +2774,7 @@
                 <w:b/>
                 <w:bCs/>
               </w:rPr>
-              <w:t xml:space="preserve">AX + </w:t>
-            </w:r>
-            <w:proofErr w:type="gramStart"/>
-            <w:r>
-              <w:rPr>
-                <w:rFonts w:cstheme="minorHAnsi"/>
-                <w:b/>
-                <w:bCs/>
-              </w:rPr>
-              <w:t xml:space="preserve">B </w:t>
+              <w:t xml:space="preserve">AX + B </w:t>
             </w:r>
             <w:r>
               <w:rPr>
@@ -2816,16 +2790,7 @@
                 <w:b/>
                 <w:bCs/>
               </w:rPr>
-              <w:t>(</w:t>
-            </w:r>
-            <w:proofErr w:type="gramEnd"/>
-            <w:r>
-              <w:rPr>
-                <w:rFonts w:cstheme="minorHAnsi"/>
-                <w:b/>
-                <w:bCs/>
-              </w:rPr>
-              <w:t>Party 1)</w:t>
+              <w:t>(Party 1)</w:t>
             </w:r>
           </w:p>
         </w:tc>
@@ -3448,6 +3413,1390 @@
           <w:u w:val="single"/>
         </w:rPr>
         <w:t>(Z3 packing, no lookup table)</w:t>
+      </w:r>
+    </w:p>
+    <w:p/>
+    <w:tbl>
+      <w:tblPr>
+        <w:tblStyle w:val="TableGrid"/>
+        <w:tblW w:w="0" w:type="auto"/>
+        <w:tblLayout w:type="fixed"/>
+        <w:tblLook w:val="04A0" w:firstRow="1" w:lastRow="0" w:firstColumn="1" w:lastColumn="0" w:noHBand="0" w:noVBand="1"/>
+      </w:tblPr>
+      <w:tblGrid>
+        <w:gridCol w:w="1188"/>
+        <w:gridCol w:w="1952"/>
+        <w:gridCol w:w="1375"/>
+        <w:gridCol w:w="1409"/>
+        <w:gridCol w:w="1617"/>
+        <w:gridCol w:w="1792"/>
+      </w:tblGrid>
+      <w:tr>
+        <w:trPr>
+          <w:trHeight w:val="432"/>
+        </w:trPr>
+        <w:tc>
+          <w:tcPr>
+            <w:tcW w:w="1188" w:type="dxa"/>
+            <w:vAlign w:val="center"/>
+          </w:tcPr>
+          <w:p>
+            <w:pPr>
+              <w:jc w:val="center"/>
+              <w:rPr>
+                <w:b/>
+                <w:bCs/>
+              </w:rPr>
+            </w:pPr>
+            <w:r>
+              <w:rPr>
+                <w:b/>
+                <w:bCs/>
+              </w:rPr>
+              <w:t>Phase</w:t>
+            </w:r>
+          </w:p>
+        </w:tc>
+        <w:tc>
+          <w:tcPr>
+            <w:tcW w:w="1952" w:type="dxa"/>
+            <w:vAlign w:val="center"/>
+          </w:tcPr>
+          <w:p>
+            <w:pPr>
+              <w:jc w:val="center"/>
+              <w:rPr>
+                <w:b/>
+                <w:bCs/>
+              </w:rPr>
+            </w:pPr>
+            <w:r>
+              <w:rPr>
+                <w:b/>
+                <w:bCs/>
+              </w:rPr>
+              <w:t xml:space="preserve">Phase </w:t>
+            </w:r>
+          </w:p>
+          <w:p>
+            <w:pPr>
+              <w:jc w:val="center"/>
+              <w:rPr>
+                <w:b/>
+                <w:bCs/>
+              </w:rPr>
+            </w:pPr>
+            <w:r>
+              <w:rPr>
+                <w:b/>
+                <w:bCs/>
+              </w:rPr>
+              <w:t>Sub-Module</w:t>
+            </w:r>
+          </w:p>
+        </w:tc>
+        <w:tc>
+          <w:tcPr>
+            <w:tcW w:w="1375" w:type="dxa"/>
+            <w:vAlign w:val="center"/>
+          </w:tcPr>
+          <w:p>
+            <w:pPr>
+              <w:jc w:val="center"/>
+            </w:pPr>
+            <w:r>
+              <w:rPr>
+                <w:b/>
+                <w:bCs/>
+              </w:rPr>
+              <w:t>AWS Time</w:t>
+            </w:r>
+            <m:oMath>
+              <m:r>
+                <m:rPr>
+                  <m:sty m:val="bi"/>
+                </m:rPr>
+                <w:rPr>
+                  <w:rFonts w:ascii="Cambria Math" w:hAnsi="Cambria Math"/>
+                </w:rPr>
+                <m:t>(μs</m:t>
+              </m:r>
+            </m:oMath>
+            <w:r>
+              <w:rPr>
+                <w:b/>
+                <w:bCs/>
+              </w:rPr>
+              <w:t>)</w:t>
+            </w:r>
+          </w:p>
+        </w:tc>
+        <w:tc>
+          <w:tcPr>
+            <w:tcW w:w="1409" w:type="dxa"/>
+            <w:vAlign w:val="center"/>
+          </w:tcPr>
+          <w:p>
+            <w:pPr>
+              <w:jc w:val="center"/>
+              <w:rPr>
+                <w:b/>
+                <w:bCs/>
+              </w:rPr>
+            </w:pPr>
+            <w:r>
+              <w:rPr>
+                <w:b/>
+                <w:bCs/>
+              </w:rPr>
+              <w:t>Number of Rounds/</w:t>
+            </w:r>
+          </w:p>
+          <w:p>
+            <w:pPr>
+              <w:jc w:val="center"/>
+              <w:rPr>
+                <w:b/>
+                <w:bCs/>
+              </w:rPr>
+            </w:pPr>
+            <w:r>
+              <w:rPr>
+                <w:b/>
+                <w:bCs/>
+              </w:rPr>
+              <w:t>Iterations</w:t>
+            </w:r>
+          </w:p>
+        </w:tc>
+        <w:tc>
+          <w:tcPr>
+            <w:tcW w:w="1617" w:type="dxa"/>
+            <w:vAlign w:val="center"/>
+          </w:tcPr>
+          <w:p>
+            <w:pPr>
+              <w:jc w:val="center"/>
+            </w:pPr>
+            <w:proofErr w:type="spellStart"/>
+            <w:r>
+              <w:rPr>
+                <w:b/>
+                <w:bCs/>
+              </w:rPr>
+              <w:t>Macbook</w:t>
+            </w:r>
+            <w:proofErr w:type="spellEnd"/>
+            <w:r>
+              <w:rPr>
+                <w:b/>
+                <w:bCs/>
+              </w:rPr>
+              <w:t xml:space="preserve"> Air</w:t>
+            </w:r>
+            <m:oMath>
+              <m:r>
+                <m:rPr>
+                  <m:sty m:val="bi"/>
+                </m:rPr>
+                <w:rPr>
+                  <w:rFonts w:ascii="Cambria Math" w:hAnsi="Cambria Math"/>
+                </w:rPr>
+                <m:t>(μs</m:t>
+              </m:r>
+            </m:oMath>
+            <w:r>
+              <w:rPr>
+                <w:b/>
+                <w:bCs/>
+              </w:rPr>
+              <w:t>)</w:t>
+            </w:r>
+          </w:p>
+        </w:tc>
+        <w:tc>
+          <w:tcPr>
+            <w:tcW w:w="1792" w:type="dxa"/>
+            <w:vAlign w:val="center"/>
+          </w:tcPr>
+          <w:p>
+            <w:pPr>
+              <w:jc w:val="center"/>
+              <w:rPr>
+                <w:b/>
+                <w:bCs/>
+              </w:rPr>
+            </w:pPr>
+            <w:r>
+              <w:rPr>
+                <w:b/>
+                <w:bCs/>
+              </w:rPr>
+              <w:t>Number of Rounds/</w:t>
+            </w:r>
+          </w:p>
+          <w:p>
+            <w:pPr>
+              <w:jc w:val="center"/>
+              <w:rPr>
+                <w:b/>
+                <w:bCs/>
+              </w:rPr>
+            </w:pPr>
+            <w:r>
+              <w:rPr>
+                <w:b/>
+                <w:bCs/>
+              </w:rPr>
+              <w:t>Iterations</w:t>
+            </w:r>
+          </w:p>
+        </w:tc>
+      </w:tr>
+      <w:tr>
+        <w:trPr>
+          <w:trHeight w:val="412"/>
+        </w:trPr>
+        <w:tc>
+          <w:tcPr>
+            <w:tcW w:w="1188" w:type="dxa"/>
+            <w:vMerge w:val="restart"/>
+            <w:vAlign w:val="center"/>
+          </w:tcPr>
+          <w:p>
+            <w:pPr>
+              <w:jc w:val="center"/>
+              <w:rPr>
+                <w:b/>
+                <w:bCs/>
+              </w:rPr>
+            </w:pPr>
+            <w:r>
+              <w:rPr>
+                <w:b/>
+                <w:bCs/>
+              </w:rPr>
+              <w:t>Phase 1</w:t>
+            </w:r>
+          </w:p>
+        </w:tc>
+        <w:tc>
+          <w:tcPr>
+            <w:tcW w:w="1952" w:type="dxa"/>
+            <w:vAlign w:val="center"/>
+          </w:tcPr>
+          <w:p>
+            <w:pPr>
+              <w:jc w:val="center"/>
+              <w:rPr>
+                <w:b/>
+                <w:bCs/>
+              </w:rPr>
+            </w:pPr>
+            <w:r>
+              <w:rPr>
+                <w:b/>
+                <w:bCs/>
+              </w:rPr>
+              <w:t>Party 1</w:t>
+            </w:r>
+          </w:p>
+        </w:tc>
+        <w:tc>
+          <w:tcPr>
+            <w:tcW w:w="1375" w:type="dxa"/>
+            <w:vAlign w:val="center"/>
+          </w:tcPr>
+          <w:p>
+            <w:pPr>
+              <w:jc w:val="center"/>
+            </w:pPr>
+            <w:r>
+              <w:t>0.61</w:t>
+            </w:r>
+          </w:p>
+        </w:tc>
+        <w:tc>
+          <w:tcPr>
+            <w:tcW w:w="1409" w:type="dxa"/>
+            <w:vMerge w:val="restart"/>
+            <w:vAlign w:val="center"/>
+          </w:tcPr>
+          <w:p>
+            <w:pPr>
+              <w:jc w:val="center"/>
+            </w:pPr>
+            <w:r>
+              <w:t>~811K</w:t>
+            </w:r>
+          </w:p>
+        </w:tc>
+        <w:tc>
+          <w:tcPr>
+            <w:tcW w:w="1617" w:type="dxa"/>
+            <w:vAlign w:val="center"/>
+          </w:tcPr>
+          <w:p>
+            <w:pPr>
+              <w:jc w:val="center"/>
+            </w:pPr>
+            <w:r>
+              <w:t>0.05</w:t>
+            </w:r>
+          </w:p>
+        </w:tc>
+        <w:tc>
+          <w:tcPr>
+            <w:tcW w:w="1792" w:type="dxa"/>
+            <w:vMerge w:val="restart"/>
+            <w:vAlign w:val="center"/>
+          </w:tcPr>
+          <w:p>
+            <w:pPr>
+              <w:jc w:val="center"/>
+            </w:pPr>
+            <w:r>
+              <w:t>~100M</w:t>
+            </w:r>
+          </w:p>
+        </w:tc>
+      </w:tr>
+      <w:tr>
+        <w:trPr>
+          <w:trHeight w:val="432"/>
+        </w:trPr>
+        <w:tc>
+          <w:tcPr>
+            <w:tcW w:w="1188" w:type="dxa"/>
+            <w:vMerge/>
+            <w:vAlign w:val="center"/>
+          </w:tcPr>
+          <w:p>
+            <w:pPr>
+              <w:jc w:val="center"/>
+              <w:rPr>
+                <w:b/>
+                <w:bCs/>
+              </w:rPr>
+            </w:pPr>
+          </w:p>
+        </w:tc>
+        <w:tc>
+          <w:tcPr>
+            <w:tcW w:w="1952" w:type="dxa"/>
+            <w:vAlign w:val="center"/>
+          </w:tcPr>
+          <w:p>
+            <w:pPr>
+              <w:jc w:val="center"/>
+              <w:rPr>
+                <w:b/>
+                <w:bCs/>
+              </w:rPr>
+            </w:pPr>
+            <w:r>
+              <w:rPr>
+                <w:b/>
+                <w:bCs/>
+              </w:rPr>
+              <w:t>Party 2</w:t>
+            </w:r>
+          </w:p>
+        </w:tc>
+        <w:tc>
+          <w:tcPr>
+            <w:tcW w:w="1375" w:type="dxa"/>
+            <w:vAlign w:val="center"/>
+          </w:tcPr>
+          <w:p>
+            <w:pPr>
+              <w:jc w:val="center"/>
+            </w:pPr>
+            <w:r>
+              <w:t>0.61</w:t>
+            </w:r>
+          </w:p>
+        </w:tc>
+        <w:tc>
+          <w:tcPr>
+            <w:tcW w:w="1409" w:type="dxa"/>
+            <w:vMerge/>
+            <w:vAlign w:val="center"/>
+          </w:tcPr>
+          <w:p>
+            <w:pPr>
+              <w:jc w:val="center"/>
+            </w:pPr>
+          </w:p>
+        </w:tc>
+        <w:tc>
+          <w:tcPr>
+            <w:tcW w:w="1617" w:type="dxa"/>
+            <w:vAlign w:val="center"/>
+          </w:tcPr>
+          <w:p>
+            <w:pPr>
+              <w:jc w:val="center"/>
+            </w:pPr>
+            <w:r>
+              <w:t>0.05</w:t>
+            </w:r>
+          </w:p>
+        </w:tc>
+        <w:tc>
+          <w:tcPr>
+            <w:tcW w:w="1792" w:type="dxa"/>
+            <w:vMerge/>
+            <w:vAlign w:val="center"/>
+          </w:tcPr>
+          <w:p>
+            <w:pPr>
+              <w:jc w:val="center"/>
+            </w:pPr>
+          </w:p>
+        </w:tc>
+      </w:tr>
+      <w:tr>
+        <w:trPr>
+          <w:trHeight w:val="412"/>
+        </w:trPr>
+        <w:tc>
+          <w:tcPr>
+            <w:tcW w:w="1188" w:type="dxa"/>
+            <w:vMerge/>
+            <w:vAlign w:val="center"/>
+          </w:tcPr>
+          <w:p>
+            <w:pPr>
+              <w:jc w:val="center"/>
+              <w:rPr>
+                <w:b/>
+                <w:bCs/>
+              </w:rPr>
+            </w:pPr>
+          </w:p>
+        </w:tc>
+        <w:tc>
+          <w:tcPr>
+            <w:tcW w:w="1952" w:type="dxa"/>
+            <w:vAlign w:val="center"/>
+          </w:tcPr>
+          <w:p>
+            <w:pPr>
+              <w:jc w:val="center"/>
+              <w:rPr>
+                <w:b/>
+                <w:bCs/>
+              </w:rPr>
+            </w:pPr>
+            <w:r>
+              <w:rPr>
+                <w:b/>
+                <w:bCs/>
+              </w:rPr>
+              <w:t>Mask</w:t>
+            </w:r>
+          </w:p>
+        </w:tc>
+        <w:tc>
+          <w:tcPr>
+            <w:tcW w:w="1375" w:type="dxa"/>
+            <w:vAlign w:val="center"/>
+          </w:tcPr>
+          <w:p>
+            <w:pPr>
+              <w:jc w:val="center"/>
+            </w:pPr>
+            <w:r>
+              <w:t>0.61</w:t>
+            </w:r>
+          </w:p>
+        </w:tc>
+        <w:tc>
+          <w:tcPr>
+            <w:tcW w:w="1409" w:type="dxa"/>
+            <w:vMerge/>
+            <w:vAlign w:val="center"/>
+          </w:tcPr>
+          <w:p>
+            <w:pPr>
+              <w:jc w:val="center"/>
+            </w:pPr>
+          </w:p>
+        </w:tc>
+        <w:tc>
+          <w:tcPr>
+            <w:tcW w:w="1617" w:type="dxa"/>
+            <w:vAlign w:val="center"/>
+          </w:tcPr>
+          <w:p>
+            <w:pPr>
+              <w:jc w:val="center"/>
+            </w:pPr>
+            <w:r>
+              <w:t>0.04</w:t>
+            </w:r>
+          </w:p>
+        </w:tc>
+        <w:tc>
+          <w:tcPr>
+            <w:tcW w:w="1792" w:type="dxa"/>
+            <w:vMerge/>
+            <w:vAlign w:val="center"/>
+          </w:tcPr>
+          <w:p>
+            <w:pPr>
+              <w:jc w:val="center"/>
+            </w:pPr>
+          </w:p>
+        </w:tc>
+      </w:tr>
+      <w:tr>
+        <w:trPr>
+          <w:trHeight w:val="432"/>
+        </w:trPr>
+        <w:tc>
+          <w:tcPr>
+            <w:tcW w:w="1188" w:type="dxa"/>
+            <w:vMerge/>
+            <w:vAlign w:val="center"/>
+          </w:tcPr>
+          <w:p>
+            <w:pPr>
+              <w:jc w:val="center"/>
+              <w:rPr>
+                <w:b/>
+                <w:bCs/>
+              </w:rPr>
+            </w:pPr>
+          </w:p>
+        </w:tc>
+        <w:tc>
+          <w:tcPr>
+            <w:tcW w:w="1952" w:type="dxa"/>
+            <w:vAlign w:val="center"/>
+          </w:tcPr>
+          <w:p>
+            <w:pPr>
+              <w:jc w:val="center"/>
+              <w:rPr>
+                <w:b/>
+                <w:bCs/>
+              </w:rPr>
+            </w:pPr>
+            <w:r>
+              <w:rPr>
+                <w:b/>
+                <w:bCs/>
+              </w:rPr>
+              <w:t>Total (phase 2)</w:t>
+            </w:r>
+          </w:p>
+        </w:tc>
+        <w:tc>
+          <w:tcPr>
+            <w:tcW w:w="1375" w:type="dxa"/>
+            <w:vAlign w:val="center"/>
+          </w:tcPr>
+          <w:p>
+            <w:pPr>
+              <w:jc w:val="center"/>
+            </w:pPr>
+            <w:r>
+              <w:t>1.23</w:t>
+            </w:r>
+          </w:p>
+        </w:tc>
+        <w:tc>
+          <w:tcPr>
+            <w:tcW w:w="1409" w:type="dxa"/>
+            <w:vMerge/>
+            <w:vAlign w:val="center"/>
+          </w:tcPr>
+          <w:p>
+            <w:pPr>
+              <w:jc w:val="center"/>
+            </w:pPr>
+          </w:p>
+        </w:tc>
+        <w:tc>
+          <w:tcPr>
+            <w:tcW w:w="1617" w:type="dxa"/>
+            <w:vAlign w:val="center"/>
+          </w:tcPr>
+          <w:p>
+            <w:pPr>
+              <w:jc w:val="center"/>
+            </w:pPr>
+            <w:r>
+              <w:t>0.10</w:t>
+            </w:r>
+          </w:p>
+        </w:tc>
+        <w:tc>
+          <w:tcPr>
+            <w:tcW w:w="1792" w:type="dxa"/>
+            <w:vMerge/>
+            <w:vAlign w:val="center"/>
+          </w:tcPr>
+          <w:p>
+            <w:pPr>
+              <w:jc w:val="center"/>
+            </w:pPr>
+          </w:p>
+        </w:tc>
+      </w:tr>
+      <w:tr>
+        <w:trPr>
+          <w:trHeight w:val="412"/>
+        </w:trPr>
+        <w:tc>
+          <w:tcPr>
+            <w:tcW w:w="1188" w:type="dxa"/>
+            <w:vMerge w:val="restart"/>
+            <w:vAlign w:val="center"/>
+          </w:tcPr>
+          <w:p>
+            <w:pPr>
+              <w:jc w:val="center"/>
+              <w:rPr>
+                <w:b/>
+                <w:bCs/>
+              </w:rPr>
+            </w:pPr>
+            <w:r>
+              <w:rPr>
+                <w:b/>
+                <w:bCs/>
+              </w:rPr>
+              <w:t>Phase 2</w:t>
+            </w:r>
+          </w:p>
+        </w:tc>
+        <w:tc>
+          <w:tcPr>
+            <w:tcW w:w="1952" w:type="dxa"/>
+            <w:vAlign w:val="center"/>
+          </w:tcPr>
+          <w:p>
+            <w:pPr>
+              <w:jc w:val="center"/>
+              <w:rPr>
+                <w:b/>
+                <w:bCs/>
+              </w:rPr>
+            </w:pPr>
+            <w:r>
+              <w:rPr>
+                <w:b/>
+                <w:bCs/>
+              </w:rPr>
+              <w:t>Party 1</w:t>
+            </w:r>
+          </w:p>
+        </w:tc>
+        <w:tc>
+          <w:tcPr>
+            <w:tcW w:w="1375" w:type="dxa"/>
+            <w:vAlign w:val="center"/>
+          </w:tcPr>
+          <w:p>
+            <w:pPr>
+              <w:jc w:val="center"/>
+            </w:pPr>
+            <w:r>
+              <w:t>6.09</w:t>
+            </w:r>
+          </w:p>
+        </w:tc>
+        <w:tc>
+          <w:tcPr>
+            <w:tcW w:w="1409" w:type="dxa"/>
+            <w:vMerge w:val="restart"/>
+            <w:vAlign w:val="center"/>
+          </w:tcPr>
+          <w:p>
+            <w:pPr>
+              <w:jc w:val="center"/>
+            </w:pPr>
+            <w:r>
+              <w:t>~149K</w:t>
+            </w:r>
+          </w:p>
+        </w:tc>
+        <w:tc>
+          <w:tcPr>
+            <w:tcW w:w="1617" w:type="dxa"/>
+            <w:vAlign w:val="center"/>
+          </w:tcPr>
+          <w:p>
+            <w:pPr>
+              <w:jc w:val="center"/>
+            </w:pPr>
+            <w:r>
+              <w:t>3.38</w:t>
+            </w:r>
+          </w:p>
+        </w:tc>
+        <w:tc>
+          <w:tcPr>
+            <w:tcW w:w="1792" w:type="dxa"/>
+            <w:vMerge w:val="restart"/>
+            <w:vAlign w:val="center"/>
+          </w:tcPr>
+          <w:p>
+            <w:pPr>
+              <w:jc w:val="center"/>
+            </w:pPr>
+            <w:r>
+              <w:t>~291K</w:t>
+            </w:r>
+          </w:p>
+        </w:tc>
+      </w:tr>
+      <w:tr>
+        <w:trPr>
+          <w:trHeight w:val="432"/>
+        </w:trPr>
+        <w:tc>
+          <w:tcPr>
+            <w:tcW w:w="1188" w:type="dxa"/>
+            <w:vMerge/>
+            <w:vAlign w:val="center"/>
+          </w:tcPr>
+          <w:p>
+            <w:pPr>
+              <w:jc w:val="center"/>
+              <w:rPr>
+                <w:b/>
+                <w:bCs/>
+              </w:rPr>
+            </w:pPr>
+          </w:p>
+        </w:tc>
+        <w:tc>
+          <w:tcPr>
+            <w:tcW w:w="1952" w:type="dxa"/>
+            <w:vAlign w:val="center"/>
+          </w:tcPr>
+          <w:p>
+            <w:pPr>
+              <w:jc w:val="center"/>
+              <w:rPr>
+                <w:b/>
+                <w:bCs/>
+              </w:rPr>
+            </w:pPr>
+            <w:r>
+              <w:rPr>
+                <w:b/>
+                <w:bCs/>
+              </w:rPr>
+              <w:t>Party 2</w:t>
+            </w:r>
+          </w:p>
+        </w:tc>
+        <w:tc>
+          <w:tcPr>
+            <w:tcW w:w="1375" w:type="dxa"/>
+            <w:vAlign w:val="center"/>
+          </w:tcPr>
+          <w:p>
+            <w:pPr>
+              <w:jc w:val="center"/>
+            </w:pPr>
+            <w:r>
+              <w:t>6.09</w:t>
+            </w:r>
+          </w:p>
+        </w:tc>
+        <w:tc>
+          <w:tcPr>
+            <w:tcW w:w="1409" w:type="dxa"/>
+            <w:vMerge/>
+            <w:vAlign w:val="center"/>
+          </w:tcPr>
+          <w:p>
+            <w:pPr>
+              <w:jc w:val="center"/>
+            </w:pPr>
+          </w:p>
+        </w:tc>
+        <w:tc>
+          <w:tcPr>
+            <w:tcW w:w="1617" w:type="dxa"/>
+            <w:vAlign w:val="center"/>
+          </w:tcPr>
+          <w:p>
+            <w:pPr>
+              <w:jc w:val="center"/>
+            </w:pPr>
+            <w:r>
+              <w:t>3.38</w:t>
+            </w:r>
+          </w:p>
+        </w:tc>
+        <w:tc>
+          <w:tcPr>
+            <w:tcW w:w="1792" w:type="dxa"/>
+            <w:vMerge/>
+            <w:vAlign w:val="center"/>
+          </w:tcPr>
+          <w:p>
+            <w:pPr>
+              <w:jc w:val="center"/>
+            </w:pPr>
+          </w:p>
+        </w:tc>
+      </w:tr>
+      <w:tr>
+        <w:trPr>
+          <w:trHeight w:val="432"/>
+        </w:trPr>
+        <w:tc>
+          <w:tcPr>
+            <w:tcW w:w="1188" w:type="dxa"/>
+            <w:vMerge/>
+            <w:vAlign w:val="center"/>
+          </w:tcPr>
+          <w:p>
+            <w:pPr>
+              <w:jc w:val="center"/>
+              <w:rPr>
+                <w:b/>
+                <w:bCs/>
+              </w:rPr>
+            </w:pPr>
+          </w:p>
+        </w:tc>
+        <w:tc>
+          <w:tcPr>
+            <w:tcW w:w="1952" w:type="dxa"/>
+            <w:vAlign w:val="center"/>
+          </w:tcPr>
+          <w:p>
+            <w:pPr>
+              <w:jc w:val="center"/>
+              <w:rPr>
+                <w:b/>
+                <w:bCs/>
+              </w:rPr>
+            </w:pPr>
+            <w:r>
+              <w:rPr>
+                <w:b/>
+                <w:bCs/>
+              </w:rPr>
+              <w:t>Mask</w:t>
+            </w:r>
+          </w:p>
+        </w:tc>
+        <w:tc>
+          <w:tcPr>
+            <w:tcW w:w="1375" w:type="dxa"/>
+            <w:vAlign w:val="center"/>
+          </w:tcPr>
+          <w:p>
+            <w:pPr>
+              <w:jc w:val="center"/>
+            </w:pPr>
+            <w:r>
+              <w:t>0.59</w:t>
+            </w:r>
+          </w:p>
+        </w:tc>
+        <w:tc>
+          <w:tcPr>
+            <w:tcW w:w="1409" w:type="dxa"/>
+            <w:vMerge/>
+            <w:vAlign w:val="center"/>
+          </w:tcPr>
+          <w:p>
+            <w:pPr>
+              <w:jc w:val="center"/>
+            </w:pPr>
+          </w:p>
+        </w:tc>
+        <w:tc>
+          <w:tcPr>
+            <w:tcW w:w="1617" w:type="dxa"/>
+            <w:vAlign w:val="center"/>
+          </w:tcPr>
+          <w:p>
+            <w:pPr>
+              <w:jc w:val="center"/>
+            </w:pPr>
+            <w:r>
+              <w:t>0.04</w:t>
+            </w:r>
+          </w:p>
+        </w:tc>
+        <w:tc>
+          <w:tcPr>
+            <w:tcW w:w="1792" w:type="dxa"/>
+            <w:vMerge/>
+            <w:vAlign w:val="center"/>
+          </w:tcPr>
+          <w:p>
+            <w:pPr>
+              <w:jc w:val="center"/>
+            </w:pPr>
+          </w:p>
+        </w:tc>
+      </w:tr>
+      <w:tr>
+        <w:trPr>
+          <w:trHeight w:val="412"/>
+        </w:trPr>
+        <w:tc>
+          <w:tcPr>
+            <w:tcW w:w="1188" w:type="dxa"/>
+            <w:vMerge/>
+            <w:vAlign w:val="center"/>
+          </w:tcPr>
+          <w:p>
+            <w:pPr>
+              <w:jc w:val="center"/>
+              <w:rPr>
+                <w:b/>
+                <w:bCs/>
+              </w:rPr>
+            </w:pPr>
+          </w:p>
+        </w:tc>
+        <w:tc>
+          <w:tcPr>
+            <w:tcW w:w="1952" w:type="dxa"/>
+            <w:vAlign w:val="center"/>
+          </w:tcPr>
+          <w:p>
+            <w:pPr>
+              <w:jc w:val="center"/>
+              <w:rPr>
+                <w:b/>
+                <w:bCs/>
+              </w:rPr>
+            </w:pPr>
+            <w:r>
+              <w:rPr>
+                <w:b/>
+                <w:bCs/>
+              </w:rPr>
+              <w:t>Total (phase 2)</w:t>
+            </w:r>
+          </w:p>
+        </w:tc>
+        <w:tc>
+          <w:tcPr>
+            <w:tcW w:w="1375" w:type="dxa"/>
+            <w:vAlign w:val="center"/>
+          </w:tcPr>
+          <w:p>
+            <w:pPr>
+              <w:jc w:val="center"/>
+            </w:pPr>
+            <w:r>
+              <w:t>6.69</w:t>
+            </w:r>
+          </w:p>
+        </w:tc>
+        <w:tc>
+          <w:tcPr>
+            <w:tcW w:w="1409" w:type="dxa"/>
+            <w:vMerge/>
+            <w:vAlign w:val="center"/>
+          </w:tcPr>
+          <w:p>
+            <w:pPr>
+              <w:jc w:val="center"/>
+            </w:pPr>
+          </w:p>
+        </w:tc>
+        <w:tc>
+          <w:tcPr>
+            <w:tcW w:w="1617" w:type="dxa"/>
+            <w:vAlign w:val="center"/>
+          </w:tcPr>
+          <w:p>
+            <w:pPr>
+              <w:jc w:val="center"/>
+            </w:pPr>
+            <w:r>
+              <w:t>3.42</w:t>
+            </w:r>
+          </w:p>
+        </w:tc>
+        <w:tc>
+          <w:tcPr>
+            <w:tcW w:w="1792" w:type="dxa"/>
+            <w:vMerge/>
+            <w:vAlign w:val="center"/>
+          </w:tcPr>
+          <w:p>
+            <w:pPr>
+              <w:jc w:val="center"/>
+            </w:pPr>
+          </w:p>
+        </w:tc>
+      </w:tr>
+      <w:tr>
+        <w:trPr>
+          <w:trHeight w:val="412"/>
+        </w:trPr>
+        <w:tc>
+          <w:tcPr>
+            <w:tcW w:w="1188" w:type="dxa"/>
+            <w:vMerge w:val="restart"/>
+            <w:vAlign w:val="center"/>
+          </w:tcPr>
+          <w:p>
+            <w:pPr>
+              <w:jc w:val="center"/>
+              <w:rPr>
+                <w:b/>
+                <w:bCs/>
+              </w:rPr>
+            </w:pPr>
+            <w:r>
+              <w:rPr>
+                <w:b/>
+                <w:bCs/>
+              </w:rPr>
+              <w:t>Phase 3</w:t>
+            </w:r>
+          </w:p>
+        </w:tc>
+        <w:tc>
+          <w:tcPr>
+            <w:tcW w:w="1952" w:type="dxa"/>
+            <w:vAlign w:val="center"/>
+          </w:tcPr>
+          <w:p>
+            <w:pPr>
+              <w:jc w:val="center"/>
+              <w:rPr>
+                <w:b/>
+                <w:bCs/>
+              </w:rPr>
+            </w:pPr>
+            <w:r>
+              <w:rPr>
+                <w:b/>
+                <w:bCs/>
+              </w:rPr>
+              <w:t>Party 1</w:t>
+            </w:r>
+          </w:p>
+        </w:tc>
+        <w:tc>
+          <w:tcPr>
+            <w:tcW w:w="1375" w:type="dxa"/>
+            <w:vAlign w:val="center"/>
+          </w:tcPr>
+          <w:p>
+            <w:pPr>
+              <w:jc w:val="center"/>
+            </w:pPr>
+            <w:r>
+              <w:t>12.24</w:t>
+            </w:r>
+          </w:p>
+        </w:tc>
+        <w:tc>
+          <w:tcPr>
+            <w:tcW w:w="1409" w:type="dxa"/>
+            <w:vMerge w:val="restart"/>
+            <w:vAlign w:val="center"/>
+          </w:tcPr>
+          <w:p>
+            <w:pPr>
+              <w:jc w:val="center"/>
+            </w:pPr>
+            <w:r>
+              <w:t>~81K</w:t>
+            </w:r>
+          </w:p>
+        </w:tc>
+        <w:tc>
+          <w:tcPr>
+            <w:tcW w:w="1617" w:type="dxa"/>
+            <w:vAlign w:val="center"/>
+          </w:tcPr>
+          <w:p>
+            <w:pPr>
+              <w:jc w:val="center"/>
+            </w:pPr>
+            <w:r>
+              <w:t>49.98</w:t>
+            </w:r>
+          </w:p>
+        </w:tc>
+        <w:tc>
+          <w:tcPr>
+            <w:tcW w:w="1792" w:type="dxa"/>
+            <w:vMerge w:val="restart"/>
+            <w:vAlign w:val="center"/>
+          </w:tcPr>
+          <w:p>
+            <w:pPr>
+              <w:jc w:val="center"/>
+            </w:pPr>
+            <w:r>
+              <w:t>~19K</w:t>
+            </w:r>
+          </w:p>
+        </w:tc>
+      </w:tr>
+      <w:tr>
+        <w:trPr>
+          <w:trHeight w:val="412"/>
+        </w:trPr>
+        <w:tc>
+          <w:tcPr>
+            <w:tcW w:w="1188" w:type="dxa"/>
+            <w:vMerge/>
+            <w:vAlign w:val="center"/>
+          </w:tcPr>
+          <w:p>
+            <w:pPr>
+              <w:jc w:val="center"/>
+              <w:rPr>
+                <w:b/>
+                <w:bCs/>
+              </w:rPr>
+            </w:pPr>
+          </w:p>
+        </w:tc>
+        <w:tc>
+          <w:tcPr>
+            <w:tcW w:w="1952" w:type="dxa"/>
+            <w:vAlign w:val="center"/>
+          </w:tcPr>
+          <w:p>
+            <w:pPr>
+              <w:jc w:val="center"/>
+              <w:rPr>
+                <w:b/>
+                <w:bCs/>
+              </w:rPr>
+            </w:pPr>
+            <w:r>
+              <w:rPr>
+                <w:b/>
+                <w:bCs/>
+              </w:rPr>
+              <w:t>Party 2</w:t>
+            </w:r>
+          </w:p>
+        </w:tc>
+        <w:tc>
+          <w:tcPr>
+            <w:tcW w:w="1375" w:type="dxa"/>
+            <w:vAlign w:val="center"/>
+          </w:tcPr>
+          <w:p>
+            <w:pPr>
+              <w:jc w:val="center"/>
+            </w:pPr>
+            <w:r>
+              <w:t>12.23</w:t>
+            </w:r>
+          </w:p>
+        </w:tc>
+        <w:tc>
+          <w:tcPr>
+            <w:tcW w:w="1409" w:type="dxa"/>
+            <w:vMerge/>
+            <w:vAlign w:val="center"/>
+          </w:tcPr>
+          <w:p>
+            <w:pPr>
+              <w:jc w:val="center"/>
+            </w:pPr>
+          </w:p>
+        </w:tc>
+        <w:tc>
+          <w:tcPr>
+            <w:tcW w:w="1617" w:type="dxa"/>
+            <w:vAlign w:val="center"/>
+          </w:tcPr>
+          <w:p>
+            <w:pPr>
+              <w:jc w:val="center"/>
+            </w:pPr>
+            <w:r>
+              <w:t>50.31</w:t>
+            </w:r>
+          </w:p>
+        </w:tc>
+        <w:tc>
+          <w:tcPr>
+            <w:tcW w:w="1792" w:type="dxa"/>
+            <w:vMerge/>
+            <w:vAlign w:val="center"/>
+          </w:tcPr>
+          <w:p>
+            <w:pPr>
+              <w:jc w:val="center"/>
+            </w:pPr>
+          </w:p>
+        </w:tc>
+      </w:tr>
+      <w:tr>
+        <w:trPr>
+          <w:trHeight w:val="412"/>
+        </w:trPr>
+        <w:tc>
+          <w:tcPr>
+            <w:tcW w:w="1188" w:type="dxa"/>
+            <w:vMerge/>
+            <w:vAlign w:val="center"/>
+          </w:tcPr>
+          <w:p>
+            <w:pPr>
+              <w:jc w:val="center"/>
+              <w:rPr>
+                <w:b/>
+                <w:bCs/>
+              </w:rPr>
+            </w:pPr>
+          </w:p>
+        </w:tc>
+        <w:tc>
+          <w:tcPr>
+            <w:tcW w:w="1952" w:type="dxa"/>
+            <w:vAlign w:val="center"/>
+          </w:tcPr>
+          <w:p>
+            <w:pPr>
+              <w:jc w:val="center"/>
+              <w:rPr>
+                <w:b/>
+                <w:bCs/>
+              </w:rPr>
+            </w:pPr>
+            <w:r>
+              <w:rPr>
+                <w:b/>
+                <w:bCs/>
+              </w:rPr>
+              <w:t>Total</w:t>
+            </w:r>
+            <w:r>
+              <w:rPr>
+                <w:b/>
+                <w:bCs/>
+              </w:rPr>
+              <w:t xml:space="preserve"> </w:t>
+            </w:r>
+            <w:r>
+              <w:rPr>
+                <w:b/>
+                <w:bCs/>
+              </w:rPr>
+              <w:t>(phase 3)</w:t>
+            </w:r>
+          </w:p>
+        </w:tc>
+        <w:tc>
+          <w:tcPr>
+            <w:tcW w:w="1375" w:type="dxa"/>
+            <w:vAlign w:val="center"/>
+          </w:tcPr>
+          <w:p>
+            <w:pPr>
+              <w:jc w:val="center"/>
+            </w:pPr>
+            <w:r>
+              <w:t>12.24</w:t>
+            </w:r>
+          </w:p>
+        </w:tc>
+        <w:tc>
+          <w:tcPr>
+            <w:tcW w:w="1409" w:type="dxa"/>
+            <w:vMerge/>
+            <w:vAlign w:val="center"/>
+          </w:tcPr>
+          <w:p>
+            <w:pPr>
+              <w:jc w:val="center"/>
+            </w:pPr>
+          </w:p>
+        </w:tc>
+        <w:tc>
+          <w:tcPr>
+            <w:tcW w:w="1617" w:type="dxa"/>
+            <w:vAlign w:val="center"/>
+          </w:tcPr>
+          <w:p>
+            <w:pPr>
+              <w:jc w:val="center"/>
+            </w:pPr>
+            <w:r>
+              <w:t>50.31</w:t>
+            </w:r>
+          </w:p>
+        </w:tc>
+        <w:tc>
+          <w:tcPr>
+            <w:tcW w:w="1792" w:type="dxa"/>
+            <w:vMerge/>
+            <w:vAlign w:val="center"/>
+          </w:tcPr>
+          <w:p>
+            <w:pPr>
+              <w:jc w:val="center"/>
+            </w:pPr>
+          </w:p>
+        </w:tc>
+      </w:tr>
+    </w:tbl>
+    <w:p>
+      <w:pPr>
+        <w:rPr>
+          <w:b/>
+          <w:bCs/>
+          <w:u w:val="single"/>
+        </w:rPr>
+      </w:pPr>
+    </w:p>
+    <w:p>
+      <w:pPr>
+        <w:jc w:val="center"/>
+        <w:rPr>
+          <w:b/>
+          <w:bCs/>
+          <w:u w:val="single"/>
+        </w:rPr>
+      </w:pPr>
+    </w:p>
+    <w:p>
+      <w:pPr>
+        <w:jc w:val="center"/>
+        <w:rPr>
+          <w:b/>
+          <w:bCs/>
+          <w:u w:val="single"/>
+        </w:rPr>
+      </w:pPr>
+    </w:p>
+    <w:p>
+      <w:pPr>
+        <w:jc w:val="center"/>
+        <w:rPr>
+          <w:b/>
+          <w:bCs/>
+          <w:u w:val="single"/>
+        </w:rPr>
+      </w:pPr>
+      <w:r>
+        <w:rPr>
+          <w:b/>
+          <w:bCs/>
+          <w:u w:val="single"/>
+        </w:rPr>
+        <w:t>TODO: The following table needs to be deleted if the above table is accepted</w:t>
       </w:r>
     </w:p>
     <w:p/>
@@ -3507,14 +4856,7 @@
                 <w:b/>
                 <w:bCs/>
               </w:rPr>
-              <w:t xml:space="preserve">AWS </w:t>
-            </w:r>
-            <w:r>
-              <w:rPr>
-                <w:b/>
-                <w:bCs/>
-              </w:rPr>
-              <w:t>Time</w:t>
+              <w:t>AWS Time</w:t>
             </w:r>
             <m:oMath>
               <m:r>
@@ -3607,35 +4949,7 @@
                 <w:b/>
                 <w:bCs/>
               </w:rPr>
-              <w:t>Phase</w:t>
-            </w:r>
-            <w:r>
-              <w:rPr>
-                <w:b/>
-                <w:bCs/>
-              </w:rPr>
-              <w:t xml:space="preserve"> 1</w:t>
-            </w:r>
-            <w:r>
-              <w:rPr>
-                <w:b/>
-                <w:bCs/>
-              </w:rPr>
-              <w:t xml:space="preserve"> (max</w:t>
-            </w:r>
-            <w:r>
-              <w:rPr>
-                <w:b/>
-                <w:bCs/>
-              </w:rPr>
-              <w:t xml:space="preserve"> of 2 parties</w:t>
-            </w:r>
-            <w:r>
-              <w:rPr>
-                <w:b/>
-                <w:bCs/>
-              </w:rPr>
-              <w:t>)</w:t>
+              <w:t>Phase 1 (max of 2 parties)</w:t>
             </w:r>
           </w:p>
         </w:tc>
@@ -3689,35 +5003,7 @@
                 <w:b/>
                 <w:bCs/>
               </w:rPr>
-              <w:t>Phase</w:t>
-            </w:r>
-            <w:r>
-              <w:rPr>
-                <w:b/>
-                <w:bCs/>
-              </w:rPr>
-              <w:t xml:space="preserve"> 2</w:t>
-            </w:r>
-            <w:r>
-              <w:rPr>
-                <w:b/>
-                <w:bCs/>
-              </w:rPr>
-              <w:t xml:space="preserve"> (max</w:t>
-            </w:r>
-            <w:r>
-              <w:rPr>
-                <w:b/>
-                <w:bCs/>
-              </w:rPr>
-              <w:t xml:space="preserve"> of 2 parties</w:t>
-            </w:r>
-            <w:r>
-              <w:rPr>
-                <w:b/>
-                <w:bCs/>
-              </w:rPr>
-              <w:t>)</w:t>
+              <w:t>Phase 2 (max of 2 parties)</w:t>
             </w:r>
           </w:p>
         </w:tc>
@@ -3771,35 +5057,7 @@
                 <w:b/>
                 <w:bCs/>
               </w:rPr>
-              <w:t>Phase</w:t>
-            </w:r>
-            <w:r>
-              <w:rPr>
-                <w:b/>
-                <w:bCs/>
-              </w:rPr>
-              <w:t xml:space="preserve"> 3</w:t>
-            </w:r>
-            <w:r>
-              <w:rPr>
-                <w:b/>
-                <w:bCs/>
-              </w:rPr>
-              <w:t xml:space="preserve"> (max</w:t>
-            </w:r>
-            <w:r>
-              <w:rPr>
-                <w:b/>
-                <w:bCs/>
-              </w:rPr>
-              <w:t xml:space="preserve"> of 2 parties</w:t>
-            </w:r>
-            <w:r>
-              <w:rPr>
-                <w:b/>
-                <w:bCs/>
-              </w:rPr>
-              <w:t>)</w:t>
+              <w:t>Phase 3 (max of 2 parties)</w:t>
             </w:r>
           </w:p>
         </w:tc>
@@ -3832,26 +5090,6 @@
         </w:tc>
       </w:tr>
     </w:tbl>
-    <w:p/>
-    <w:p>
-      <w:pPr>
-        <w:rPr>
-          <w:b/>
-          <w:bCs/>
-          <w:u w:val="single"/>
-        </w:rPr>
-      </w:pPr>
-    </w:p>
-    <w:p>
-      <w:pPr>
-        <w:jc w:val="center"/>
-        <w:rPr>
-          <w:b/>
-          <w:bCs/>
-          <w:u w:val="single"/>
-        </w:rPr>
-      </w:pPr>
-    </w:p>
     <w:p/>
     <w:sectPr>
       <w:pgSz w:w="12240" w:h="15840"/>

</xml_diff>

<commit_message>
docs changed - phases desc added
</commit_message>
<xml_diff>
--- a/Documents/analysis/DarkmatterImptDetails.docx
+++ b/Documents/analysis/DarkmatterImptDetails.docx
@@ -3883,6 +3883,13 @@
               </w:rPr>
               <w:t>Phase 1</w:t>
             </w:r>
+            <w:r>
+              <w:rPr>
+                <w:b/>
+                <w:bCs/>
+              </w:rPr>
+              <w:t>(K’,X’ comp)</w:t>
+            </w:r>
           </w:p>
         </w:tc>
         <w:tc>
@@ -4290,6 +4297,13 @@
               </w:rPr>
               <w:t>Phase 2</w:t>
             </w:r>
+            <w:r>
+              <w:rPr>
+                <w:b/>
+                <w:bCs/>
+              </w:rPr>
+              <w:t xml:space="preserve"> (w’ comp)</w:t>
+            </w:r>
           </w:p>
         </w:tc>
         <w:tc>
@@ -4682,6 +4696,36 @@
                 <w:bCs/>
               </w:rPr>
               <w:t>Phase 3</w:t>
+            </w:r>
+          </w:p>
+          <w:p>
+            <w:pPr>
+              <w:jc w:val="center"/>
+              <w:rPr>
+                <w:b/>
+                <w:bCs/>
+              </w:rPr>
+            </w:pPr>
+            <w:r>
+              <w:rPr>
+                <w:b/>
+                <w:bCs/>
+              </w:rPr>
+              <w:t>(mux+</w:t>
+            </w:r>
+            <w:r>
+              <w:rPr>
+                <w:b/>
+                <w:bCs/>
+              </w:rPr>
+              <w:t>Z3 Rand</w:t>
+            </w:r>
+            <w:r>
+              <w:rPr>
+                <w:b/>
+                <w:bCs/>
+              </w:rPr>
+              <w:t>)</w:t>
             </w:r>
           </w:p>
         </w:tc>
@@ -7497,7 +7541,49 @@
                 <w:b/>
                 <w:bCs/>
               </w:rPr>
-              <w:t>Z, y)</w:t>
+              <w:t>Z, y</w:t>
+            </w:r>
+            <w:r>
+              <w:rPr>
+                <w:b/>
+                <w:bCs/>
+              </w:rPr>
+              <w:t xml:space="preserve"> – MUX+</w:t>
+            </w:r>
+            <w:r>
+              <w:rPr>
+                <w:b/>
+                <w:bCs/>
+              </w:rPr>
+              <w:t>Z</w:t>
+            </w:r>
+            <w:r>
+              <w:rPr>
+                <w:b/>
+                <w:bCs/>
+              </w:rPr>
+              <w:t>3</w:t>
+            </w:r>
+            <w:r>
+              <w:rPr>
+                <w:b/>
+                <w:bCs/>
+              </w:rPr>
+              <w:t xml:space="preserve"> </w:t>
+            </w:r>
+            <w:r>
+              <w:rPr>
+                <w:b/>
+                <w:bCs/>
+              </w:rPr>
+              <w:t>rand</w:t>
+            </w:r>
+            <w:r>
+              <w:rPr>
+                <w:b/>
+                <w:bCs/>
+              </w:rPr>
+              <w:t>)</w:t>
             </w:r>
           </w:p>
         </w:tc>

</xml_diff>

<commit_message>
dark matter timing updated
</commit_message>
<xml_diff>
--- a/Documents/analysis/DarkmatterImptDetails.docx
+++ b/Documents/analysis/DarkmatterImptDetails.docx
@@ -2830,9 +2830,12 @@
         <w:tblLook w:val="04A0" w:firstRow="1" w:lastRow="0" w:firstColumn="1" w:lastColumn="0" w:noHBand="0" w:noVBand="1"/>
       </w:tblPr>
       <w:tblGrid>
-        <w:gridCol w:w="3714"/>
-        <w:gridCol w:w="2772"/>
-        <w:gridCol w:w="2772"/>
+        <w:gridCol w:w="1503"/>
+        <w:gridCol w:w="1759"/>
+        <w:gridCol w:w="1413"/>
+        <w:gridCol w:w="1620"/>
+        <w:gridCol w:w="1530"/>
+        <w:gridCol w:w="1525"/>
       </w:tblGrid>
       <w:tr>
         <w:trPr>
@@ -2840,7 +2843,7 @@
         </w:trPr>
         <w:tc>
           <w:tcPr>
-            <w:tcW w:w="3714" w:type="dxa"/>
+            <w:tcW w:w="1503" w:type="dxa"/>
           </w:tcPr>
           <w:p>
             <w:pPr>
@@ -2863,7 +2866,45 @@
         </w:tc>
         <w:tc>
           <w:tcPr>
-            <w:tcW w:w="2772" w:type="dxa"/>
+            <w:tcW w:w="1759" w:type="dxa"/>
+          </w:tcPr>
+          <w:p>
+            <w:pPr>
+              <w:jc w:val="center"/>
+              <w:rPr>
+                <w:b/>
+                <w:bCs/>
+              </w:rPr>
+            </w:pPr>
+            <w:r>
+              <w:rPr>
+                <w:b/>
+                <w:bCs/>
+              </w:rPr>
+              <w:t xml:space="preserve">Phase </w:t>
+            </w:r>
+          </w:p>
+          <w:p>
+            <w:pPr>
+              <w:jc w:val="center"/>
+              <w:rPr>
+                <w:rFonts w:cstheme="minorHAnsi"/>
+                <w:b/>
+                <w:bCs/>
+              </w:rPr>
+            </w:pPr>
+            <w:r>
+              <w:rPr>
+                <w:b/>
+                <w:bCs/>
+              </w:rPr>
+              <w:t>Sub-Module</w:t>
+            </w:r>
+          </w:p>
+        </w:tc>
+        <w:tc>
+          <w:tcPr>
+            <w:tcW w:w="1413" w:type="dxa"/>
           </w:tcPr>
           <w:p>
             <w:pPr>
@@ -2905,7 +2946,46 @@
         </w:tc>
         <w:tc>
           <w:tcPr>
-            <w:tcW w:w="2772" w:type="dxa"/>
+            <w:tcW w:w="1620" w:type="dxa"/>
+            <w:vAlign w:val="center"/>
+          </w:tcPr>
+          <w:p>
+            <w:pPr>
+              <w:jc w:val="center"/>
+              <w:rPr>
+                <w:b/>
+                <w:bCs/>
+              </w:rPr>
+            </w:pPr>
+            <w:r>
+              <w:rPr>
+                <w:b/>
+                <w:bCs/>
+              </w:rPr>
+              <w:t>Number of Rounds/</w:t>
+            </w:r>
+          </w:p>
+          <w:p>
+            <w:pPr>
+              <w:jc w:val="center"/>
+              <w:rPr>
+                <w:rFonts w:cstheme="minorHAnsi"/>
+                <w:b/>
+                <w:bCs/>
+              </w:rPr>
+            </w:pPr>
+            <w:r>
+              <w:rPr>
+                <w:b/>
+                <w:bCs/>
+              </w:rPr>
+              <w:t>Iterations</w:t>
+            </w:r>
+          </w:p>
+        </w:tc>
+        <w:tc>
+          <w:tcPr>
+            <w:tcW w:w="1530" w:type="dxa"/>
           </w:tcPr>
           <w:p>
             <w:pPr>
@@ -2955,6 +3035,45 @@
             </w:r>
           </w:p>
         </w:tc>
+        <w:tc>
+          <w:tcPr>
+            <w:tcW w:w="1525" w:type="dxa"/>
+            <w:vAlign w:val="center"/>
+          </w:tcPr>
+          <w:p>
+            <w:pPr>
+              <w:jc w:val="center"/>
+              <w:rPr>
+                <w:b/>
+                <w:bCs/>
+              </w:rPr>
+            </w:pPr>
+            <w:r>
+              <w:rPr>
+                <w:b/>
+                <w:bCs/>
+              </w:rPr>
+              <w:t>Number of Rounds/</w:t>
+            </w:r>
+          </w:p>
+          <w:p>
+            <w:pPr>
+              <w:jc w:val="center"/>
+              <w:rPr>
+                <w:rFonts w:cstheme="minorHAnsi"/>
+                <w:b/>
+                <w:bCs/>
+              </w:rPr>
+            </w:pPr>
+            <w:r>
+              <w:rPr>
+                <w:b/>
+                <w:bCs/>
+              </w:rPr>
+              <w:t>Iterations</w:t>
+            </w:r>
+          </w:p>
+        </w:tc>
       </w:tr>
       <w:tr>
         <w:trPr>
@@ -2962,7 +3081,8 @@
         </w:trPr>
         <w:tc>
           <w:tcPr>
-            <w:tcW w:w="3714" w:type="dxa"/>
+            <w:tcW w:w="1503" w:type="dxa"/>
+            <w:vMerge w:val="restart"/>
           </w:tcPr>
           <w:p>
             <w:pPr>
@@ -2979,29 +3099,37 @@
                 <w:b/>
                 <w:bCs/>
               </w:rPr>
-              <w:t xml:space="preserve">AX + B </w:t>
-            </w:r>
-            <w:r>
+              <w:t xml:space="preserve">AX + B  </w:t>
+            </w:r>
+          </w:p>
+        </w:tc>
+        <w:tc>
+          <w:tcPr>
+            <w:tcW w:w="1759" w:type="dxa"/>
+            <w:vAlign w:val="center"/>
+          </w:tcPr>
+          <w:p>
+            <w:pPr>
+              <w:jc w:val="center"/>
               <w:rPr>
                 <w:rFonts w:cstheme="minorHAnsi"/>
                 <w:b/>
                 <w:bCs/>
               </w:rPr>
-              <w:t xml:space="preserve"> </w:t>
-            </w:r>
+            </w:pPr>
             <w:r>
               <w:rPr>
                 <w:rFonts w:cstheme="minorHAnsi"/>
                 <w:b/>
                 <w:bCs/>
               </w:rPr>
-              <w:t>(Party 1)</w:t>
-            </w:r>
-          </w:p>
-        </w:tc>
-        <w:tc>
-          <w:tcPr>
-            <w:tcW w:w="2772" w:type="dxa"/>
+              <w:t>Party 1</w:t>
+            </w:r>
+          </w:p>
+        </w:tc>
+        <w:tc>
+          <w:tcPr>
+            <w:tcW w:w="1413" w:type="dxa"/>
           </w:tcPr>
           <w:p>
             <w:pPr>
@@ -3014,13 +3142,15 @@
               <w:rPr>
                 <w:rFonts w:cstheme="minorHAnsi"/>
               </w:rPr>
-              <w:t>10.72</w:t>
-            </w:r>
-          </w:p>
-        </w:tc>
-        <w:tc>
-          <w:tcPr>
-            <w:tcW w:w="2772" w:type="dxa"/>
+              <w:t>10.25</w:t>
+            </w:r>
+          </w:p>
+        </w:tc>
+        <w:tc>
+          <w:tcPr>
+            <w:tcW w:w="1620" w:type="dxa"/>
+            <w:vMerge w:val="restart"/>
+            <w:vAlign w:val="center"/>
           </w:tcPr>
           <w:p>
             <w:pPr>
@@ -3033,7 +3163,47 @@
               <w:rPr>
                 <w:rFonts w:cstheme="minorHAnsi"/>
               </w:rPr>
-              <w:t>14.65</w:t>
+              <w:t>~46K</w:t>
+            </w:r>
+          </w:p>
+        </w:tc>
+        <w:tc>
+          <w:tcPr>
+            <w:tcW w:w="1530" w:type="dxa"/>
+          </w:tcPr>
+          <w:p>
+            <w:pPr>
+              <w:jc w:val="center"/>
+              <w:rPr>
+                <w:rFonts w:cstheme="minorHAnsi"/>
+              </w:rPr>
+            </w:pPr>
+            <w:r>
+              <w:rPr>
+                <w:rFonts w:cstheme="minorHAnsi"/>
+              </w:rPr>
+              <w:t>6.00</w:t>
+            </w:r>
+          </w:p>
+        </w:tc>
+        <w:tc>
+          <w:tcPr>
+            <w:tcW w:w="1525" w:type="dxa"/>
+            <w:vMerge w:val="restart"/>
+            <w:vAlign w:val="center"/>
+          </w:tcPr>
+          <w:p>
+            <w:pPr>
+              <w:jc w:val="center"/>
+              <w:rPr>
+                <w:rFonts w:cstheme="minorHAnsi"/>
+              </w:rPr>
+            </w:pPr>
+            <w:r>
+              <w:rPr>
+                <w:rFonts w:cstheme="minorHAnsi"/>
+              </w:rPr>
+              <w:t>~86K</w:t>
             </w:r>
           </w:p>
         </w:tc>
@@ -3044,7 +3214,8 @@
         </w:trPr>
         <w:tc>
           <w:tcPr>
-            <w:tcW w:w="3714" w:type="dxa"/>
+            <w:tcW w:w="1503" w:type="dxa"/>
+            <w:vMerge/>
           </w:tcPr>
           <w:p>
             <w:pPr>
@@ -3055,54 +3226,69 @@
                 <w:bCs/>
               </w:rPr>
             </w:pPr>
-            <w:r>
+          </w:p>
+        </w:tc>
+        <w:tc>
+          <w:tcPr>
+            <w:tcW w:w="1759" w:type="dxa"/>
+            <w:vAlign w:val="center"/>
+          </w:tcPr>
+          <w:p>
+            <w:pPr>
+              <w:jc w:val="center"/>
               <w:rPr>
                 <w:rFonts w:cstheme="minorHAnsi"/>
                 <w:b/>
                 <w:bCs/>
               </w:rPr>
-              <w:t>AX + B</w:t>
-            </w:r>
+            </w:pPr>
             <w:r>
               <w:rPr>
                 <w:rFonts w:cstheme="minorHAnsi"/>
                 <w:b/>
                 <w:bCs/>
               </w:rPr>
-              <w:t xml:space="preserve"> </w:t>
-            </w:r>
-            <w:r>
+              <w:t>Party 2</w:t>
+            </w:r>
+          </w:p>
+        </w:tc>
+        <w:tc>
+          <w:tcPr>
+            <w:tcW w:w="1413" w:type="dxa"/>
+          </w:tcPr>
+          <w:p>
+            <w:pPr>
+              <w:jc w:val="center"/>
               <w:rPr>
                 <w:rFonts w:cstheme="minorHAnsi"/>
-                <w:b/>
-                <w:bCs/>
-              </w:rPr>
-              <w:t>(Party 2)</w:t>
-            </w:r>
-          </w:p>
-        </w:tc>
-        <w:tc>
-          <w:tcPr>
-            <w:tcW w:w="2772" w:type="dxa"/>
-          </w:tcPr>
-          <w:p>
-            <w:pPr>
-              <w:jc w:val="center"/>
+              </w:rPr>
+            </w:pPr>
+            <w:r>
               <w:rPr>
                 <w:rFonts w:cstheme="minorHAnsi"/>
               </w:rPr>
-            </w:pPr>
-            <w:r>
+              <w:t>11.47</w:t>
+            </w:r>
+          </w:p>
+        </w:tc>
+        <w:tc>
+          <w:tcPr>
+            <w:tcW w:w="1620" w:type="dxa"/>
+            <w:vMerge/>
+            <w:vAlign w:val="center"/>
+          </w:tcPr>
+          <w:p>
+            <w:pPr>
+              <w:jc w:val="center"/>
               <w:rPr>
                 <w:rFonts w:cstheme="minorHAnsi"/>
               </w:rPr>
-              <w:t>11.37</w:t>
-            </w:r>
-          </w:p>
-        </w:tc>
-        <w:tc>
-          <w:tcPr>
-            <w:tcW w:w="2772" w:type="dxa"/>
+            </w:pPr>
+          </w:p>
+        </w:tc>
+        <w:tc>
+          <w:tcPr>
+            <w:tcW w:w="1530" w:type="dxa"/>
           </w:tcPr>
           <w:p>
             <w:pPr>
@@ -3115,8 +3301,23 @@
               <w:rPr>
                 <w:rFonts w:cstheme="minorHAnsi"/>
               </w:rPr>
-              <w:t>10.80</w:t>
-            </w:r>
+              <w:t>5.62</w:t>
+            </w:r>
+          </w:p>
+        </w:tc>
+        <w:tc>
+          <w:tcPr>
+            <w:tcW w:w="1525" w:type="dxa"/>
+            <w:vMerge/>
+            <w:vAlign w:val="center"/>
+          </w:tcPr>
+          <w:p>
+            <w:pPr>
+              <w:jc w:val="center"/>
+              <w:rPr>
+                <w:rFonts w:cstheme="minorHAnsi"/>
+              </w:rPr>
+            </w:pPr>
           </w:p>
         </w:tc>
       </w:tr>
@@ -3126,7 +3327,8 @@
         </w:trPr>
         <w:tc>
           <w:tcPr>
-            <w:tcW w:w="3714" w:type="dxa"/>
+            <w:tcW w:w="1503" w:type="dxa"/>
+            <w:vMerge/>
           </w:tcPr>
           <w:p>
             <w:pPr>
@@ -3137,38 +3339,90 @@
                 <w:bCs/>
               </w:rPr>
             </w:pPr>
-            <w:r>
+          </w:p>
+        </w:tc>
+        <w:tc>
+          <w:tcPr>
+            <w:tcW w:w="1759" w:type="dxa"/>
+            <w:vAlign w:val="center"/>
+          </w:tcPr>
+          <w:p>
+            <w:pPr>
+              <w:jc w:val="center"/>
               <w:rPr>
                 <w:rFonts w:cstheme="minorHAnsi"/>
                 <w:b/>
                 <w:bCs/>
               </w:rPr>
-              <w:t>Phase 1(Total)</w:t>
-            </w:r>
-          </w:p>
-        </w:tc>
-        <w:tc>
-          <w:tcPr>
-            <w:tcW w:w="2772" w:type="dxa"/>
-          </w:tcPr>
-          <w:p>
-            <w:pPr>
-              <w:jc w:val="center"/>
+            </w:pPr>
+            <w:r>
               <w:rPr>
                 <w:rFonts w:cstheme="minorHAnsi"/>
-              </w:rPr>
-            </w:pPr>
-            <w:r>
+                <w:b/>
+                <w:bCs/>
+              </w:rPr>
+              <w:t>Total</w:t>
+            </w:r>
+          </w:p>
+        </w:tc>
+        <w:tc>
+          <w:tcPr>
+            <w:tcW w:w="1413" w:type="dxa"/>
+          </w:tcPr>
+          <w:p>
+            <w:pPr>
+              <w:jc w:val="center"/>
               <w:rPr>
                 <w:rFonts w:cstheme="minorHAnsi"/>
               </w:rPr>
-              <w:t>22.08</w:t>
-            </w:r>
-          </w:p>
-        </w:tc>
-        <w:tc>
-          <w:tcPr>
-            <w:tcW w:w="2772" w:type="dxa"/>
+            </w:pPr>
+            <w:r>
+              <w:rPr>
+                <w:rFonts w:cstheme="minorHAnsi"/>
+              </w:rPr>
+              <w:t>21.73</w:t>
+            </w:r>
+          </w:p>
+        </w:tc>
+        <w:tc>
+          <w:tcPr>
+            <w:tcW w:w="1620" w:type="dxa"/>
+            <w:vMerge/>
+            <w:vAlign w:val="center"/>
+          </w:tcPr>
+          <w:p>
+            <w:pPr>
+              <w:jc w:val="center"/>
+              <w:rPr>
+                <w:rFonts w:cstheme="minorHAnsi"/>
+              </w:rPr>
+            </w:pPr>
+          </w:p>
+        </w:tc>
+        <w:tc>
+          <w:tcPr>
+            <w:tcW w:w="1530" w:type="dxa"/>
+          </w:tcPr>
+          <w:p>
+            <w:pPr>
+              <w:jc w:val="center"/>
+              <w:rPr>
+                <w:rFonts w:cstheme="minorHAnsi"/>
+              </w:rPr>
+            </w:pPr>
+            <w:r>
+              <w:rPr>
+                <w:rFonts w:cstheme="minorHAnsi"/>
+              </w:rPr>
+              <w:t>11.63</w:t>
+            </w:r>
+          </w:p>
+        </w:tc>
+        <w:tc>
+          <w:tcPr>
+            <w:tcW w:w="1525" w:type="dxa"/>
+            <w:vMerge/>
+            <w:vAlign w:val="center"/>
           </w:tcPr>
           <w:p>
             <w:pPr>
@@ -3186,7 +3440,8 @@
         </w:trPr>
         <w:tc>
           <w:tcPr>
-            <w:tcW w:w="3714" w:type="dxa"/>
+            <w:tcW w:w="1503" w:type="dxa"/>
+            <w:vMerge w:val="restart"/>
           </w:tcPr>
           <w:p>
             <w:pPr>
@@ -3203,32 +3458,37 @@
                 <w:b/>
                 <w:bCs/>
               </w:rPr>
-              <w:t>Share Conversion (Party 1)</w:t>
-            </w:r>
-          </w:p>
-        </w:tc>
-        <w:tc>
-          <w:tcPr>
-            <w:tcW w:w="2772" w:type="dxa"/>
+              <w:t>Share Conversion</w:t>
+            </w:r>
+          </w:p>
+        </w:tc>
+        <w:tc>
+          <w:tcPr>
+            <w:tcW w:w="1759" w:type="dxa"/>
+            <w:vAlign w:val="center"/>
           </w:tcPr>
           <w:p>
             <w:pPr>
               <w:jc w:val="center"/>
               <w:rPr>
                 <w:rFonts w:cstheme="minorHAnsi"/>
+                <w:b/>
+                <w:bCs/>
               </w:rPr>
             </w:pPr>
             <w:r>
               <w:rPr>
                 <w:rFonts w:cstheme="minorHAnsi"/>
-              </w:rPr>
-              <w:t>2.92</w:t>
-            </w:r>
-          </w:p>
-        </w:tc>
-        <w:tc>
-          <w:tcPr>
-            <w:tcW w:w="2772" w:type="dxa"/>
+                <w:b/>
+                <w:bCs/>
+              </w:rPr>
+              <w:t>(Party</w:t>
+            </w:r>
+          </w:p>
+        </w:tc>
+        <w:tc>
+          <w:tcPr>
+            <w:tcW w:w="1413" w:type="dxa"/>
           </w:tcPr>
           <w:p>
             <w:pPr>
@@ -3241,7 +3501,68 @@
               <w:rPr>
                 <w:rFonts w:cstheme="minorHAnsi"/>
               </w:rPr>
-              <w:t>5.05</w:t>
+              <w:t>2.85</w:t>
+            </w:r>
+          </w:p>
+        </w:tc>
+        <w:tc>
+          <w:tcPr>
+            <w:tcW w:w="1620" w:type="dxa"/>
+            <w:vMerge w:val="restart"/>
+            <w:vAlign w:val="center"/>
+          </w:tcPr>
+          <w:p>
+            <w:pPr>
+              <w:jc w:val="center"/>
+              <w:rPr>
+                <w:rFonts w:cstheme="minorHAnsi"/>
+              </w:rPr>
+            </w:pPr>
+            <w:r>
+              <w:rPr>
+                <w:rFonts w:cstheme="minorHAnsi"/>
+              </w:rPr>
+              <w:t>~149K</w:t>
+            </w:r>
+          </w:p>
+        </w:tc>
+        <w:tc>
+          <w:tcPr>
+            <w:tcW w:w="1530" w:type="dxa"/>
+          </w:tcPr>
+          <w:p>
+            <w:pPr>
+              <w:jc w:val="center"/>
+              <w:rPr>
+                <w:rFonts w:cstheme="minorHAnsi"/>
+              </w:rPr>
+            </w:pPr>
+            <w:r>
+              <w:rPr>
+                <w:rFonts w:cstheme="minorHAnsi"/>
+              </w:rPr>
+              <w:t>1.95</w:t>
+            </w:r>
+          </w:p>
+        </w:tc>
+        <w:tc>
+          <w:tcPr>
+            <w:tcW w:w="1525" w:type="dxa"/>
+            <w:vMerge w:val="restart"/>
+            <w:vAlign w:val="center"/>
+          </w:tcPr>
+          <w:p>
+            <w:pPr>
+              <w:jc w:val="center"/>
+              <w:rPr>
+                <w:rFonts w:cstheme="minorHAnsi"/>
+              </w:rPr>
+            </w:pPr>
+            <w:r>
+              <w:rPr>
+                <w:rFonts w:cstheme="minorHAnsi"/>
+              </w:rPr>
+              <w:t>~341K</w:t>
             </w:r>
           </w:p>
         </w:tc>
@@ -3252,7 +3573,8 @@
         </w:trPr>
         <w:tc>
           <w:tcPr>
-            <w:tcW w:w="3714" w:type="dxa"/>
+            <w:tcW w:w="1503" w:type="dxa"/>
+            <w:vMerge/>
           </w:tcPr>
           <w:p>
             <w:pPr>
@@ -3263,58 +3585,98 @@
                 <w:bCs/>
               </w:rPr>
             </w:pPr>
-            <w:r>
+          </w:p>
+        </w:tc>
+        <w:tc>
+          <w:tcPr>
+            <w:tcW w:w="1759" w:type="dxa"/>
+            <w:vAlign w:val="center"/>
+          </w:tcPr>
+          <w:p>
+            <w:pPr>
+              <w:jc w:val="center"/>
               <w:rPr>
                 <w:rFonts w:cstheme="minorHAnsi"/>
                 <w:b/>
                 <w:bCs/>
               </w:rPr>
-              <w:t>Share Conversion (Party 2)</w:t>
-            </w:r>
-          </w:p>
-        </w:tc>
-        <w:tc>
-          <w:tcPr>
-            <w:tcW w:w="2772" w:type="dxa"/>
-          </w:tcPr>
-          <w:p>
-            <w:pPr>
-              <w:jc w:val="center"/>
+            </w:pPr>
+            <w:r>
               <w:rPr>
                 <w:rFonts w:cstheme="minorHAnsi"/>
-              </w:rPr>
-            </w:pPr>
-            <w:r>
+                <w:b/>
+                <w:bCs/>
+              </w:rPr>
+              <w:t>Party 2</w:t>
+            </w:r>
+          </w:p>
+        </w:tc>
+        <w:tc>
+          <w:tcPr>
+            <w:tcW w:w="1413" w:type="dxa"/>
+          </w:tcPr>
+          <w:p>
+            <w:pPr>
+              <w:jc w:val="center"/>
               <w:rPr>
                 <w:rFonts w:cstheme="minorHAnsi"/>
               </w:rPr>
-              <w:t>3.87</w:t>
-            </w:r>
-          </w:p>
-        </w:tc>
-        <w:tc>
-          <w:tcPr>
-            <w:tcW w:w="2772" w:type="dxa"/>
-          </w:tcPr>
-          <w:p>
-            <w:pPr>
-              <w:jc w:val="center"/>
+            </w:pPr>
+            <w:r>
               <w:rPr>
                 <w:rFonts w:cstheme="minorHAnsi"/>
               </w:rPr>
-            </w:pPr>
-            <w:r>
+              <w:t>3.81</w:t>
+            </w:r>
+          </w:p>
+        </w:tc>
+        <w:tc>
+          <w:tcPr>
+            <w:tcW w:w="1620" w:type="dxa"/>
+            <w:vMerge/>
+            <w:vAlign w:val="center"/>
+          </w:tcPr>
+          <w:p>
+            <w:pPr>
+              <w:jc w:val="center"/>
               <w:rPr>
                 <w:rFonts w:cstheme="minorHAnsi"/>
               </w:rPr>
-              <w:t>2.8</w:t>
-            </w:r>
-            <w:r>
+            </w:pPr>
+          </w:p>
+        </w:tc>
+        <w:tc>
+          <w:tcPr>
+            <w:tcW w:w="1530" w:type="dxa"/>
+          </w:tcPr>
+          <w:p>
+            <w:pPr>
+              <w:jc w:val="center"/>
               <w:rPr>
                 <w:rFonts w:cstheme="minorHAnsi"/>
               </w:rPr>
-              <w:t>3</w:t>
-            </w:r>
+            </w:pPr>
+            <w:r>
+              <w:rPr>
+                <w:rFonts w:cstheme="minorHAnsi"/>
+              </w:rPr>
+              <w:t>0.97</w:t>
+            </w:r>
+          </w:p>
+        </w:tc>
+        <w:tc>
+          <w:tcPr>
+            <w:tcW w:w="1525" w:type="dxa"/>
+            <w:vMerge/>
+            <w:vAlign w:val="center"/>
+          </w:tcPr>
+          <w:p>
+            <w:pPr>
+              <w:jc w:val="center"/>
+              <w:rPr>
+                <w:rFonts w:cstheme="minorHAnsi"/>
+              </w:rPr>
+            </w:pPr>
           </w:p>
         </w:tc>
       </w:tr>
@@ -3324,7 +3686,8 @@
         </w:trPr>
         <w:tc>
           <w:tcPr>
-            <w:tcW w:w="3714" w:type="dxa"/>
+            <w:tcW w:w="1503" w:type="dxa"/>
+            <w:vMerge/>
           </w:tcPr>
           <w:p>
             <w:pPr>
@@ -3335,38 +3698,90 @@
                 <w:bCs/>
               </w:rPr>
             </w:pPr>
-            <w:r>
+          </w:p>
+        </w:tc>
+        <w:tc>
+          <w:tcPr>
+            <w:tcW w:w="1759" w:type="dxa"/>
+            <w:vAlign w:val="center"/>
+          </w:tcPr>
+          <w:p>
+            <w:pPr>
+              <w:jc w:val="center"/>
               <w:rPr>
                 <w:rFonts w:cstheme="minorHAnsi"/>
                 <w:b/>
                 <w:bCs/>
               </w:rPr>
-              <w:t>Phase 2(Total)</w:t>
-            </w:r>
-          </w:p>
-        </w:tc>
-        <w:tc>
-          <w:tcPr>
-            <w:tcW w:w="2772" w:type="dxa"/>
-          </w:tcPr>
-          <w:p>
-            <w:pPr>
-              <w:jc w:val="center"/>
+            </w:pPr>
+            <w:r>
               <w:rPr>
                 <w:rFonts w:cstheme="minorHAnsi"/>
-              </w:rPr>
-            </w:pPr>
-            <w:r>
+                <w:b/>
+                <w:bCs/>
+              </w:rPr>
+              <w:t>Total</w:t>
+            </w:r>
+          </w:p>
+        </w:tc>
+        <w:tc>
+          <w:tcPr>
+            <w:tcW w:w="1413" w:type="dxa"/>
+          </w:tcPr>
+          <w:p>
+            <w:pPr>
+              <w:jc w:val="center"/>
               <w:rPr>
                 <w:rFonts w:cstheme="minorHAnsi"/>
               </w:rPr>
-              <w:t>6.80</w:t>
-            </w:r>
-          </w:p>
-        </w:tc>
-        <w:tc>
-          <w:tcPr>
-            <w:tcW w:w="2772" w:type="dxa"/>
+            </w:pPr>
+            <w:r>
+              <w:rPr>
+                <w:rFonts w:cstheme="minorHAnsi"/>
+              </w:rPr>
+              <w:t>6.67</w:t>
+            </w:r>
+          </w:p>
+        </w:tc>
+        <w:tc>
+          <w:tcPr>
+            <w:tcW w:w="1620" w:type="dxa"/>
+            <w:vMerge/>
+            <w:vAlign w:val="center"/>
+          </w:tcPr>
+          <w:p>
+            <w:pPr>
+              <w:jc w:val="center"/>
+              <w:rPr>
+                <w:rFonts w:cstheme="minorHAnsi"/>
+              </w:rPr>
+            </w:pPr>
+          </w:p>
+        </w:tc>
+        <w:tc>
+          <w:tcPr>
+            <w:tcW w:w="1530" w:type="dxa"/>
+          </w:tcPr>
+          <w:p>
+            <w:pPr>
+              <w:jc w:val="center"/>
+              <w:rPr>
+                <w:rFonts w:cstheme="minorHAnsi"/>
+              </w:rPr>
+            </w:pPr>
+            <w:r>
+              <w:rPr>
+                <w:rFonts w:cstheme="minorHAnsi"/>
+              </w:rPr>
+              <w:t>2.93</w:t>
+            </w:r>
+          </w:p>
+        </w:tc>
+        <w:tc>
+          <w:tcPr>
+            <w:tcW w:w="1525" w:type="dxa"/>
+            <w:vMerge/>
+            <w:vAlign w:val="center"/>
           </w:tcPr>
           <w:p>
             <w:pPr>
@@ -3384,7 +3799,7 @@
         </w:trPr>
         <w:tc>
           <w:tcPr>
-            <w:tcW w:w="3714" w:type="dxa"/>
+            <w:tcW w:w="1503" w:type="dxa"/>
           </w:tcPr>
           <w:p>
             <w:pPr>
@@ -3403,27 +3818,35 @@
               </w:rPr>
               <w:t>Phase 3</w:t>
             </w:r>
-            <w:r>
+          </w:p>
+        </w:tc>
+        <w:tc>
+          <w:tcPr>
+            <w:tcW w:w="1759" w:type="dxa"/>
+            <w:vAlign w:val="center"/>
+          </w:tcPr>
+          <w:p>
+            <w:pPr>
+              <w:jc w:val="center"/>
               <w:rPr>
                 <w:rFonts w:cstheme="minorHAnsi"/>
                 <w:b/>
                 <w:bCs/>
               </w:rPr>
-              <w:t xml:space="preserve"> </w:t>
-            </w:r>
+            </w:pPr>
             <w:r>
               <w:rPr>
                 <w:rFonts w:cstheme="minorHAnsi"/>
                 <w:b/>
                 <w:bCs/>
               </w:rPr>
-              <w:t>(Randomization)</w:t>
-            </w:r>
-          </w:p>
-        </w:tc>
-        <w:tc>
-          <w:tcPr>
-            <w:tcW w:w="2772" w:type="dxa"/>
+              <w:t>Randomization</w:t>
+            </w:r>
+          </w:p>
+        </w:tc>
+        <w:tc>
+          <w:tcPr>
+            <w:tcW w:w="1413" w:type="dxa"/>
           </w:tcPr>
           <w:p>
             <w:pPr>
@@ -3436,32 +3859,66 @@
               <w:rPr>
                 <w:rFonts w:cstheme="minorHAnsi"/>
               </w:rPr>
-              <w:t>23.</w:t>
-            </w:r>
-            <w:r>
+              <w:t>12.15</w:t>
+            </w:r>
+          </w:p>
+        </w:tc>
+        <w:tc>
+          <w:tcPr>
+            <w:tcW w:w="1620" w:type="dxa"/>
+            <w:vAlign w:val="center"/>
+          </w:tcPr>
+          <w:p>
+            <w:pPr>
+              <w:jc w:val="center"/>
               <w:rPr>
                 <w:rFonts w:cstheme="minorHAnsi"/>
               </w:rPr>
-              <w:t>73</w:t>
-            </w:r>
-          </w:p>
-        </w:tc>
-        <w:tc>
-          <w:tcPr>
-            <w:tcW w:w="2772" w:type="dxa"/>
-          </w:tcPr>
-          <w:p>
-            <w:pPr>
-              <w:jc w:val="center"/>
+            </w:pPr>
+            <w:r>
               <w:rPr>
                 <w:rFonts w:cstheme="minorHAnsi"/>
               </w:rPr>
-            </w:pPr>
-            <w:r>
+              <w:t>~82K</w:t>
+            </w:r>
+          </w:p>
+        </w:tc>
+        <w:tc>
+          <w:tcPr>
+            <w:tcW w:w="1530" w:type="dxa"/>
+          </w:tcPr>
+          <w:p>
+            <w:pPr>
+              <w:jc w:val="center"/>
               <w:rPr>
                 <w:rFonts w:cstheme="minorHAnsi"/>
               </w:rPr>
-              <w:t>285.22</w:t>
+            </w:pPr>
+            <w:r>
+              <w:rPr>
+                <w:rFonts w:cstheme="minorHAnsi"/>
+              </w:rPr>
+              <w:t>61.50</w:t>
+            </w:r>
+          </w:p>
+        </w:tc>
+        <w:tc>
+          <w:tcPr>
+            <w:tcW w:w="1525" w:type="dxa"/>
+            <w:vAlign w:val="center"/>
+          </w:tcPr>
+          <w:p>
+            <w:pPr>
+              <w:jc w:val="center"/>
+              <w:rPr>
+                <w:rFonts w:cstheme="minorHAnsi"/>
+              </w:rPr>
+            </w:pPr>
+            <w:r>
+              <w:rPr>
+                <w:rFonts w:cstheme="minorHAnsi"/>
+              </w:rPr>
+              <w:t>~16K</w:t>
             </w:r>
           </w:p>
         </w:tc>
@@ -3472,7 +3929,7 @@
         </w:trPr>
         <w:tc>
           <w:tcPr>
-            <w:tcW w:w="3714" w:type="dxa"/>
+            <w:tcW w:w="1503" w:type="dxa"/>
           </w:tcPr>
           <w:p>
             <w:pPr>
@@ -3483,21 +3940,29 @@
                 <w:bCs/>
               </w:rPr>
             </w:pPr>
-            <w:r>
+          </w:p>
+        </w:tc>
+        <w:tc>
+          <w:tcPr>
+            <w:tcW w:w="1759" w:type="dxa"/>
+            <w:vAlign w:val="center"/>
+          </w:tcPr>
+          <w:p>
+            <w:pPr>
+              <w:jc w:val="center"/>
               <w:rPr>
                 <w:rFonts w:cstheme="minorHAnsi"/>
                 <w:b/>
                 <w:bCs/>
               </w:rPr>
-              <w:t>PRF</w:t>
-            </w:r>
+            </w:pPr>
             <w:r>
               <w:rPr>
                 <w:rFonts w:cstheme="minorHAnsi"/>
                 <w:b/>
                 <w:bCs/>
               </w:rPr>
-              <w:t xml:space="preserve"> </w:t>
+              <w:t>E</w:t>
             </w:r>
             <w:r>
               <w:rPr>
@@ -3505,47 +3970,52 @@
                 <w:b/>
                 <w:bCs/>
               </w:rPr>
-              <w:t xml:space="preserve">(entire PRF </w:t>
-            </w:r>
-            <w:r>
+              <w:t>ntire PRF</w:t>
+            </w:r>
+          </w:p>
+        </w:tc>
+        <w:tc>
+          <w:tcPr>
+            <w:tcW w:w="1413" w:type="dxa"/>
+          </w:tcPr>
+          <w:p>
+            <w:pPr>
+              <w:jc w:val="center"/>
               <w:rPr>
                 <w:rFonts w:cstheme="minorHAnsi"/>
-                <w:b/>
-                <w:bCs/>
-              </w:rPr>
-              <w:t>w/o</w:t>
-            </w:r>
+              </w:rPr>
+            </w:pPr>
             <w:r>
               <w:rPr>
                 <w:rFonts w:cstheme="minorHAnsi"/>
-                <w:b/>
-                <w:bCs/>
-              </w:rPr>
-              <w:t xml:space="preserve"> </w:t>
-            </w:r>
-            <w:proofErr w:type="spellStart"/>
-            <w:r>
+              </w:rPr>
+              <w:t>40.56</w:t>
+            </w:r>
+          </w:p>
+        </w:tc>
+        <w:tc>
+          <w:tcPr>
+            <w:tcW w:w="1620" w:type="dxa"/>
+            <w:vAlign w:val="center"/>
+          </w:tcPr>
+          <w:p>
+            <w:pPr>
+              <w:jc w:val="center"/>
               <w:rPr>
                 <w:rFonts w:cstheme="minorHAnsi"/>
-                <w:b/>
-                <w:bCs/>
-              </w:rPr>
-              <w:t>preproc</w:t>
-            </w:r>
-            <w:proofErr w:type="spellEnd"/>
+              </w:rPr>
+            </w:pPr>
             <w:r>
               <w:rPr>
                 <w:rFonts w:cstheme="minorHAnsi"/>
-                <w:b/>
-                <w:bCs/>
-              </w:rPr>
-              <w:t>)</w:t>
-            </w:r>
-          </w:p>
-        </w:tc>
-        <w:tc>
-          <w:tcPr>
-            <w:tcW w:w="2772" w:type="dxa"/>
+              </w:rPr>
+              <w:t>~24K</w:t>
+            </w:r>
+          </w:p>
+        </w:tc>
+        <w:tc>
+          <w:tcPr>
+            <w:tcW w:w="1530" w:type="dxa"/>
           </w:tcPr>
           <w:p>
             <w:pPr>
@@ -3558,13 +4028,14 @@
               <w:rPr>
                 <w:rFonts w:cstheme="minorHAnsi"/>
               </w:rPr>
-              <w:t>61.08</w:t>
-            </w:r>
-          </w:p>
-        </w:tc>
-        <w:tc>
-          <w:tcPr>
-            <w:tcW w:w="2772" w:type="dxa"/>
+              <w:t>76.07</w:t>
+            </w:r>
+          </w:p>
+        </w:tc>
+        <w:tc>
+          <w:tcPr>
+            <w:tcW w:w="1525" w:type="dxa"/>
+            <w:vAlign w:val="center"/>
           </w:tcPr>
           <w:p>
             <w:pPr>
@@ -3577,7 +4048,7 @@
               <w:rPr>
                 <w:rFonts w:cstheme="minorHAnsi"/>
               </w:rPr>
-              <w:t>324.79</w:t>
+              <w:t>~13K</w:t>
             </w:r>
           </w:p>
         </w:tc>
@@ -6787,7 +7258,6 @@
           <w:bCs/>
           <w:u w:val="single"/>
         </w:rPr>
-        <w:lastRenderedPageBreak/>
         <w:t xml:space="preserve">2-3 </w:t>
       </w:r>
       <w:proofErr w:type="spellStart"/>

</xml_diff>

<commit_message>
timing code libsodium updated
</commit_message>
<xml_diff>
--- a/Documents/analysis/DarkmatterImptDetails.docx
+++ b/Documents/analysis/DarkmatterImptDetails.docx
@@ -9969,7 +9969,16 @@
               <w:jc w:val="center"/>
             </w:pPr>
             <w:r>
-              <w:t>29.56</w:t>
+              <w:t>2</w:t>
+            </w:r>
+            <w:r>
+              <w:t>8</w:t>
+            </w:r>
+            <w:r>
+              <w:t>.</w:t>
+            </w:r>
+            <w:r>
+              <w:t>69</w:t>
             </w:r>
           </w:p>
         </w:tc>
@@ -9983,7 +9992,13 @@
               <w:jc w:val="center"/>
             </w:pPr>
             <w:r>
-              <w:t>~34K</w:t>
+              <w:t>~3</w:t>
+            </w:r>
+            <w:r>
+              <w:t>5</w:t>
+            </w:r>
+            <w:r>
+              <w:t>K</w:t>
             </w:r>
           </w:p>
         </w:tc>

</xml_diff>

<commit_message>
misc comments and flag added to doc
</commit_message>
<xml_diff>
--- a/Documents/analysis/DarkmatterImptDetails.docx
+++ b/Documents/analysis/DarkmatterImptDetails.docx
@@ -768,6 +768,36 @@
           <w:color w:val="1F542E"/>
         </w:rPr>
         <w:t>UNITTEST_ROUND2       //for dark matter protocol - runs the unit test code that checks round 2 only</w:t>
+      </w:r>
+    </w:p>
+    <w:p>
+      <w:pPr>
+        <w:pStyle w:val="HTMLPreformatted"/>
+        <w:shd w:val="clear" w:color="auto" w:fill="FFFFFF"/>
+        <w:rPr>
+          <w:rFonts w:ascii="JetBrains Mono" w:hAnsi="JetBrains Mono"/>
+          <w:b/>
+          <w:bCs/>
+          <w:color w:val="1F542E"/>
+        </w:rPr>
+      </w:pPr>
+      <w:r>
+        <w:rPr>
+          <w:rFonts w:ascii="JetBrains Mono" w:hAnsi="JetBrains Mono"/>
+          <w:b/>
+          <w:bCs/>
+          <w:color w:val="1F542E"/>
+        </w:rPr>
+        <w:t>OPRF_PRINT_VAL</w:t>
+      </w:r>
+      <w:r>
+        <w:rPr>
+          <w:rFonts w:ascii="JetBrains Mono" w:hAnsi="JetBrains Mono"/>
+          <w:b/>
+          <w:bCs/>
+          <w:color w:val="1F542E"/>
+        </w:rPr>
+        <w:t xml:space="preserve"> // test the OPRF</w:t>
       </w:r>
     </w:p>
     <w:p>

</xml_diff>

<commit_message>
integer packing file name changed, flag added to imp details document
</commit_message>
<xml_diff>
--- a/Documents/analysis/DarkmatterImptDetails.docx
+++ b/Documents/analysis/DarkmatterImptDetails.docx
@@ -101,13 +101,8 @@
         <w:t>Instance Type</w:t>
       </w:r>
       <w:r>
-        <w:t>: t</w:t>
-      </w:r>
-      <w:proofErr w:type="gramStart"/>
-      <w:r>
-        <w:t>2.medium</w:t>
-      </w:r>
-      <w:proofErr w:type="gramEnd"/>
+        <w:t>: t2.medium</w:t>
+      </w:r>
     </w:p>
     <w:p>
       <w:r>
@@ -118,13 +113,8 @@
         <w:t>Virtualization:</w:t>
       </w:r>
       <w:r>
-        <w:t xml:space="preserve"> </w:t>
-      </w:r>
-      <w:proofErr w:type="spellStart"/>
-      <w:r>
-        <w:t>hvm</w:t>
-      </w:r>
-      <w:proofErr w:type="spellEnd"/>
+        <w:t xml:space="preserve"> hvm</w:t>
+      </w:r>
     </w:p>
     <w:p>
       <w:r>
@@ -388,27 +378,7 @@
           <w:bCs/>
           <w:color w:val="1F542E"/>
         </w:rPr>
-        <w:t xml:space="preserve"> = </w:t>
-      </w:r>
-      <w:proofErr w:type="gramStart"/>
-      <w:r>
-        <w:rPr>
-          <w:rFonts w:ascii="JetBrains Mono" w:hAnsi="JetBrains Mono"/>
-          <w:b/>
-          <w:bCs/>
-          <w:color w:val="1F542E"/>
-        </w:rPr>
-        <w:t>1 ,</w:t>
-      </w:r>
-      <w:proofErr w:type="gramEnd"/>
-      <w:r>
-        <w:rPr>
-          <w:rFonts w:ascii="JetBrains Mono" w:hAnsi="JetBrains Mono"/>
-          <w:b/>
-          <w:bCs/>
-          <w:color w:val="1F542E"/>
-        </w:rPr>
-        <w:t xml:space="preserve"> centralized using lookup table</w:t>
+        <w:t xml:space="preserve"> = 1 , centralized using lookup table</w:t>
       </w:r>
     </w:p>
     <w:p>
@@ -548,27 +518,7 @@
           <w:bCs/>
           <w:color w:val="1F542E"/>
         </w:rPr>
-        <w:t>TEST_NP_</w:t>
-      </w:r>
-      <w:proofErr w:type="gramStart"/>
-      <w:r>
-        <w:rPr>
-          <w:rFonts w:ascii="JetBrains Mono" w:hAnsi="JetBrains Mono"/>
-          <w:b/>
-          <w:bCs/>
-          <w:color w:val="1F542E"/>
-        </w:rPr>
-        <w:t>LOOKUP  =</w:t>
-      </w:r>
-      <w:proofErr w:type="gramEnd"/>
-      <w:r>
-        <w:rPr>
-          <w:rFonts w:ascii="JetBrains Mono" w:hAnsi="JetBrains Mono"/>
-          <w:b/>
-          <w:bCs/>
-          <w:color w:val="1F542E"/>
-        </w:rPr>
-        <w:t xml:space="preserve"> 1 , New protocol with lookup table</w:t>
+        <w:t>TEST_NP_LOOKUP  = 1 , New protocol with lookup table</w:t>
       </w:r>
     </w:p>
     <w:p>
@@ -601,27 +551,7 @@
           <w:bCs/>
           <w:color w:val="1F542E"/>
         </w:rPr>
-        <w:t xml:space="preserve">TEST_OPRF = 1, </w:t>
-      </w:r>
-      <w:proofErr w:type="spellStart"/>
-      <w:r>
-        <w:rPr>
-          <w:rFonts w:ascii="JetBrains Mono" w:hAnsi="JetBrains Mono"/>
-          <w:b/>
-          <w:bCs/>
-          <w:color w:val="1F542E"/>
-        </w:rPr>
-        <w:t>oPRF</w:t>
-      </w:r>
-      <w:proofErr w:type="spellEnd"/>
-      <w:r>
-        <w:rPr>
-          <w:rFonts w:ascii="JetBrains Mono" w:hAnsi="JetBrains Mono"/>
-          <w:b/>
-          <w:bCs/>
-          <w:color w:val="1F542E"/>
-        </w:rPr>
-        <w:t xml:space="preserve"> protocol no lookup table</w:t>
+        <w:t>TEST_OPRF = 1, oPRF protocol no lookup table</w:t>
       </w:r>
     </w:p>
     <w:p>
@@ -642,41 +572,28 @@
         <w:shd w:val="clear" w:color="auto" w:fill="FFFFFF"/>
         <w:rPr>
           <w:rFonts w:ascii="JetBrains Mono" w:hAnsi="JetBrains Mono"/>
+          <w:b/>
+          <w:bCs/>
           <w:color w:val="1F542E"/>
         </w:rPr>
       </w:pPr>
-      <w:proofErr w:type="gramStart"/>
       <w:r>
         <w:rPr>
           <w:rFonts w:ascii="JetBrains Mono" w:hAnsi="JetBrains Mono"/>
+          <w:b/>
+          <w:bCs/>
           <w:color w:val="1F542E"/>
-          <w:u w:val="single"/>
-        </w:rPr>
-        <w:t>Test</w:t>
+        </w:rPr>
+        <w:t>define TEST_INTEGER_PACKING</w:t>
       </w:r>
       <w:r>
         <w:rPr>
           <w:rFonts w:ascii="JetBrains Mono" w:hAnsi="JetBrains Mono"/>
+          <w:b/>
+          <w:bCs/>
           <w:color w:val="1F542E"/>
-          <w:u w:val="single"/>
-        </w:rPr>
-        <w:t xml:space="preserve"> </w:t>
-      </w:r>
-      <w:r>
-        <w:rPr>
-          <w:rFonts w:ascii="JetBrains Mono" w:hAnsi="JetBrains Mono"/>
-          <w:color w:val="1F542E"/>
-          <w:u w:val="single"/>
-        </w:rPr>
-        <w:t xml:space="preserve"> flags</w:t>
-      </w:r>
-      <w:proofErr w:type="gramEnd"/>
-      <w:r>
-        <w:rPr>
-          <w:rFonts w:ascii="JetBrains Mono" w:hAnsi="JetBrains Mono"/>
-          <w:color w:val="1F542E"/>
-        </w:rPr>
-        <w:t>:</w:t>
+        </w:rPr>
+        <w:t xml:space="preserve"> = 1, integer packing</w:t>
       </w:r>
     </w:p>
     <w:p>
@@ -697,154 +614,39 @@
         <w:shd w:val="clear" w:color="auto" w:fill="FFFFFF"/>
         <w:rPr>
           <w:rFonts w:ascii="JetBrains Mono" w:hAnsi="JetBrains Mono"/>
-          <w:b/>
-          <w:bCs/>
           <w:color w:val="1F542E"/>
         </w:rPr>
       </w:pPr>
       <w:r>
         <w:rPr>
           <w:rFonts w:ascii="JetBrains Mono" w:hAnsi="JetBrains Mono"/>
-          <w:b/>
-          <w:bCs/>
           <w:color w:val="1F542E"/>
-        </w:rPr>
-        <w:t>UNIT_LOOKUP           //tests the lookup table implementation</w:t>
-      </w:r>
-    </w:p>
-    <w:p>
-      <w:pPr>
-        <w:pStyle w:val="HTMLPreformatted"/>
-        <w:shd w:val="clear" w:color="auto" w:fill="FFFFFF"/>
+          <w:u w:val="single"/>
+        </w:rPr>
+        <w:t>Test</w:t>
+      </w:r>
+      <w:r>
         <w:rPr>
           <w:rFonts w:ascii="JetBrains Mono" w:hAnsi="JetBrains Mono"/>
-          <w:b/>
-          <w:bCs/>
           <w:color w:val="1F542E"/>
-        </w:rPr>
-      </w:pPr>
+          <w:u w:val="single"/>
+        </w:rPr>
+        <w:t xml:space="preserve"> </w:t>
+      </w:r>
       <w:r>
         <w:rPr>
           <w:rFonts w:ascii="JetBrains Mono" w:hAnsi="JetBrains Mono"/>
-          <w:b/>
-          <w:bCs/>
           <w:color w:val="1F542E"/>
-        </w:rPr>
-        <w:t>TEST_PHASE1         //test AX+B class</w:t>
-      </w:r>
-    </w:p>
-    <w:p>
-      <w:pPr>
-        <w:pStyle w:val="HTMLPreformatted"/>
-        <w:shd w:val="clear" w:color="auto" w:fill="FFFFFF"/>
+          <w:u w:val="single"/>
+        </w:rPr>
+        <w:t xml:space="preserve"> flags</w:t>
+      </w:r>
+      <w:r>
         <w:rPr>
           <w:rFonts w:ascii="JetBrains Mono" w:hAnsi="JetBrains Mono"/>
-          <w:b/>
-          <w:bCs/>
           <w:color w:val="1F542E"/>
         </w:rPr>
-      </w:pPr>
-      <w:r>
-        <w:rPr>
-          <w:rFonts w:ascii="JetBrains Mono" w:hAnsi="JetBrains Mono"/>
-          <w:b/>
-          <w:bCs/>
-          <w:color w:val="1F542E"/>
-        </w:rPr>
-        <w:t>TEST_PackedMod2    //test class packedMod2</w:t>
-      </w:r>
-    </w:p>
-    <w:p>
-      <w:pPr>
-        <w:pStyle w:val="HTMLPreformatted"/>
-        <w:shd w:val="clear" w:color="auto" w:fill="FFFFFF"/>
-        <w:rPr>
-          <w:rFonts w:ascii="JetBrains Mono" w:hAnsi="JetBrains Mono"/>
-          <w:b/>
-          <w:bCs/>
-          <w:color w:val="1F542E"/>
-        </w:rPr>
-      </w:pPr>
-      <w:r>
-        <w:rPr>
-          <w:rFonts w:ascii="JetBrains Mono" w:hAnsi="JetBrains Mono"/>
-          <w:b/>
-          <w:bCs/>
-          <w:color w:val="1F542E"/>
-        </w:rPr>
-        <w:t>TEST_PackedMod3    //test class packedMod3</w:t>
-      </w:r>
-    </w:p>
-    <w:p>
-      <w:pPr>
-        <w:pStyle w:val="HTMLPreformatted"/>
-        <w:shd w:val="clear" w:color="auto" w:fill="FFFFFF"/>
-        <w:rPr>
-          <w:rFonts w:ascii="JetBrains Mono" w:hAnsi="JetBrains Mono"/>
-          <w:b/>
-          <w:bCs/>
-          <w:color w:val="1F542E"/>
-        </w:rPr>
-      </w:pPr>
-      <w:r>
-        <w:rPr>
-          <w:rFonts w:ascii="JetBrains Mono" w:hAnsi="JetBrains Mono"/>
-          <w:b/>
-          <w:bCs/>
-          <w:color w:val="1F542E"/>
-        </w:rPr>
-        <w:t>TEST_SC     //Not used anymore</w:t>
-      </w:r>
-    </w:p>
-    <w:p>
-      <w:pPr>
-        <w:pStyle w:val="HTMLPreformatted"/>
-        <w:shd w:val="clear" w:color="auto" w:fill="FFFFFF"/>
-        <w:rPr>
-          <w:rFonts w:ascii="JetBrains Mono" w:hAnsi="JetBrains Mono"/>
-          <w:b/>
-          <w:bCs/>
-          <w:color w:val="1F542E"/>
-        </w:rPr>
-      </w:pPr>
-      <w:r>
-        <w:rPr>
-          <w:rFonts w:ascii="JetBrains Mono" w:hAnsi="JetBrains Mono"/>
-          <w:b/>
-          <w:bCs/>
-          <w:color w:val="1F542E"/>
-        </w:rPr>
-        <w:t>UNITTEST_ROUND2       //for dark matter protocol - runs the unit test code that checks round 2 only</w:t>
-      </w:r>
-    </w:p>
-    <w:p>
-      <w:pPr>
-        <w:pStyle w:val="HTMLPreformatted"/>
-        <w:shd w:val="clear" w:color="auto" w:fill="FFFFFF"/>
-        <w:rPr>
-          <w:rFonts w:ascii="JetBrains Mono" w:hAnsi="JetBrains Mono"/>
-          <w:b/>
-          <w:bCs/>
-          <w:color w:val="1F542E"/>
-        </w:rPr>
-      </w:pPr>
-      <w:r>
-        <w:rPr>
-          <w:rFonts w:ascii="JetBrains Mono" w:hAnsi="JetBrains Mono"/>
-          <w:b/>
-          <w:bCs/>
-          <w:color w:val="1F542E"/>
-        </w:rPr>
-        <w:t>OPRF_PRINT_VAL</w:t>
-      </w:r>
-      <w:r>
-        <w:rPr>
-          <w:rFonts w:ascii="JetBrains Mono" w:hAnsi="JetBrains Mono"/>
-          <w:b/>
-          <w:bCs/>
-          <w:color w:val="1F542E"/>
-        </w:rPr>
-        <w:t xml:space="preserve"> // test the OPRF</w:t>
+        <w:t>:</w:t>
       </w:r>
     </w:p>
     <w:p>
@@ -864,26 +666,20 @@
         <w:pStyle w:val="HTMLPreformatted"/>
         <w:shd w:val="clear" w:color="auto" w:fill="FFFFFF"/>
         <w:rPr>
-          <w:rFonts w:asciiTheme="minorHAnsi" w:hAnsiTheme="minorHAnsi" w:cstheme="minorHAnsi"/>
-          <w:b/>
-          <w:bCs/>
-          <w:color w:val="000000" w:themeColor="text1"/>
-          <w:sz w:val="24"/>
-          <w:szCs w:val="24"/>
-          <w:u w:val="single"/>
+          <w:rFonts w:ascii="JetBrains Mono" w:hAnsi="JetBrains Mono"/>
+          <w:b/>
+          <w:bCs/>
+          <w:color w:val="1F542E"/>
         </w:rPr>
       </w:pPr>
       <w:r>
         <w:rPr>
-          <w:rFonts w:asciiTheme="minorHAnsi" w:hAnsiTheme="minorHAnsi" w:cstheme="minorHAnsi"/>
-          <w:b/>
-          <w:bCs/>
-          <w:color w:val="000000" w:themeColor="text1"/>
-          <w:sz w:val="24"/>
-          <w:szCs w:val="24"/>
-          <w:u w:val="single"/>
-        </w:rPr>
-        <w:t>Building the code:</w:t>
+          <w:rFonts w:ascii="JetBrains Mono" w:hAnsi="JetBrains Mono"/>
+          <w:b/>
+          <w:bCs/>
+          <w:color w:val="1F542E"/>
+        </w:rPr>
+        <w:t>UNIT_LOOKUP           //tests the lookup table implementation</w:t>
       </w:r>
     </w:p>
     <w:p>
@@ -891,13 +687,145 @@
         <w:pStyle w:val="HTMLPreformatted"/>
         <w:shd w:val="clear" w:color="auto" w:fill="FFFFFF"/>
         <w:rPr>
-          <w:rFonts w:asciiTheme="minorHAnsi" w:hAnsiTheme="minorHAnsi" w:cstheme="minorHAnsi"/>
-          <w:b/>
-          <w:bCs/>
-          <w:color w:val="000000" w:themeColor="text1"/>
-          <w:sz w:val="24"/>
-          <w:szCs w:val="24"/>
-          <w:u w:val="single"/>
+          <w:rFonts w:ascii="JetBrains Mono" w:hAnsi="JetBrains Mono"/>
+          <w:b/>
+          <w:bCs/>
+          <w:color w:val="1F542E"/>
+        </w:rPr>
+      </w:pPr>
+      <w:r>
+        <w:rPr>
+          <w:rFonts w:ascii="JetBrains Mono" w:hAnsi="JetBrains Mono"/>
+          <w:b/>
+          <w:bCs/>
+          <w:color w:val="1F542E"/>
+        </w:rPr>
+        <w:t>TEST_PHASE1         //test AX+B class</w:t>
+      </w:r>
+    </w:p>
+    <w:p>
+      <w:pPr>
+        <w:pStyle w:val="HTMLPreformatted"/>
+        <w:shd w:val="clear" w:color="auto" w:fill="FFFFFF"/>
+        <w:rPr>
+          <w:rFonts w:ascii="JetBrains Mono" w:hAnsi="JetBrains Mono"/>
+          <w:b/>
+          <w:bCs/>
+          <w:color w:val="1F542E"/>
+        </w:rPr>
+      </w:pPr>
+      <w:r>
+        <w:rPr>
+          <w:rFonts w:ascii="JetBrains Mono" w:hAnsi="JetBrains Mono"/>
+          <w:b/>
+          <w:bCs/>
+          <w:color w:val="1F542E"/>
+        </w:rPr>
+        <w:t>TEST_PackedMod2    //test class packedMod2</w:t>
+      </w:r>
+    </w:p>
+    <w:p>
+      <w:pPr>
+        <w:pStyle w:val="HTMLPreformatted"/>
+        <w:shd w:val="clear" w:color="auto" w:fill="FFFFFF"/>
+        <w:rPr>
+          <w:rFonts w:ascii="JetBrains Mono" w:hAnsi="JetBrains Mono"/>
+          <w:b/>
+          <w:bCs/>
+          <w:color w:val="1F542E"/>
+        </w:rPr>
+      </w:pPr>
+      <w:r>
+        <w:rPr>
+          <w:rFonts w:ascii="JetBrains Mono" w:hAnsi="JetBrains Mono"/>
+          <w:b/>
+          <w:bCs/>
+          <w:color w:val="1F542E"/>
+        </w:rPr>
+        <w:t>TEST_PackedMod3    //test class packedMod3</w:t>
+      </w:r>
+    </w:p>
+    <w:p>
+      <w:pPr>
+        <w:pStyle w:val="HTMLPreformatted"/>
+        <w:shd w:val="clear" w:color="auto" w:fill="FFFFFF"/>
+        <w:rPr>
+          <w:rFonts w:ascii="JetBrains Mono" w:hAnsi="JetBrains Mono"/>
+          <w:b/>
+          <w:bCs/>
+          <w:color w:val="1F542E"/>
+        </w:rPr>
+      </w:pPr>
+      <w:r>
+        <w:rPr>
+          <w:rFonts w:ascii="JetBrains Mono" w:hAnsi="JetBrains Mono"/>
+          <w:b/>
+          <w:bCs/>
+          <w:color w:val="1F542E"/>
+        </w:rPr>
+        <w:t>TEST_SC     //Not used anymore</w:t>
+      </w:r>
+    </w:p>
+    <w:p>
+      <w:pPr>
+        <w:pStyle w:val="HTMLPreformatted"/>
+        <w:shd w:val="clear" w:color="auto" w:fill="FFFFFF"/>
+        <w:rPr>
+          <w:rFonts w:ascii="JetBrains Mono" w:hAnsi="JetBrains Mono"/>
+          <w:b/>
+          <w:bCs/>
+          <w:color w:val="1F542E"/>
+        </w:rPr>
+      </w:pPr>
+      <w:r>
+        <w:rPr>
+          <w:rFonts w:ascii="JetBrains Mono" w:hAnsi="JetBrains Mono"/>
+          <w:b/>
+          <w:bCs/>
+          <w:color w:val="1F542E"/>
+        </w:rPr>
+        <w:t>UNITTEST_ROUND2       //for dark matter protocol - runs the unit test code that checks round 2 only</w:t>
+      </w:r>
+    </w:p>
+    <w:p>
+      <w:pPr>
+        <w:pStyle w:val="HTMLPreformatted"/>
+        <w:shd w:val="clear" w:color="auto" w:fill="FFFFFF"/>
+        <w:rPr>
+          <w:rFonts w:ascii="JetBrains Mono" w:hAnsi="JetBrains Mono"/>
+          <w:b/>
+          <w:bCs/>
+          <w:color w:val="1F542E"/>
+        </w:rPr>
+      </w:pPr>
+      <w:r>
+        <w:rPr>
+          <w:rFonts w:ascii="JetBrains Mono" w:hAnsi="JetBrains Mono"/>
+          <w:b/>
+          <w:bCs/>
+          <w:color w:val="1F542E"/>
+        </w:rPr>
+        <w:t>OPRF_PRINT_VAL</w:t>
+      </w:r>
+      <w:r>
+        <w:rPr>
+          <w:rFonts w:ascii="JetBrains Mono" w:hAnsi="JetBrains Mono"/>
+          <w:b/>
+          <w:bCs/>
+          <w:color w:val="1F542E"/>
+        </w:rPr>
+        <w:t xml:space="preserve"> // test the OPRF</w:t>
+      </w:r>
+    </w:p>
+    <w:p>
+      <w:pPr>
+        <w:pStyle w:val="HTMLPreformatted"/>
+        <w:shd w:val="clear" w:color="auto" w:fill="FFFFFF"/>
+        <w:rPr>
+          <w:rFonts w:ascii="JetBrains Mono" w:hAnsi="JetBrains Mono"/>
+          <w:b/>
+          <w:bCs/>
+          <w:color w:val="1F542E"/>
         </w:rPr>
       </w:pPr>
     </w:p>
@@ -907,20 +835,53 @@
         <w:shd w:val="clear" w:color="auto" w:fill="FFFFFF"/>
         <w:rPr>
           <w:rFonts w:asciiTheme="minorHAnsi" w:hAnsiTheme="minorHAnsi" w:cstheme="minorHAnsi"/>
+          <w:b/>
+          <w:bCs/>
           <w:color w:val="000000" w:themeColor="text1"/>
           <w:sz w:val="24"/>
           <w:szCs w:val="24"/>
+          <w:u w:val="single"/>
         </w:rPr>
       </w:pPr>
       <w:r>
+        <w:rPr>
+          <w:rFonts w:asciiTheme="minorHAnsi" w:hAnsiTheme="minorHAnsi" w:cstheme="minorHAnsi"/>
+          <w:b/>
+          <w:bCs/>
+          <w:color w:val="000000" w:themeColor="text1"/>
+          <w:sz w:val="24"/>
+          <w:szCs w:val="24"/>
+          <w:u w:val="single"/>
+        </w:rPr>
+        <w:t>Building the code:</w:t>
+      </w:r>
+    </w:p>
+    <w:p>
+      <w:pPr>
+        <w:pStyle w:val="HTMLPreformatted"/>
+        <w:shd w:val="clear" w:color="auto" w:fill="FFFFFF"/>
+        <w:rPr>
+          <w:rFonts w:asciiTheme="minorHAnsi" w:hAnsiTheme="minorHAnsi" w:cstheme="minorHAnsi"/>
+          <w:b/>
+          <w:bCs/>
+          <w:color w:val="000000" w:themeColor="text1"/>
+          <w:sz w:val="24"/>
+          <w:szCs w:val="24"/>
+          <w:u w:val="single"/>
+        </w:rPr>
+      </w:pPr>
+    </w:p>
+    <w:p>
+      <w:pPr>
+        <w:pStyle w:val="HTMLPreformatted"/>
+        <w:shd w:val="clear" w:color="auto" w:fill="FFFFFF"/>
         <w:rPr>
           <w:rFonts w:asciiTheme="minorHAnsi" w:hAnsiTheme="minorHAnsi" w:cstheme="minorHAnsi"/>
           <w:color w:val="000000" w:themeColor="text1"/>
           <w:sz w:val="24"/>
           <w:szCs w:val="24"/>
         </w:rPr>
-        <w:t>g</w:t>
-      </w:r>
+      </w:pPr>
       <w:r>
         <w:rPr>
           <w:rFonts w:asciiTheme="minorHAnsi" w:hAnsiTheme="minorHAnsi" w:cstheme="minorHAnsi"/>
@@ -928,9 +889,8 @@
           <w:sz w:val="24"/>
           <w:szCs w:val="24"/>
         </w:rPr>
-        <w:t>++ -std=</w:t>
-      </w:r>
-      <w:proofErr w:type="spellStart"/>
+        <w:t>g</w:t>
+      </w:r>
       <w:r>
         <w:rPr>
           <w:rFonts w:asciiTheme="minorHAnsi" w:hAnsiTheme="minorHAnsi" w:cstheme="minorHAnsi"/>
@@ -938,9 +898,8 @@
           <w:sz w:val="24"/>
           <w:szCs w:val="24"/>
         </w:rPr>
-        <w:t>c++</w:t>
-      </w:r>
-      <w:proofErr w:type="spellEnd"/>
+        <w:t>++ -std=c++14 -O3 -o p</w:t>
+      </w:r>
       <w:r>
         <w:rPr>
           <w:rFonts w:asciiTheme="minorHAnsi" w:hAnsiTheme="minorHAnsi" w:cstheme="minorHAnsi"/>
@@ -948,9 +907,8 @@
           <w:sz w:val="24"/>
           <w:szCs w:val="24"/>
         </w:rPr>
-        <w:t xml:space="preserve">14 -O3 -o </w:t>
-      </w:r>
-      <w:proofErr w:type="spellStart"/>
+        <w:t>DarkMatter</w:t>
+      </w:r>
       <w:r>
         <w:rPr>
           <w:rFonts w:asciiTheme="minorHAnsi" w:hAnsiTheme="minorHAnsi" w:cstheme="minorHAnsi"/>
@@ -958,107 +916,8 @@
           <w:sz w:val="24"/>
           <w:szCs w:val="24"/>
         </w:rPr>
-        <w:t>p</w:t>
-      </w:r>
-      <w:r>
-        <w:rPr>
-          <w:rFonts w:asciiTheme="minorHAnsi" w:hAnsiTheme="minorHAnsi" w:cstheme="minorHAnsi"/>
-          <w:color w:val="000000" w:themeColor="text1"/>
-          <w:sz w:val="24"/>
-          <w:szCs w:val="24"/>
-        </w:rPr>
-        <w:t>DarkMatter</w:t>
-      </w:r>
-      <w:r>
-        <w:rPr>
-          <w:rFonts w:asciiTheme="minorHAnsi" w:hAnsiTheme="minorHAnsi" w:cstheme="minorHAnsi"/>
-          <w:color w:val="000000" w:themeColor="text1"/>
-          <w:sz w:val="24"/>
-          <w:szCs w:val="24"/>
-        </w:rPr>
-        <w:t>PRF</w:t>
-      </w:r>
-      <w:proofErr w:type="spellEnd"/>
-      <w:r>
-        <w:rPr>
-          <w:rFonts w:asciiTheme="minorHAnsi" w:hAnsiTheme="minorHAnsi" w:cstheme="minorHAnsi"/>
-          <w:color w:val="000000" w:themeColor="text1"/>
-          <w:sz w:val="24"/>
-          <w:szCs w:val="24"/>
-        </w:rPr>
-        <w:t xml:space="preserve"> -I include/</w:t>
-      </w:r>
-      <w:proofErr w:type="spellStart"/>
-      <w:r>
-        <w:rPr>
-          <w:rFonts w:asciiTheme="minorHAnsi" w:hAnsiTheme="minorHAnsi" w:cstheme="minorHAnsi"/>
-          <w:color w:val="000000" w:themeColor="text1"/>
-          <w:sz w:val="24"/>
-          <w:szCs w:val="24"/>
-        </w:rPr>
-        <w:t>darkmatter</w:t>
-      </w:r>
-      <w:proofErr w:type="spellEnd"/>
-      <w:r>
-        <w:rPr>
-          <w:rFonts w:asciiTheme="minorHAnsi" w:hAnsiTheme="minorHAnsi" w:cstheme="minorHAnsi"/>
-          <w:color w:val="000000" w:themeColor="text1"/>
-          <w:sz w:val="24"/>
-          <w:szCs w:val="24"/>
-        </w:rPr>
-        <w:t xml:space="preserve">/ </w:t>
-      </w:r>
-      <w:proofErr w:type="spellStart"/>
-      <w:r>
-        <w:rPr>
-          <w:rFonts w:asciiTheme="minorHAnsi" w:hAnsiTheme="minorHAnsi" w:cstheme="minorHAnsi"/>
-          <w:color w:val="000000" w:themeColor="text1"/>
-          <w:sz w:val="24"/>
-          <w:szCs w:val="24"/>
-        </w:rPr>
-        <w:t>src</w:t>
-      </w:r>
-      <w:proofErr w:type="spellEnd"/>
-      <w:r>
-        <w:rPr>
-          <w:rFonts w:asciiTheme="minorHAnsi" w:hAnsiTheme="minorHAnsi" w:cstheme="minorHAnsi"/>
-          <w:color w:val="000000" w:themeColor="text1"/>
-          <w:sz w:val="24"/>
-          <w:szCs w:val="24"/>
-        </w:rPr>
-        <w:t>/*.</w:t>
-      </w:r>
-      <w:proofErr w:type="spellStart"/>
-      <w:r>
-        <w:rPr>
-          <w:rFonts w:asciiTheme="minorHAnsi" w:hAnsiTheme="minorHAnsi" w:cstheme="minorHAnsi"/>
-          <w:color w:val="000000" w:themeColor="text1"/>
-          <w:sz w:val="24"/>
-          <w:szCs w:val="24"/>
-        </w:rPr>
-        <w:t>cpp</w:t>
-      </w:r>
-      <w:proofErr w:type="spellEnd"/>
-      <w:r>
-        <w:rPr>
-          <w:rFonts w:asciiTheme="minorHAnsi" w:hAnsiTheme="minorHAnsi" w:cstheme="minorHAnsi"/>
-          <w:color w:val="000000" w:themeColor="text1"/>
-          <w:sz w:val="24"/>
-          <w:szCs w:val="24"/>
-        </w:rPr>
-        <w:t xml:space="preserve"> tests/*.</w:t>
-      </w:r>
-      <w:proofErr w:type="spellStart"/>
-      <w:r>
-        <w:rPr>
-          <w:rFonts w:asciiTheme="minorHAnsi" w:hAnsiTheme="minorHAnsi" w:cstheme="minorHAnsi"/>
-          <w:color w:val="000000" w:themeColor="text1"/>
-          <w:sz w:val="24"/>
-          <w:szCs w:val="24"/>
-        </w:rPr>
-        <w:t>cpp</w:t>
-      </w:r>
-      <w:proofErr w:type="spellEnd"/>
+        <w:t>PRF -I include/darkmatter/ src/*.cpp tests/*.cpp</w:t>
+      </w:r>
       <w:r>
         <w:rPr>
           <w:rFonts w:asciiTheme="minorHAnsi" w:hAnsiTheme="minorHAnsi" w:cstheme="minorHAnsi"/>
@@ -1404,21 +1263,12 @@
                 <w:bCs/>
               </w:rPr>
             </w:pPr>
-            <w:proofErr w:type="spellStart"/>
-            <w:r>
-              <w:rPr>
-                <w:b/>
-                <w:bCs/>
-              </w:rPr>
-              <w:t>Macbook</w:t>
-            </w:r>
-            <w:proofErr w:type="spellEnd"/>
-            <w:r>
-              <w:rPr>
-                <w:b/>
-                <w:bCs/>
-              </w:rPr>
-              <w:t xml:space="preserve"> Air</w:t>
+            <w:r>
+              <w:rPr>
+                <w:b/>
+                <w:bCs/>
+              </w:rPr>
+              <w:t>Macbook Air</w:t>
             </w:r>
             <w:r>
               <w:rPr>
@@ -1690,15 +1540,7 @@
                 <w:b/>
                 <w:bCs/>
               </w:rPr>
-              <w:t>P</w:t>
-            </w:r>
-            <w:proofErr w:type="gramStart"/>
-            <w:r>
-              <w:rPr>
-                <w:b/>
-                <w:bCs/>
-              </w:rPr>
-              <w:t xml:space="preserve">3 </w:t>
+              <w:t xml:space="preserve">P3 </w:t>
             </w:r>
             <w:r>
               <w:rPr>
@@ -1710,12 +1552,9 @@
             <w:r>
               <w:t>(</w:t>
             </w:r>
-            <w:proofErr w:type="spellStart"/>
-            <w:proofErr w:type="gramEnd"/>
             <w:r>
               <w:t>Mult</w:t>
             </w:r>
-            <w:proofErr w:type="spellEnd"/>
             <w:r>
               <w:t xml:space="preserve"> </w:t>
             </w:r>
@@ -2039,23 +1878,7 @@
                 <w:b/>
                 <w:bCs/>
               </w:rPr>
-              <w:t xml:space="preserve"> </w:t>
-            </w:r>
-            <w:proofErr w:type="gramStart"/>
-            <w:r>
-              <w:rPr>
-                <w:b/>
-                <w:bCs/>
-              </w:rPr>
-              <w:t>sec  (</w:t>
-            </w:r>
-            <w:proofErr w:type="gramEnd"/>
-            <w:r>
-              <w:rPr>
-                <w:b/>
-                <w:bCs/>
-              </w:rPr>
-              <w:t>AWS)</w:t>
+              <w:t xml:space="preserve"> sec  (AWS)</w:t>
             </w:r>
           </w:p>
         </w:tc>
@@ -2095,21 +1918,12 @@
                 <w:bCs/>
               </w:rPr>
             </w:pPr>
-            <w:proofErr w:type="spellStart"/>
-            <w:r>
-              <w:rPr>
-                <w:b/>
-                <w:bCs/>
-              </w:rPr>
-              <w:t>Macbook</w:t>
-            </w:r>
-            <w:proofErr w:type="spellEnd"/>
-            <w:r>
-              <w:rPr>
-                <w:b/>
-                <w:bCs/>
-              </w:rPr>
-              <w:t xml:space="preserve"> Air</w:t>
+            <w:r>
+              <w:rPr>
+                <w:b/>
+                <w:bCs/>
+              </w:rPr>
+              <w:t>Macbook Air</w:t>
             </w:r>
           </w:p>
         </w:tc>
@@ -2298,15 +2112,7 @@
               <w:jc w:val="center"/>
             </w:pPr>
             <w:r>
-              <w:t>(</w:t>
-            </w:r>
-            <w:proofErr w:type="spellStart"/>
-            <w:r>
-              <w:t>Rmat</w:t>
-            </w:r>
-            <w:proofErr w:type="spellEnd"/>
-            <w:r>
-              <w:t>* (K*X))</w:t>
+              <w:t>(Rmat* (K*X))</w:t>
             </w:r>
           </w:p>
         </w:tc>
@@ -2624,23 +2430,7 @@
                 <w:b/>
                 <w:bCs/>
               </w:rPr>
-              <w:t xml:space="preserve">Local </w:t>
-            </w:r>
-            <w:proofErr w:type="spellStart"/>
-            <w:r>
-              <w:rPr>
-                <w:b/>
-                <w:bCs/>
-              </w:rPr>
-              <w:t>Macbook</w:t>
-            </w:r>
-            <w:proofErr w:type="spellEnd"/>
-            <w:r>
-              <w:rPr>
-                <w:b/>
-                <w:bCs/>
-              </w:rPr>
-              <w:t xml:space="preserve"> Air</w:t>
+              <w:t>Local Macbook Air</w:t>
             </w:r>
           </w:p>
         </w:tc>
@@ -3106,23 +2896,13 @@
                 <w:bCs/>
               </w:rPr>
             </w:pPr>
-            <w:proofErr w:type="spellStart"/>
             <w:r>
               <w:rPr>
                 <w:rFonts w:cstheme="minorHAnsi"/>
                 <w:b/>
                 <w:bCs/>
               </w:rPr>
-              <w:t>Macbook</w:t>
-            </w:r>
-            <w:proofErr w:type="spellEnd"/>
-            <w:r>
-              <w:rPr>
-                <w:rFonts w:cstheme="minorHAnsi"/>
-                <w:b/>
-                <w:bCs/>
-              </w:rPr>
-              <w:t xml:space="preserve"> Air</w:t>
+              <w:t>Macbook Air</w:t>
             </w:r>
             <m:oMath>
               <m:r>
@@ -4364,21 +4144,12 @@
             <w:pPr>
               <w:jc w:val="center"/>
             </w:pPr>
-            <w:proofErr w:type="spellStart"/>
-            <w:r>
-              <w:rPr>
-                <w:b/>
-                <w:bCs/>
-              </w:rPr>
-              <w:t>Macbook</w:t>
-            </w:r>
-            <w:proofErr w:type="spellEnd"/>
-            <w:r>
-              <w:rPr>
-                <w:b/>
-                <w:bCs/>
-              </w:rPr>
-              <w:t xml:space="preserve"> Air</w:t>
+            <w:r>
+              <w:rPr>
+                <w:b/>
+                <w:bCs/>
+              </w:rPr>
+              <w:t>Macbook Air</w:t>
             </w:r>
             <m:oMath>
               <m:r>
@@ -4469,23 +4240,7 @@
                 <w:b/>
                 <w:bCs/>
               </w:rPr>
-              <w:t>(K</w:t>
-            </w:r>
-            <w:proofErr w:type="gramStart"/>
-            <w:r>
-              <w:rPr>
-                <w:b/>
-                <w:bCs/>
-              </w:rPr>
-              <w:t>’,X</w:t>
-            </w:r>
-            <w:proofErr w:type="gramEnd"/>
-            <w:r>
-              <w:rPr>
-                <w:b/>
-                <w:bCs/>
-              </w:rPr>
-              <w:t>’ comp)</w:t>
+              <w:t>(K’,X’ comp)</w:t>
             </w:r>
           </w:p>
         </w:tc>
@@ -5908,21 +5663,12 @@
             <w:pPr>
               <w:jc w:val="center"/>
             </w:pPr>
-            <w:proofErr w:type="spellStart"/>
-            <w:r>
-              <w:rPr>
-                <w:b/>
-                <w:bCs/>
-              </w:rPr>
-              <w:t>Macbook</w:t>
-            </w:r>
-            <w:proofErr w:type="spellEnd"/>
-            <w:r>
-              <w:rPr>
-                <w:b/>
-                <w:bCs/>
-              </w:rPr>
-              <w:t xml:space="preserve"> Air</w:t>
+            <w:r>
+              <w:rPr>
+                <w:b/>
+                <w:bCs/>
+              </w:rPr>
+              <w:t>Macbook Air</w:t>
             </w:r>
             <m:oMath>
               <m:r>
@@ -7460,9 +7206,8 @@
           <w:iCs/>
           <w:u w:val="single"/>
         </w:rPr>
-        <w:t xml:space="preserve">, no </w:t>
-      </w:r>
-      <w:proofErr w:type="gramStart"/>
+        <w:t>, no lookup</w:t>
+      </w:r>
       <w:r>
         <w:rPr>
           <w:b/>
@@ -7471,32 +7216,14 @@
           <w:iCs/>
           <w:u w:val="single"/>
         </w:rPr>
-        <w:t>lookup</w:t>
-      </w:r>
-      <w:r>
-        <w:rPr>
-          <w:b/>
-          <w:bCs/>
+        <w:t>)</w:t>
+      </w:r>
+      <w:r>
+        <w:rPr>
           <w:i/>
           <w:iCs/>
-          <w:u w:val="single"/>
-        </w:rPr>
-        <w:t>)</w:t>
-      </w:r>
-      <w:r>
-        <w:rPr>
-          <w:i/>
-          <w:iCs/>
-        </w:rPr>
-        <w:t>*</w:t>
-      </w:r>
-      <w:proofErr w:type="gramEnd"/>
-      <w:r>
-        <w:rPr>
-          <w:i/>
-          <w:iCs/>
-        </w:rPr>
-        <w:t>*</w:t>
+        </w:rPr>
+        <w:t>**</w:t>
       </w:r>
     </w:p>
     <w:p/>
@@ -8926,33 +8653,14 @@
           <w:iCs/>
           <w:u w:val="single"/>
         </w:rPr>
-        <w:t xml:space="preserve"> (Z3 packed, lookup </w:t>
-      </w:r>
-      <w:proofErr w:type="gramStart"/>
-      <w:r>
-        <w:rPr>
-          <w:b/>
-          <w:bCs/>
+        <w:t xml:space="preserve"> (Z3 packed, lookup table)</w:t>
+      </w:r>
+      <w:r>
+        <w:rPr>
           <w:i/>
           <w:iCs/>
-          <w:u w:val="single"/>
-        </w:rPr>
-        <w:t>table)</w:t>
-      </w:r>
-      <w:r>
-        <w:rPr>
-          <w:i/>
-          <w:iCs/>
-        </w:rPr>
-        <w:t>*</w:t>
-      </w:r>
-      <w:proofErr w:type="gramEnd"/>
-      <w:r>
-        <w:rPr>
-          <w:i/>
-          <w:iCs/>
-        </w:rPr>
-        <w:t>*</w:t>
+        </w:rPr>
+        <w:t>**</w:t>
       </w:r>
     </w:p>
     <w:p/>
@@ -10418,13 +10126,8 @@
     </w:tbl>
     <w:p/>
     <w:p>
-      <w:proofErr w:type="spellStart"/>
-      <w:r>
-        <w:t>Libsodium</w:t>
-      </w:r>
-      <w:proofErr w:type="spellEnd"/>
-      <w:r>
-        <w:t xml:space="preserve"> (modular exponentiation ed 25519 curve timing)</w:t>
+      <w:r>
+        <w:t>Libsodium (modular exponentiation ed 25519 curve timing)</w:t>
       </w:r>
       <w:r>
         <w:t>- Amazon AWS</w:t>
@@ -10621,31 +10324,7 @@
           <w:iCs/>
           <w:lang w:bidi="he-IL"/>
         </w:rPr>
-        <w:t xml:space="preserve">each </w:t>
-      </w:r>
-      <w:proofErr w:type="gramStart"/>
-      <w:r>
-        <w:rPr>
-          <w:rFonts w:ascii="Times New Roman" w:eastAsia="Times New Roman" w:hAnsi="Times New Roman" w:cs="Times New Roman"/>
-          <w:b/>
-          <w:bCs/>
-          <w:i/>
-          <w:iCs/>
-          <w:lang w:bidi="he-IL"/>
-        </w:rPr>
-        <w:t>party  sends</w:t>
-      </w:r>
-      <w:proofErr w:type="gramEnd"/>
-      <w:r>
-        <w:rPr>
-          <w:rFonts w:ascii="Times New Roman" w:eastAsia="Times New Roman" w:hAnsi="Times New Roman" w:cs="Times New Roman"/>
-          <w:b/>
-          <w:bCs/>
-          <w:i/>
-          <w:iCs/>
-          <w:lang w:bidi="he-IL"/>
-        </w:rPr>
-        <w:t xml:space="preserve"> 4N bits</w:t>
+        <w:t>each party  sends 4N bits</w:t>
       </w:r>
       <w:r>
         <w:rPr>
@@ -10794,23 +10473,7 @@
           <w:rFonts w:ascii="Times New Roman" w:eastAsia="Times New Roman" w:hAnsi="Times New Roman" w:cs="Times New Roman"/>
           <w:lang w:bidi="he-IL"/>
         </w:rPr>
-        <w:t xml:space="preserve">time in </w:t>
-      </w:r>
-      <w:proofErr w:type="spellStart"/>
-      <w:r>
-        <w:rPr>
-          <w:rFonts w:ascii="Times New Roman" w:eastAsia="Times New Roman" w:hAnsi="Times New Roman" w:cs="Times New Roman"/>
-          <w:lang w:bidi="he-IL"/>
-        </w:rPr>
-        <w:t>μs</w:t>
-      </w:r>
-      <w:proofErr w:type="spellEnd"/>
-      <w:r>
-        <w:rPr>
-          <w:rFonts w:ascii="Times New Roman" w:eastAsia="Times New Roman" w:hAnsi="Times New Roman" w:cs="Times New Roman"/>
-          <w:lang w:bidi="he-IL"/>
-        </w:rPr>
-        <w:t xml:space="preserve"> is for single instance</w:t>
+        <w:t>time in μs is for single instance</w:t>
       </w:r>
     </w:p>
     <w:sectPr>

</xml_diff>

<commit_message>
documentation updated for timing
</commit_message>
<xml_diff>
--- a/Documents/analysis/DarkmatterImptDetails.docx
+++ b/Documents/analysis/DarkmatterImptDetails.docx
@@ -1200,7 +1200,7 @@
           <w:bCs/>
           <w:u w:val="single"/>
         </w:rPr>
-        <w:t xml:space="preserve"> (Using Packing</w:t>
+        <w:t xml:space="preserve"> (completely naïve/unpacked</w:t>
       </w:r>
       <w:r>
         <w:rPr>
@@ -1224,22 +1224,21 @@
     <w:tbl>
       <w:tblPr>
         <w:tblStyle w:val="TableGrid"/>
-        <w:tblW w:w="9350" w:type="dxa"/>
+        <w:tblW w:w="9049" w:type="dxa"/>
         <w:tblLook w:val="04A0" w:firstRow="1" w:lastRow="0" w:firstColumn="1" w:lastColumn="0" w:noHBand="0" w:noVBand="1"/>
       </w:tblPr>
       <w:tblGrid>
-        <w:gridCol w:w="3505"/>
-        <w:gridCol w:w="1800"/>
-        <w:gridCol w:w="1620"/>
-        <w:gridCol w:w="2425"/>
+        <w:gridCol w:w="4580"/>
+        <w:gridCol w:w="2352"/>
+        <w:gridCol w:w="2117"/>
       </w:tblGrid>
       <w:tr>
         <w:trPr>
-          <w:trHeight w:val="449"/>
+          <w:trHeight w:val="484"/>
         </w:trPr>
         <w:tc>
           <w:tcPr>
-            <w:tcW w:w="3505" w:type="dxa"/>
+            <w:tcW w:w="4580" w:type="dxa"/>
             <w:vAlign w:val="center"/>
           </w:tcPr>
           <w:p>
@@ -1261,7 +1260,7 @@
         </w:tc>
         <w:tc>
           <w:tcPr>
-            <w:tcW w:w="1800" w:type="dxa"/>
+            <w:tcW w:w="2352" w:type="dxa"/>
             <w:vAlign w:val="center"/>
           </w:tcPr>
           <w:p>
@@ -1322,14 +1321,7 @@
                 <w:b/>
                 <w:bCs/>
               </w:rPr>
-              <w:t xml:space="preserve"> sec</w:t>
-            </w:r>
-            <w:r>
-              <w:rPr>
-                <w:b/>
-                <w:bCs/>
-              </w:rPr>
-              <w:t xml:space="preserve"> </w:t>
+              <w:t xml:space="preserve"> sec </w:t>
             </w:r>
             <m:oMath>
               <m:r>
@@ -1353,103 +1345,34 @@
         </w:tc>
         <w:tc>
           <w:tcPr>
-            <w:tcW w:w="1620" w:type="dxa"/>
-            <w:vAlign w:val="center"/>
-          </w:tcPr>
-          <w:p>
-            <w:pPr>
-              <w:jc w:val="center"/>
-              <w:rPr>
-                <w:b/>
-                <w:bCs/>
-              </w:rPr>
-            </w:pPr>
-            <w:r>
-              <w:rPr>
-                <w:b/>
-                <w:bCs/>
-              </w:rPr>
-              <w:t>Rounds</w:t>
-            </w:r>
-            <w:r>
-              <w:rPr>
-                <w:b/>
-                <w:bCs/>
-              </w:rPr>
-              <w:t>/</w:t>
-            </w:r>
-            <w:r>
-              <w:rPr>
-                <w:b/>
-                <w:bCs/>
-              </w:rPr>
-              <w:t>sec</w:t>
-            </w:r>
-          </w:p>
-        </w:tc>
-        <w:tc>
-          <w:tcPr>
-            <w:tcW w:w="2425" w:type="dxa"/>
-          </w:tcPr>
-          <w:p>
-            <w:pPr>
-              <w:jc w:val="center"/>
-              <w:rPr>
-                <w:b/>
-                <w:bCs/>
-              </w:rPr>
-            </w:pPr>
-            <w:proofErr w:type="spellStart"/>
-            <w:r>
-              <w:rPr>
-                <w:b/>
-                <w:bCs/>
-              </w:rPr>
-              <w:t>Macbook</w:t>
-            </w:r>
-            <w:proofErr w:type="spellEnd"/>
-            <w:r>
-              <w:rPr>
-                <w:b/>
-                <w:bCs/>
-              </w:rPr>
-              <w:t xml:space="preserve"> Air</w:t>
-            </w:r>
-            <w:r>
-              <w:rPr>
-                <w:b/>
-                <w:bCs/>
-              </w:rPr>
-              <w:t xml:space="preserve"> </w:t>
-            </w:r>
-            <m:oMath>
-              <m:r>
-                <m:rPr>
-                  <m:sty m:val="bi"/>
-                </m:rPr>
-                <w:rPr>
-                  <w:rFonts w:ascii="Cambria Math" w:hAnsi="Cambria Math"/>
-                </w:rPr>
-                <m:t xml:space="preserve">(μs </m:t>
-              </m:r>
-            </m:oMath>
-            <w:r>
-              <w:rPr>
-                <w:b/>
-                <w:bCs/>
-              </w:rPr>
-              <w:t>)</w:t>
+            <w:tcW w:w="2117" w:type="dxa"/>
+            <w:vAlign w:val="center"/>
+          </w:tcPr>
+          <w:p>
+            <w:pPr>
+              <w:jc w:val="center"/>
+              <w:rPr>
+                <w:b/>
+                <w:bCs/>
+              </w:rPr>
+            </w:pPr>
+            <w:r>
+              <w:rPr>
+                <w:b/>
+                <w:bCs/>
+              </w:rPr>
+              <w:t>Rounds/sec</w:t>
             </w:r>
           </w:p>
         </w:tc>
       </w:tr>
       <w:tr>
         <w:trPr>
-          <w:trHeight w:val="296"/>
+          <w:trHeight w:val="319"/>
         </w:trPr>
         <w:tc>
           <w:tcPr>
-            <w:tcW w:w="3505" w:type="dxa"/>
+            <w:tcW w:w="4580" w:type="dxa"/>
             <w:vAlign w:val="center"/>
           </w:tcPr>
           <w:p>
@@ -1481,21 +1404,115 @@
         </w:tc>
         <w:tc>
           <w:tcPr>
-            <w:tcW w:w="1800" w:type="dxa"/>
-            <w:vAlign w:val="center"/>
-          </w:tcPr>
-          <w:p>
-            <w:pPr>
-              <w:jc w:val="center"/>
-            </w:pPr>
-            <w:r>
-              <w:t>3.16</w:t>
-            </w:r>
-          </w:p>
-        </w:tc>
-        <w:tc>
-          <w:tcPr>
-            <w:tcW w:w="1620" w:type="dxa"/>
+            <w:tcW w:w="2352" w:type="dxa"/>
+            <w:vAlign w:val="center"/>
+          </w:tcPr>
+          <w:p>
+            <w:pPr>
+              <w:jc w:val="center"/>
+            </w:pPr>
+            <w:r>
+              <w:t>131</w:t>
+            </w:r>
+          </w:p>
+        </w:tc>
+        <w:tc>
+          <w:tcPr>
+            <w:tcW w:w="2117" w:type="dxa"/>
+            <w:vAlign w:val="center"/>
+          </w:tcPr>
+          <w:p>
+            <w:pPr>
+              <w:jc w:val="center"/>
+            </w:pPr>
+            <w:r>
+              <w:t>8K</w:t>
+            </w:r>
+          </w:p>
+        </w:tc>
+      </w:tr>
+      <w:tr>
+        <w:trPr>
+          <w:trHeight w:val="454"/>
+        </w:trPr>
+        <w:tc>
+          <w:tcPr>
+            <w:tcW w:w="4580" w:type="dxa"/>
+            <w:vAlign w:val="center"/>
+          </w:tcPr>
+          <w:p>
+            <w:pPr>
+              <w:jc w:val="center"/>
+              <w:rPr>
+                <w:b/>
+                <w:bCs/>
+              </w:rPr>
+            </w:pPr>
+            <w:r>
+              <w:rPr>
+                <w:b/>
+                <w:bCs/>
+              </w:rPr>
+              <w:t>P</w:t>
+            </w:r>
+            <w:proofErr w:type="gramStart"/>
+            <w:r>
+              <w:rPr>
+                <w:b/>
+                <w:bCs/>
+              </w:rPr>
+              <w:t xml:space="preserve">3 </w:t>
+            </w:r>
+            <w:r>
+              <w:rPr>
+                <w:b/>
+                <w:bCs/>
+              </w:rPr>
+              <w:t xml:space="preserve"> </w:t>
+            </w:r>
+            <w:r>
+              <w:t>(</w:t>
+            </w:r>
+            <w:proofErr w:type="spellStart"/>
+            <w:proofErr w:type="gramEnd"/>
+            <w:r>
+              <w:t>Mult</w:t>
+            </w:r>
+            <w:proofErr w:type="spellEnd"/>
+            <w:r>
+              <w:t xml:space="preserve"> </w:t>
+            </w:r>
+            <w:r>
+              <w:t>by</w:t>
+            </w:r>
+            <w:r>
+              <w:t xml:space="preserve"> 81x256 </w:t>
+            </w:r>
+            <w:r>
+              <w:t>Rand mat</w:t>
+            </w:r>
+            <w:r>
+              <w:t>)</w:t>
+            </w:r>
+          </w:p>
+        </w:tc>
+        <w:tc>
+          <w:tcPr>
+            <w:tcW w:w="2352" w:type="dxa"/>
+            <w:vAlign w:val="center"/>
+          </w:tcPr>
+          <w:p>
+            <w:pPr>
+              <w:jc w:val="center"/>
+            </w:pPr>
+            <w:r>
+              <w:t>25.41</w:t>
+            </w:r>
+          </w:p>
+        </w:tc>
+        <w:tc>
+          <w:tcPr>
+            <w:tcW w:w="2117" w:type="dxa"/>
             <w:vAlign w:val="center"/>
           </w:tcPr>
           <w:p>
@@ -1508,306 +1525,20 @@
                   <w:rPr>
                     <w:rFonts w:ascii="Cambria Math" w:hAnsi="Cambria Math"/>
                   </w:rPr>
-                  <m:t>0.37*</m:t>
+                  <m:t>39K</m:t>
                 </m:r>
-                <m:sSup>
-                  <m:sSupPr>
-                    <m:ctrlPr>
-                      <w:rPr>
-                        <w:rFonts w:ascii="Cambria Math" w:hAnsi="Cambria Math"/>
-                        <w:i/>
-                      </w:rPr>
-                    </m:ctrlPr>
-                  </m:sSupPr>
-                  <m:e>
-                    <m:r>
-                      <w:rPr>
-                        <w:rFonts w:ascii="Cambria Math" w:hAnsi="Cambria Math"/>
-                      </w:rPr>
-                      <m:t>10</m:t>
-                    </m:r>
-                  </m:e>
-                  <m:sup>
-                    <m:r>
-                      <w:rPr>
-                        <w:rFonts w:ascii="Cambria Math" w:hAnsi="Cambria Math"/>
-                      </w:rPr>
-                      <m:t>6</m:t>
-                    </m:r>
-                  </m:sup>
-                </m:sSup>
               </m:oMath>
             </m:oMathPara>
-          </w:p>
-        </w:tc>
-        <w:tc>
-          <w:tcPr>
-            <w:tcW w:w="2425" w:type="dxa"/>
-            <w:vAlign w:val="center"/>
-          </w:tcPr>
-          <w:p>
-            <w:pPr>
-              <w:jc w:val="center"/>
-            </w:pPr>
-            <w:r>
-              <w:t>4.8</w:t>
-            </w:r>
           </w:p>
         </w:tc>
       </w:tr>
       <w:tr>
         <w:trPr>
-          <w:trHeight w:val="269"/>
+          <w:trHeight w:val="367"/>
         </w:trPr>
         <w:tc>
           <w:tcPr>
-            <w:tcW w:w="3505" w:type="dxa"/>
-            <w:vAlign w:val="center"/>
-          </w:tcPr>
-          <w:p>
-            <w:pPr>
-              <w:jc w:val="center"/>
-              <w:rPr>
-                <w:b/>
-                <w:bCs/>
-              </w:rPr>
-            </w:pPr>
-            <w:r>
-              <w:rPr>
-                <w:b/>
-                <w:bCs/>
-              </w:rPr>
-              <w:t xml:space="preserve">P2 </w:t>
-            </w:r>
-          </w:p>
-        </w:tc>
-        <w:tc>
-          <w:tcPr>
-            <w:tcW w:w="1800" w:type="dxa"/>
-            <w:vAlign w:val="center"/>
-          </w:tcPr>
-          <w:p>
-            <w:pPr>
-              <w:jc w:val="center"/>
-            </w:pPr>
-            <w:r>
-              <w:t>0.</w:t>
-            </w:r>
-            <w:r>
-              <w:t>62</w:t>
-            </w:r>
-          </w:p>
-        </w:tc>
-        <w:tc>
-          <w:tcPr>
-            <w:tcW w:w="1620" w:type="dxa"/>
-            <w:vAlign w:val="center"/>
-          </w:tcPr>
-          <w:p>
-            <w:pPr>
-              <w:jc w:val="center"/>
-            </w:pPr>
-            <m:oMathPara>
-              <m:oMath>
-                <m:r>
-                  <w:rPr>
-                    <w:rFonts w:ascii="Cambria Math" w:hAnsi="Cambria Math"/>
-                  </w:rPr>
-                  <m:t>2*</m:t>
-                </m:r>
-                <m:sSup>
-                  <m:sSupPr>
-                    <m:ctrlPr>
-                      <w:rPr>
-                        <w:rFonts w:ascii="Cambria Math" w:hAnsi="Cambria Math"/>
-                        <w:i/>
-                      </w:rPr>
-                    </m:ctrlPr>
-                  </m:sSupPr>
-                  <m:e>
-                    <m:r>
-                      <w:rPr>
-                        <w:rFonts w:ascii="Cambria Math" w:hAnsi="Cambria Math"/>
-                      </w:rPr>
-                      <m:t>10</m:t>
-                    </m:r>
-                  </m:e>
-                  <m:sup>
-                    <m:r>
-                      <w:rPr>
-                        <w:rFonts w:ascii="Cambria Math" w:hAnsi="Cambria Math"/>
-                      </w:rPr>
-                      <m:t>6</m:t>
-                    </m:r>
-                  </m:sup>
-                </m:sSup>
-              </m:oMath>
-            </m:oMathPara>
-          </w:p>
-        </w:tc>
-        <w:tc>
-          <w:tcPr>
-            <w:tcW w:w="2425" w:type="dxa"/>
-            <w:vAlign w:val="center"/>
-          </w:tcPr>
-          <w:p>
-            <w:pPr>
-              <w:jc w:val="center"/>
-            </w:pPr>
-            <w:r>
-              <w:t>0</w:t>
-            </w:r>
-            <w:r>
-              <w:t>.09</w:t>
-            </w:r>
-          </w:p>
-        </w:tc>
-      </w:tr>
-      <w:tr>
-        <w:trPr>
-          <w:trHeight w:val="422"/>
-        </w:trPr>
-        <w:tc>
-          <w:tcPr>
-            <w:tcW w:w="3505" w:type="dxa"/>
-            <w:vAlign w:val="center"/>
-          </w:tcPr>
-          <w:p>
-            <w:pPr>
-              <w:jc w:val="center"/>
-              <w:rPr>
-                <w:b/>
-                <w:bCs/>
-              </w:rPr>
-            </w:pPr>
-            <w:r>
-              <w:rPr>
-                <w:b/>
-                <w:bCs/>
-              </w:rPr>
-              <w:t xml:space="preserve">P3 </w:t>
-            </w:r>
-            <w:r>
-              <w:rPr>
-                <w:b/>
-                <w:bCs/>
-              </w:rPr>
-              <w:t xml:space="preserve"> </w:t>
-            </w:r>
-            <w:r>
-              <w:t>(</w:t>
-            </w:r>
-            <w:proofErr w:type="spellStart"/>
-            <w:r>
-              <w:t>Mult</w:t>
-            </w:r>
-            <w:proofErr w:type="spellEnd"/>
-            <w:r>
-              <w:t xml:space="preserve"> </w:t>
-            </w:r>
-            <w:r>
-              <w:t>by</w:t>
-            </w:r>
-            <w:r>
-              <w:t xml:space="preserve"> 81x256 </w:t>
-            </w:r>
-            <w:r>
-              <w:t xml:space="preserve">Rand </w:t>
-            </w:r>
-            <w:r>
-              <w:t>mat</w:t>
-            </w:r>
-            <w:r>
-              <w:t>)</w:t>
-            </w:r>
-          </w:p>
-        </w:tc>
-        <w:tc>
-          <w:tcPr>
-            <w:tcW w:w="1800" w:type="dxa"/>
-            <w:vAlign w:val="center"/>
-          </w:tcPr>
-          <w:p>
-            <w:pPr>
-              <w:jc w:val="center"/>
-            </w:pPr>
-            <w:r>
-              <w:t>12.</w:t>
-            </w:r>
-            <w:r>
-              <w:t>07</w:t>
-            </w:r>
-          </w:p>
-        </w:tc>
-        <w:tc>
-          <w:tcPr>
-            <w:tcW w:w="1620" w:type="dxa"/>
-            <w:vAlign w:val="center"/>
-          </w:tcPr>
-          <w:p>
-            <w:pPr>
-              <w:jc w:val="center"/>
-            </w:pPr>
-            <m:oMathPara>
-              <m:oMath>
-                <m:r>
-                  <w:rPr>
-                    <w:rFonts w:ascii="Cambria Math" w:hAnsi="Cambria Math"/>
-                  </w:rPr>
-                  <m:t>0.082*</m:t>
-                </m:r>
-                <m:sSup>
-                  <m:sSupPr>
-                    <m:ctrlPr>
-                      <w:rPr>
-                        <w:rFonts w:ascii="Cambria Math" w:hAnsi="Cambria Math"/>
-                        <w:i/>
-                      </w:rPr>
-                    </m:ctrlPr>
-                  </m:sSupPr>
-                  <m:e>
-                    <m:r>
-                      <w:rPr>
-                        <w:rFonts w:ascii="Cambria Math" w:hAnsi="Cambria Math"/>
-                      </w:rPr>
-                      <m:t>10</m:t>
-                    </m:r>
-                  </m:e>
-                  <m:sup>
-                    <m:r>
-                      <w:rPr>
-                        <w:rFonts w:ascii="Cambria Math" w:hAnsi="Cambria Math"/>
-                      </w:rPr>
-                      <m:t>6</m:t>
-                    </m:r>
-                  </m:sup>
-                </m:sSup>
-              </m:oMath>
-            </m:oMathPara>
-          </w:p>
-        </w:tc>
-        <w:tc>
-          <w:tcPr>
-            <w:tcW w:w="2425" w:type="dxa"/>
-            <w:vAlign w:val="center"/>
-          </w:tcPr>
-          <w:p>
-            <w:pPr>
-              <w:jc w:val="center"/>
-            </w:pPr>
-            <w:r>
-              <w:t>136.70</w:t>
-            </w:r>
-          </w:p>
-        </w:tc>
-      </w:tr>
-      <w:tr>
-        <w:trPr>
-          <w:trHeight w:val="341"/>
-        </w:trPr>
-        <w:tc>
-          <w:tcPr>
-            <w:tcW w:w="3505" w:type="dxa"/>
+            <w:tcW w:w="4580" w:type="dxa"/>
             <w:vAlign w:val="center"/>
           </w:tcPr>
           <w:p>
@@ -1829,54 +1560,35 @@
         </w:tc>
         <w:tc>
           <w:tcPr>
-            <w:tcW w:w="1800" w:type="dxa"/>
-            <w:vAlign w:val="center"/>
-          </w:tcPr>
-          <w:p>
-            <w:pPr>
-              <w:jc w:val="center"/>
-            </w:pPr>
-            <w:r>
-              <w:t>18</w:t>
-            </w:r>
-            <w:r>
-              <w:t>.</w:t>
-            </w:r>
-            <w:r>
-              <w:t>5</w:t>
-            </w:r>
-          </w:p>
-        </w:tc>
-        <w:tc>
-          <w:tcPr>
-            <w:tcW w:w="1620" w:type="dxa"/>
-            <w:vAlign w:val="center"/>
-          </w:tcPr>
-          <w:p>
-            <w:pPr>
-              <w:jc w:val="center"/>
-            </w:pPr>
-            <w:r>
-              <w:t>65,400</w:t>
-            </w:r>
-          </w:p>
-        </w:tc>
-        <w:tc>
-          <w:tcPr>
-            <w:tcW w:w="2425" w:type="dxa"/>
-            <w:vAlign w:val="center"/>
-          </w:tcPr>
-          <w:p>
-            <w:pPr>
-              <w:jc w:val="center"/>
-            </w:pPr>
-            <w:r>
-              <w:t>142.70</w:t>
+            <w:tcW w:w="2352" w:type="dxa"/>
+            <w:vAlign w:val="center"/>
+          </w:tcPr>
+          <w:p>
+            <w:pPr>
+              <w:jc w:val="center"/>
+            </w:pPr>
+            <w:r>
+              <w:t>156.41</w:t>
+            </w:r>
+          </w:p>
+        </w:tc>
+        <w:tc>
+          <w:tcPr>
+            <w:tcW w:w="2117" w:type="dxa"/>
+            <w:vAlign w:val="center"/>
+          </w:tcPr>
+          <w:p>
+            <w:pPr>
+              <w:jc w:val="center"/>
+            </w:pPr>
+            <w:r>
+              <w:t>6K</w:t>
             </w:r>
           </w:p>
         </w:tc>
       </w:tr>
     </w:tbl>
+    <w:p/>
     <w:p/>
     <w:p>
       <w:pPr>
@@ -1893,7 +1605,7 @@
           <w:bCs/>
           <w:u w:val="single"/>
         </w:rPr>
-        <w:t>Centralized PRF Implementation</w:t>
+        <w:t xml:space="preserve">Centralized </w:t>
       </w:r>
       <w:r>
         <w:rPr>
@@ -1901,7 +1613,7 @@
           <w:bCs/>
           <w:u w:val="single"/>
         </w:rPr>
-        <w:t xml:space="preserve"> (Naïve/ Unpacked implementation</w:t>
+        <w:t xml:space="preserve">phase1: packed and phase3: </w:t>
       </w:r>
       <w:r>
         <w:rPr>
@@ -1909,7 +1621,7 @@
           <w:bCs/>
           <w:u w:val="single"/>
         </w:rPr>
-        <w:t>)</w:t>
+        <w:t>Naïve/ Unpacked implementation</w:t>
       </w:r>
     </w:p>
     <w:p>
@@ -2129,7 +1841,7 @@
               <w:jc w:val="center"/>
             </w:pPr>
             <w:r>
-              <w:t>2.52</w:t>
+              <w:t>3.28</w:t>
             </w:r>
           </w:p>
         </w:tc>
@@ -2143,7 +1855,13 @@
               <w:jc w:val="center"/>
             </w:pPr>
             <w:r>
-              <w:t>~400K</w:t>
+              <w:t>~</w:t>
+            </w:r>
+            <w:r>
+              <w:t>3</w:t>
+            </w:r>
+            <w:r>
+              <w:t>00K</w:t>
             </w:r>
           </w:p>
         </w:tc>
@@ -2184,14 +1902,23 @@
                 <w:b/>
                 <w:bCs/>
               </w:rPr>
-              <w:t>Unpacking</w:t>
-            </w:r>
-            <w:r>
-              <w:rPr>
-                <w:b/>
-                <w:bCs/>
-              </w:rPr>
-              <w:t xml:space="preserve"> of 81 X 256 randomization matrix</w:t>
+              <w:t>P3</w:t>
+            </w:r>
+          </w:p>
+          <w:p>
+            <w:pPr>
+              <w:jc w:val="center"/>
+            </w:pPr>
+            <w:r>
+              <w:t>(</w:t>
+            </w:r>
+            <w:proofErr w:type="spellStart"/>
+            <w:r>
+              <w:t>Rmat</w:t>
+            </w:r>
+            <w:proofErr w:type="spellEnd"/>
+            <w:r>
+              <w:t>* (K*X))</w:t>
             </w:r>
           </w:p>
         </w:tc>
@@ -2205,7 +1932,7 @@
               <w:jc w:val="center"/>
             </w:pPr>
             <w:r>
-              <w:t>0.23</w:t>
+              <w:t>25.41</w:t>
             </w:r>
           </w:p>
         </w:tc>
@@ -2229,10 +1956,13 @@
               <w:jc w:val="center"/>
             </w:pPr>
             <w:r>
-              <w:t>0.</w:t>
-            </w:r>
-            <w:r>
-              <w:t>356</w:t>
+              <w:t>22</w:t>
+            </w:r>
+            <w:r>
+              <w:t>.</w:t>
+            </w:r>
+            <w:r>
+              <w:t>354</w:t>
             </w:r>
           </w:p>
         </w:tc>
@@ -2260,23 +1990,7 @@
                 <w:b/>
                 <w:bCs/>
               </w:rPr>
-              <w:t>P3</w:t>
-            </w:r>
-          </w:p>
-          <w:p>
-            <w:pPr>
-              <w:jc w:val="center"/>
-            </w:pPr>
-            <w:r>
-              <w:t>(</w:t>
-            </w:r>
-            <w:proofErr w:type="spellStart"/>
-            <w:r>
-              <w:t>Rmat</w:t>
-            </w:r>
-            <w:proofErr w:type="spellEnd"/>
-            <w:r>
-              <w:t>* (K*X))</w:t>
+              <w:t>Full Protocol</w:t>
             </w:r>
           </w:p>
         </w:tc>
@@ -2290,7 +2004,10 @@
               <w:jc w:val="center"/>
             </w:pPr>
             <w:r>
-              <w:t>15.39</w:t>
+              <w:t>2</w:t>
+            </w:r>
+            <w:r>
+              <w:t>8.69</w:t>
             </w:r>
           </w:p>
         </w:tc>
@@ -2304,82 +2021,13 @@
               <w:jc w:val="center"/>
             </w:pPr>
             <w:r>
-              <w:t>~65K</w:t>
-            </w:r>
-          </w:p>
-        </w:tc>
-        <w:tc>
-          <w:tcPr>
-            <w:tcW w:w="1988" w:type="dxa"/>
-          </w:tcPr>
-          <w:p>
-            <w:pPr>
-              <w:jc w:val="center"/>
-            </w:pPr>
-            <w:r>
-              <w:t>22</w:t>
-            </w:r>
-            <w:r>
-              <w:t>.</w:t>
-            </w:r>
-            <w:r>
-              <w:t>354</w:t>
-            </w:r>
-          </w:p>
-        </w:tc>
-      </w:tr>
-      <w:tr>
-        <w:trPr>
-          <w:trHeight w:val="522"/>
-          <w:jc w:val="center"/>
-        </w:trPr>
-        <w:tc>
-          <w:tcPr>
-            <w:tcW w:w="2535" w:type="dxa"/>
-            <w:vAlign w:val="center"/>
-          </w:tcPr>
-          <w:p>
-            <w:pPr>
-              <w:jc w:val="center"/>
-              <w:rPr>
-                <w:b/>
-                <w:bCs/>
-              </w:rPr>
-            </w:pPr>
-            <w:r>
-              <w:rPr>
-                <w:b/>
-                <w:bCs/>
-              </w:rPr>
-              <w:t>Full Protocol</w:t>
-            </w:r>
-          </w:p>
-        </w:tc>
-        <w:tc>
-          <w:tcPr>
-            <w:tcW w:w="2559" w:type="dxa"/>
-            <w:vAlign w:val="center"/>
-          </w:tcPr>
-          <w:p>
-            <w:pPr>
-              <w:jc w:val="center"/>
-            </w:pPr>
-            <w:r>
-              <w:t>20.19</w:t>
-            </w:r>
-          </w:p>
-        </w:tc>
-        <w:tc>
-          <w:tcPr>
-            <w:tcW w:w="2268" w:type="dxa"/>
-            <w:vAlign w:val="center"/>
-          </w:tcPr>
-          <w:p>
-            <w:pPr>
-              <w:jc w:val="center"/>
-            </w:pPr>
-            <w:r>
-              <w:t>~50K</w:t>
+              <w:t>~</w:t>
+            </w:r>
+            <w:r>
+              <w:t>35</w:t>
+            </w:r>
+            <w:r>
+              <w:t>K</w:t>
             </w:r>
           </w:p>
         </w:tc>
@@ -2404,7 +2052,6 @@
         </w:tc>
       </w:tr>
     </w:tbl>
-    <w:p/>
     <w:p>
       <w:pPr>
         <w:jc w:val="center"/>
@@ -2414,12 +2061,22 @@
           <w:u w:val="single"/>
         </w:rPr>
       </w:pPr>
-      <w:r>
+    </w:p>
+    <w:p>
+      <w:pPr>
+        <w:jc w:val="center"/>
         <w:rPr>
           <w:b/>
           <w:bCs/>
           <w:u w:val="single"/>
         </w:rPr>
+      </w:pPr>
+      <w:r>
+        <w:rPr>
+          <w:b/>
+          <w:bCs/>
+          <w:u w:val="single"/>
+        </w:rPr>
         <w:t>Centralized PRF Implementation</w:t>
       </w:r>
       <w:r>
@@ -2428,39 +2085,56 @@
           <w:bCs/>
           <w:u w:val="single"/>
         </w:rPr>
-        <w:t xml:space="preserve"> (Using Packing+ Lookup Table</w:t>
-      </w:r>
+        <w:t xml:space="preserve"> (Using Packing and </w:t>
+      </w:r>
+      <w:proofErr w:type="spellStart"/>
       <w:r>
         <w:rPr>
           <w:b/>
           <w:bCs/>
           <w:u w:val="single"/>
         </w:rPr>
+        <w:t>bitslicing</w:t>
+      </w:r>
+      <w:proofErr w:type="spellEnd"/>
+      <w:r>
+        <w:rPr>
+          <w:b/>
+          <w:bCs/>
+          <w:u w:val="single"/>
+        </w:rPr>
         <w:t>)</w:t>
       </w:r>
     </w:p>
-    <w:p/>
+    <w:p>
+      <w:pPr>
+        <w:jc w:val="center"/>
+        <w:rPr>
+          <w:b/>
+          <w:bCs/>
+          <w:u w:val="single"/>
+        </w:rPr>
+      </w:pPr>
+    </w:p>
     <w:tbl>
       <w:tblPr>
         <w:tblStyle w:val="TableGrid"/>
         <w:tblW w:w="9350" w:type="dxa"/>
-        <w:jc w:val="center"/>
         <w:tblLook w:val="04A0" w:firstRow="1" w:lastRow="0" w:firstColumn="1" w:lastColumn="0" w:noHBand="0" w:noVBand="1"/>
       </w:tblPr>
       <w:tblGrid>
-        <w:gridCol w:w="2965"/>
-        <w:gridCol w:w="2031"/>
-        <w:gridCol w:w="2177"/>
-        <w:gridCol w:w="2177"/>
+        <w:gridCol w:w="3505"/>
+        <w:gridCol w:w="1800"/>
+        <w:gridCol w:w="1620"/>
+        <w:gridCol w:w="2425"/>
       </w:tblGrid>
       <w:tr>
         <w:trPr>
-          <w:trHeight w:val="523"/>
-          <w:jc w:val="center"/>
+          <w:trHeight w:val="449"/>
         </w:trPr>
         <w:tc>
           <w:tcPr>
-            <w:tcW w:w="2965" w:type="dxa"/>
+            <w:tcW w:w="3505" w:type="dxa"/>
             <w:vAlign w:val="center"/>
           </w:tcPr>
           <w:p>
@@ -2482,7 +2156,7 @@
         </w:tc>
         <w:tc>
           <w:tcPr>
-            <w:tcW w:w="2031" w:type="dxa"/>
+            <w:tcW w:w="1800" w:type="dxa"/>
             <w:vAlign w:val="center"/>
           </w:tcPr>
           <w:p>
@@ -2543,59 +2217,62 @@
                 <w:b/>
                 <w:bCs/>
               </w:rPr>
-              <w:t xml:space="preserve"> sec (AWS)</w:t>
-            </w:r>
-          </w:p>
-        </w:tc>
-        <w:tc>
-          <w:tcPr>
-            <w:tcW w:w="2177" w:type="dxa"/>
-            <w:vAlign w:val="center"/>
-          </w:tcPr>
-          <w:p>
-            <w:pPr>
-              <w:jc w:val="center"/>
-              <w:rPr>
-                <w:b/>
-                <w:bCs/>
-              </w:rPr>
-            </w:pPr>
-            <w:r>
-              <w:rPr>
-                <w:b/>
-                <w:bCs/>
-              </w:rPr>
-              <w:t>Rounds/s</w:t>
-            </w:r>
-            <w:r>
-              <w:rPr>
-                <w:b/>
-                <w:bCs/>
-              </w:rPr>
-              <w:t xml:space="preserve"> (AWS)</w:t>
-            </w:r>
-          </w:p>
-        </w:tc>
-        <w:tc>
-          <w:tcPr>
-            <w:tcW w:w="2177" w:type="dxa"/>
-            <w:vAlign w:val="center"/>
-          </w:tcPr>
-          <w:p>
-            <w:pPr>
-              <w:jc w:val="center"/>
-              <w:rPr>
-                <w:b/>
-                <w:bCs/>
-              </w:rPr>
-            </w:pPr>
-            <w:r>
-              <w:rPr>
-                <w:b/>
-                <w:bCs/>
-              </w:rPr>
-              <w:t xml:space="preserve">Local </w:t>
-            </w:r>
+              <w:t xml:space="preserve"> sec </w:t>
+            </w:r>
+            <m:oMath>
+              <m:r>
+                <m:rPr>
+                  <m:sty m:val="bi"/>
+                </m:rPr>
+                <w:rPr>
+                  <w:rFonts w:ascii="Cambria Math" w:hAnsi="Cambria Math"/>
+                </w:rPr>
+                <m:t xml:space="preserve">(μs </m:t>
+              </m:r>
+            </m:oMath>
+            <w:r>
+              <w:rPr>
+                <w:b/>
+                <w:bCs/>
+              </w:rPr>
+              <w:t xml:space="preserve">) </w:t>
+            </w:r>
+          </w:p>
+        </w:tc>
+        <w:tc>
+          <w:tcPr>
+            <w:tcW w:w="1620" w:type="dxa"/>
+            <w:vAlign w:val="center"/>
+          </w:tcPr>
+          <w:p>
+            <w:pPr>
+              <w:jc w:val="center"/>
+              <w:rPr>
+                <w:b/>
+                <w:bCs/>
+              </w:rPr>
+            </w:pPr>
+            <w:r>
+              <w:rPr>
+                <w:b/>
+                <w:bCs/>
+              </w:rPr>
+              <w:t>Rounds/sec</w:t>
+            </w:r>
+          </w:p>
+        </w:tc>
+        <w:tc>
+          <w:tcPr>
+            <w:tcW w:w="2425" w:type="dxa"/>
+          </w:tcPr>
+          <w:p>
+            <w:pPr>
+              <w:jc w:val="center"/>
+              <w:rPr>
+                <w:b/>
+                <w:bCs/>
+              </w:rPr>
+            </w:pPr>
             <w:proofErr w:type="spellStart"/>
             <w:r>
               <w:rPr>
@@ -2610,108 +2287,391 @@
                 <w:b/>
                 <w:bCs/>
               </w:rPr>
-              <w:t xml:space="preserve"> Air</w:t>
+              <w:t xml:space="preserve"> Air </w:t>
+            </w:r>
+            <m:oMath>
+              <m:r>
+                <m:rPr>
+                  <m:sty m:val="bi"/>
+                </m:rPr>
+                <w:rPr>
+                  <w:rFonts w:ascii="Cambria Math" w:hAnsi="Cambria Math"/>
+                </w:rPr>
+                <m:t xml:space="preserve">(μs </m:t>
+              </m:r>
+            </m:oMath>
+            <w:r>
+              <w:rPr>
+                <w:b/>
+                <w:bCs/>
+              </w:rPr>
+              <w:t>)</w:t>
             </w:r>
           </w:p>
         </w:tc>
       </w:tr>
       <w:tr>
         <w:trPr>
-          <w:trHeight w:val="500"/>
-          <w:jc w:val="center"/>
+          <w:trHeight w:val="296"/>
         </w:trPr>
         <w:tc>
           <w:tcPr>
-            <w:tcW w:w="2965" w:type="dxa"/>
-            <w:vAlign w:val="center"/>
-          </w:tcPr>
-          <w:p>
-            <w:pPr>
-              <w:jc w:val="center"/>
-              <w:rPr>
-                <w:b/>
-                <w:bCs/>
-              </w:rPr>
-            </w:pPr>
-            <w:r>
-              <w:rPr>
-                <w:b/>
-                <w:bCs/>
-              </w:rPr>
-              <w:t>Calling Lookup function</w:t>
-            </w:r>
-            <w:r>
-              <w:rPr>
-                <w:b/>
-                <w:bCs/>
-              </w:rPr>
-              <w:t xml:space="preserve"> (binary vector, so only one call to lookup table)</w:t>
-            </w:r>
-          </w:p>
-        </w:tc>
-        <w:tc>
-          <w:tcPr>
-            <w:tcW w:w="2031" w:type="dxa"/>
-            <w:vAlign w:val="center"/>
-          </w:tcPr>
-          <w:p>
-            <w:pPr>
-              <w:jc w:val="center"/>
-            </w:pPr>
-            <w:r>
-              <w:t>1.</w:t>
-            </w:r>
-            <w:r>
-              <w:t>8</w:t>
-            </w:r>
-            <w:r>
-              <w:t>4</w:t>
-            </w:r>
-          </w:p>
-        </w:tc>
-        <w:tc>
-          <w:tcPr>
-            <w:tcW w:w="2177" w:type="dxa"/>
-            <w:vAlign w:val="center"/>
-          </w:tcPr>
-          <w:p>
-            <w:pPr>
-              <w:jc w:val="center"/>
-            </w:pPr>
-            <w:r>
-              <w:t>~544K</w:t>
-            </w:r>
-          </w:p>
-        </w:tc>
-        <w:tc>
-          <w:tcPr>
-            <w:tcW w:w="2177" w:type="dxa"/>
-            <w:vAlign w:val="center"/>
-          </w:tcPr>
-          <w:p>
-            <w:pPr>
-              <w:jc w:val="center"/>
-            </w:pPr>
-            <w:r>
-              <w:t>14</w:t>
-            </w:r>
-            <w:r>
-              <w:t>.</w:t>
-            </w:r>
-            <w:r>
-              <w:t>786</w:t>
+            <w:tcW w:w="3505" w:type="dxa"/>
+            <w:vAlign w:val="center"/>
+          </w:tcPr>
+          <w:p>
+            <w:pPr>
+              <w:jc w:val="center"/>
+              <w:rPr>
+                <w:b/>
+                <w:bCs/>
+              </w:rPr>
+            </w:pPr>
+            <w:r>
+              <w:rPr>
+                <w:b/>
+                <w:bCs/>
+              </w:rPr>
+              <w:t>P1</w:t>
+            </w:r>
+            <w:r>
+              <w:rPr>
+                <w:b/>
+                <w:bCs/>
+              </w:rPr>
+              <w:t xml:space="preserve"> </w:t>
+            </w:r>
+            <w:r>
+              <w:t>(K * X)</w:t>
+            </w:r>
+          </w:p>
+        </w:tc>
+        <w:tc>
+          <w:tcPr>
+            <w:tcW w:w="1800" w:type="dxa"/>
+            <w:vAlign w:val="center"/>
+          </w:tcPr>
+          <w:p>
+            <w:pPr>
+              <w:jc w:val="center"/>
+            </w:pPr>
+            <w:r>
+              <w:t>3.16</w:t>
+            </w:r>
+          </w:p>
+        </w:tc>
+        <w:tc>
+          <w:tcPr>
+            <w:tcW w:w="1620" w:type="dxa"/>
+            <w:vAlign w:val="center"/>
+          </w:tcPr>
+          <w:p>
+            <w:pPr>
+              <w:jc w:val="center"/>
+            </w:pPr>
+            <m:oMathPara>
+              <m:oMath>
+                <m:r>
+                  <w:rPr>
+                    <w:rFonts w:ascii="Cambria Math" w:hAnsi="Cambria Math"/>
+                  </w:rPr>
+                  <m:t>0.37*</m:t>
+                </m:r>
+                <m:sSup>
+                  <m:sSupPr>
+                    <m:ctrlPr>
+                      <w:rPr>
+                        <w:rFonts w:ascii="Cambria Math" w:hAnsi="Cambria Math"/>
+                        <w:i/>
+                      </w:rPr>
+                    </m:ctrlPr>
+                  </m:sSupPr>
+                  <m:e>
+                    <m:r>
+                      <w:rPr>
+                        <w:rFonts w:ascii="Cambria Math" w:hAnsi="Cambria Math"/>
+                      </w:rPr>
+                      <m:t>10</m:t>
+                    </m:r>
+                  </m:e>
+                  <m:sup>
+                    <m:r>
+                      <w:rPr>
+                        <w:rFonts w:ascii="Cambria Math" w:hAnsi="Cambria Math"/>
+                      </w:rPr>
+                      <m:t>6</m:t>
+                    </m:r>
+                  </m:sup>
+                </m:sSup>
+              </m:oMath>
+            </m:oMathPara>
+          </w:p>
+        </w:tc>
+        <w:tc>
+          <w:tcPr>
+            <w:tcW w:w="2425" w:type="dxa"/>
+            <w:vAlign w:val="center"/>
+          </w:tcPr>
+          <w:p>
+            <w:pPr>
+              <w:jc w:val="center"/>
+            </w:pPr>
+            <w:r>
+              <w:t>4.8</w:t>
             </w:r>
           </w:p>
         </w:tc>
       </w:tr>
       <w:tr>
         <w:trPr>
-          <w:trHeight w:val="500"/>
-          <w:jc w:val="center"/>
+          <w:trHeight w:val="269"/>
         </w:trPr>
         <w:tc>
           <w:tcPr>
-            <w:tcW w:w="2965" w:type="dxa"/>
+            <w:tcW w:w="3505" w:type="dxa"/>
+            <w:vAlign w:val="center"/>
+          </w:tcPr>
+          <w:p>
+            <w:pPr>
+              <w:jc w:val="center"/>
+              <w:rPr>
+                <w:b/>
+                <w:bCs/>
+              </w:rPr>
+            </w:pPr>
+            <w:r>
+              <w:rPr>
+                <w:b/>
+                <w:bCs/>
+              </w:rPr>
+              <w:t xml:space="preserve">P2 </w:t>
+            </w:r>
+          </w:p>
+        </w:tc>
+        <w:tc>
+          <w:tcPr>
+            <w:tcW w:w="1800" w:type="dxa"/>
+            <w:vAlign w:val="center"/>
+          </w:tcPr>
+          <w:p>
+            <w:pPr>
+              <w:jc w:val="center"/>
+            </w:pPr>
+            <w:r>
+              <w:t>0.62</w:t>
+            </w:r>
+          </w:p>
+        </w:tc>
+        <w:tc>
+          <w:tcPr>
+            <w:tcW w:w="1620" w:type="dxa"/>
+            <w:vAlign w:val="center"/>
+          </w:tcPr>
+          <w:p>
+            <w:pPr>
+              <w:jc w:val="center"/>
+            </w:pPr>
+            <m:oMathPara>
+              <m:oMath>
+                <m:r>
+                  <w:rPr>
+                    <w:rFonts w:ascii="Cambria Math" w:hAnsi="Cambria Math"/>
+                  </w:rPr>
+                  <m:t>2*</m:t>
+                </m:r>
+                <m:sSup>
+                  <m:sSupPr>
+                    <m:ctrlPr>
+                      <w:rPr>
+                        <w:rFonts w:ascii="Cambria Math" w:hAnsi="Cambria Math"/>
+                        <w:i/>
+                      </w:rPr>
+                    </m:ctrlPr>
+                  </m:sSupPr>
+                  <m:e>
+                    <m:r>
+                      <w:rPr>
+                        <w:rFonts w:ascii="Cambria Math" w:hAnsi="Cambria Math"/>
+                      </w:rPr>
+                      <m:t>10</m:t>
+                    </m:r>
+                  </m:e>
+                  <m:sup>
+                    <m:r>
+                      <w:rPr>
+                        <w:rFonts w:ascii="Cambria Math" w:hAnsi="Cambria Math"/>
+                      </w:rPr>
+                      <m:t>6</m:t>
+                    </m:r>
+                  </m:sup>
+                </m:sSup>
+              </m:oMath>
+            </m:oMathPara>
+          </w:p>
+        </w:tc>
+        <w:tc>
+          <w:tcPr>
+            <w:tcW w:w="2425" w:type="dxa"/>
+            <w:vAlign w:val="center"/>
+          </w:tcPr>
+          <w:p>
+            <w:pPr>
+              <w:jc w:val="center"/>
+            </w:pPr>
+            <w:r>
+              <w:t>0.09</w:t>
+            </w:r>
+          </w:p>
+        </w:tc>
+      </w:tr>
+      <w:tr>
+        <w:trPr>
+          <w:trHeight w:val="422"/>
+        </w:trPr>
+        <w:tc>
+          <w:tcPr>
+            <w:tcW w:w="3505" w:type="dxa"/>
+            <w:vAlign w:val="center"/>
+          </w:tcPr>
+          <w:p>
+            <w:pPr>
+              <w:jc w:val="center"/>
+              <w:rPr>
+                <w:b/>
+                <w:bCs/>
+              </w:rPr>
+            </w:pPr>
+            <w:r>
+              <w:rPr>
+                <w:b/>
+                <w:bCs/>
+              </w:rPr>
+              <w:t>P</w:t>
+            </w:r>
+            <w:proofErr w:type="gramStart"/>
+            <w:r>
+              <w:rPr>
+                <w:b/>
+                <w:bCs/>
+              </w:rPr>
+              <w:t xml:space="preserve">3 </w:t>
+            </w:r>
+            <w:r>
+              <w:rPr>
+                <w:b/>
+                <w:bCs/>
+              </w:rPr>
+              <w:t xml:space="preserve"> </w:t>
+            </w:r>
+            <w:r>
+              <w:t>(</w:t>
+            </w:r>
+            <w:proofErr w:type="spellStart"/>
+            <w:proofErr w:type="gramEnd"/>
+            <w:r>
+              <w:t>Mult</w:t>
+            </w:r>
+            <w:proofErr w:type="spellEnd"/>
+            <w:r>
+              <w:t xml:space="preserve"> </w:t>
+            </w:r>
+            <w:r>
+              <w:t>by</w:t>
+            </w:r>
+            <w:r>
+              <w:t xml:space="preserve"> 81x256 </w:t>
+            </w:r>
+            <w:r>
+              <w:t>Rand mat</w:t>
+            </w:r>
+            <w:r>
+              <w:t>)</w:t>
+            </w:r>
+          </w:p>
+        </w:tc>
+        <w:tc>
+          <w:tcPr>
+            <w:tcW w:w="1800" w:type="dxa"/>
+            <w:vAlign w:val="center"/>
+          </w:tcPr>
+          <w:p>
+            <w:pPr>
+              <w:jc w:val="center"/>
+            </w:pPr>
+            <w:r>
+              <w:t>12.07</w:t>
+            </w:r>
+          </w:p>
+        </w:tc>
+        <w:tc>
+          <w:tcPr>
+            <w:tcW w:w="1620" w:type="dxa"/>
+            <w:vAlign w:val="center"/>
+          </w:tcPr>
+          <w:p>
+            <w:pPr>
+              <w:jc w:val="center"/>
+            </w:pPr>
+            <m:oMathPara>
+              <m:oMath>
+                <m:r>
+                  <w:rPr>
+                    <w:rFonts w:ascii="Cambria Math" w:hAnsi="Cambria Math"/>
+                  </w:rPr>
+                  <m:t>0.082*</m:t>
+                </m:r>
+                <m:sSup>
+                  <m:sSupPr>
+                    <m:ctrlPr>
+                      <w:rPr>
+                        <w:rFonts w:ascii="Cambria Math" w:hAnsi="Cambria Math"/>
+                        <w:i/>
+                      </w:rPr>
+                    </m:ctrlPr>
+                  </m:sSupPr>
+                  <m:e>
+                    <m:r>
+                      <w:rPr>
+                        <w:rFonts w:ascii="Cambria Math" w:hAnsi="Cambria Math"/>
+                      </w:rPr>
+                      <m:t>10</m:t>
+                    </m:r>
+                  </m:e>
+                  <m:sup>
+                    <m:r>
+                      <w:rPr>
+                        <w:rFonts w:ascii="Cambria Math" w:hAnsi="Cambria Math"/>
+                      </w:rPr>
+                      <m:t>6</m:t>
+                    </m:r>
+                  </m:sup>
+                </m:sSup>
+              </m:oMath>
+            </m:oMathPara>
+          </w:p>
+        </w:tc>
+        <w:tc>
+          <w:tcPr>
+            <w:tcW w:w="2425" w:type="dxa"/>
+            <w:vAlign w:val="center"/>
+          </w:tcPr>
+          <w:p>
+            <w:pPr>
+              <w:jc w:val="center"/>
+            </w:pPr>
+            <w:r>
+              <w:t>136.70</w:t>
+            </w:r>
+          </w:p>
+        </w:tc>
+      </w:tr>
+      <w:tr>
+        <w:trPr>
+          <w:trHeight w:val="341"/>
+        </w:trPr>
+        <w:tc>
+          <w:tcPr>
+            <w:tcW w:w="3505" w:type="dxa"/>
             <w:vAlign w:val="center"/>
           </w:tcPr>
           <w:p>
@@ -2733,60 +2693,52 @@
         </w:tc>
         <w:tc>
           <w:tcPr>
-            <w:tcW w:w="2031" w:type="dxa"/>
-            <w:vAlign w:val="center"/>
-          </w:tcPr>
-          <w:p>
-            <w:pPr>
-              <w:jc w:val="center"/>
-            </w:pPr>
-            <w:r>
-              <w:t>6</w:t>
-            </w:r>
-            <w:r>
-              <w:t>.</w:t>
-            </w:r>
-            <w:r>
-              <w:t>08</w:t>
-            </w:r>
-          </w:p>
-        </w:tc>
-        <w:tc>
-          <w:tcPr>
-            <w:tcW w:w="2177" w:type="dxa"/>
-            <w:vAlign w:val="center"/>
-          </w:tcPr>
-          <w:p>
-            <w:pPr>
-              <w:jc w:val="center"/>
-            </w:pPr>
-            <w:r>
-              <w:t>~165K</w:t>
-            </w:r>
-          </w:p>
-        </w:tc>
-        <w:tc>
-          <w:tcPr>
-            <w:tcW w:w="2177" w:type="dxa"/>
-            <w:vAlign w:val="center"/>
-          </w:tcPr>
-          <w:p>
-            <w:pPr>
-              <w:jc w:val="center"/>
-            </w:pPr>
-            <w:r>
-              <w:t>21</w:t>
-            </w:r>
-            <w:r>
-              <w:t>.</w:t>
-            </w:r>
-            <w:r>
-              <w:t>188</w:t>
+            <w:tcW w:w="1800" w:type="dxa"/>
+            <w:vAlign w:val="center"/>
+          </w:tcPr>
+          <w:p>
+            <w:pPr>
+              <w:jc w:val="center"/>
+            </w:pPr>
+            <w:r>
+              <w:t>18.5</w:t>
+            </w:r>
+          </w:p>
+        </w:tc>
+        <w:tc>
+          <w:tcPr>
+            <w:tcW w:w="1620" w:type="dxa"/>
+            <w:vAlign w:val="center"/>
+          </w:tcPr>
+          <w:p>
+            <w:pPr>
+              <w:jc w:val="center"/>
+            </w:pPr>
+            <w:r>
+              <w:t>65,400</w:t>
+            </w:r>
+          </w:p>
+        </w:tc>
+        <w:tc>
+          <w:tcPr>
+            <w:tcW w:w="2425" w:type="dxa"/>
+            <w:vAlign w:val="center"/>
+          </w:tcPr>
+          <w:p>
+            <w:pPr>
+              <w:jc w:val="center"/>
+            </w:pPr>
+            <w:r>
+              <w:t>142.70</w:t>
             </w:r>
           </w:p>
         </w:tc>
       </w:tr>
     </w:tbl>
+    <w:p/>
+    <w:p/>
+    <w:p/>
+    <w:p/>
     <w:p/>
     <w:p/>
     <w:p>
@@ -2802,16 +2754,6 @@
         <w:rPr>
           <w:b/>
           <w:bCs/>
-          <w:sz w:val="28"/>
-          <w:szCs w:val="28"/>
-          <w:u w:val="single"/>
-        </w:rPr>
-        <w:br w:type="page"/>
-      </w:r>
-      <w:r>
-        <w:rPr>
-          <w:b/>
-          <w:bCs/>
           <w:u w:val="single"/>
         </w:rPr>
         <w:lastRenderedPageBreak/>
@@ -2823,7 +2765,7 @@
           <w:bCs/>
           <w:u w:val="single"/>
         </w:rPr>
-        <w:t xml:space="preserve"> (Using Integer Packing</w:t>
+        <w:t xml:space="preserve"> (Using Packing+ Lookup Table</w:t>
       </w:r>
       <w:r>
         <w:rPr>
@@ -2960,6 +2902,389 @@
                 <w:b/>
                 <w:bCs/>
               </w:rPr>
+              <w:t>Rounds/s</w:t>
+            </w:r>
+            <w:r>
+              <w:rPr>
+                <w:b/>
+                <w:bCs/>
+              </w:rPr>
+              <w:t xml:space="preserve"> (AWS)</w:t>
+            </w:r>
+          </w:p>
+        </w:tc>
+        <w:tc>
+          <w:tcPr>
+            <w:tcW w:w="2177" w:type="dxa"/>
+            <w:vAlign w:val="center"/>
+          </w:tcPr>
+          <w:p>
+            <w:pPr>
+              <w:jc w:val="center"/>
+              <w:rPr>
+                <w:b/>
+                <w:bCs/>
+              </w:rPr>
+            </w:pPr>
+            <w:r>
+              <w:rPr>
+                <w:b/>
+                <w:bCs/>
+              </w:rPr>
+              <w:t xml:space="preserve">Local </w:t>
+            </w:r>
+            <w:proofErr w:type="spellStart"/>
+            <w:r>
+              <w:rPr>
+                <w:b/>
+                <w:bCs/>
+              </w:rPr>
+              <w:t>Macbook</w:t>
+            </w:r>
+            <w:proofErr w:type="spellEnd"/>
+            <w:r>
+              <w:rPr>
+                <w:b/>
+                <w:bCs/>
+              </w:rPr>
+              <w:t xml:space="preserve"> Air</w:t>
+            </w:r>
+          </w:p>
+        </w:tc>
+      </w:tr>
+      <w:tr>
+        <w:trPr>
+          <w:trHeight w:val="500"/>
+          <w:jc w:val="center"/>
+        </w:trPr>
+        <w:tc>
+          <w:tcPr>
+            <w:tcW w:w="2965" w:type="dxa"/>
+            <w:vAlign w:val="center"/>
+          </w:tcPr>
+          <w:p>
+            <w:pPr>
+              <w:jc w:val="center"/>
+              <w:rPr>
+                <w:b/>
+                <w:bCs/>
+              </w:rPr>
+            </w:pPr>
+            <w:r>
+              <w:rPr>
+                <w:b/>
+                <w:bCs/>
+              </w:rPr>
+              <w:t>Calling Lookup function</w:t>
+            </w:r>
+            <w:r>
+              <w:rPr>
+                <w:b/>
+                <w:bCs/>
+              </w:rPr>
+              <w:t xml:space="preserve"> (binary vector, so only one call to lookup table)</w:t>
+            </w:r>
+          </w:p>
+        </w:tc>
+        <w:tc>
+          <w:tcPr>
+            <w:tcW w:w="2031" w:type="dxa"/>
+            <w:vAlign w:val="center"/>
+          </w:tcPr>
+          <w:p>
+            <w:pPr>
+              <w:jc w:val="center"/>
+            </w:pPr>
+            <w:r>
+              <w:t>1.</w:t>
+            </w:r>
+            <w:r>
+              <w:t>8</w:t>
+            </w:r>
+            <w:r>
+              <w:t>4</w:t>
+            </w:r>
+          </w:p>
+        </w:tc>
+        <w:tc>
+          <w:tcPr>
+            <w:tcW w:w="2177" w:type="dxa"/>
+            <w:vAlign w:val="center"/>
+          </w:tcPr>
+          <w:p>
+            <w:pPr>
+              <w:jc w:val="center"/>
+            </w:pPr>
+            <w:r>
+              <w:t>~544K</w:t>
+            </w:r>
+          </w:p>
+        </w:tc>
+        <w:tc>
+          <w:tcPr>
+            <w:tcW w:w="2177" w:type="dxa"/>
+            <w:vAlign w:val="center"/>
+          </w:tcPr>
+          <w:p>
+            <w:pPr>
+              <w:jc w:val="center"/>
+            </w:pPr>
+            <w:r>
+              <w:t>14</w:t>
+            </w:r>
+            <w:r>
+              <w:t>.</w:t>
+            </w:r>
+            <w:r>
+              <w:t>786</w:t>
+            </w:r>
+          </w:p>
+        </w:tc>
+      </w:tr>
+      <w:tr>
+        <w:trPr>
+          <w:trHeight w:val="500"/>
+          <w:jc w:val="center"/>
+        </w:trPr>
+        <w:tc>
+          <w:tcPr>
+            <w:tcW w:w="2965" w:type="dxa"/>
+            <w:vAlign w:val="center"/>
+          </w:tcPr>
+          <w:p>
+            <w:pPr>
+              <w:jc w:val="center"/>
+              <w:rPr>
+                <w:b/>
+                <w:bCs/>
+              </w:rPr>
+            </w:pPr>
+            <w:r>
+              <w:rPr>
+                <w:b/>
+                <w:bCs/>
+              </w:rPr>
+              <w:t>Full Protocol</w:t>
+            </w:r>
+          </w:p>
+        </w:tc>
+        <w:tc>
+          <w:tcPr>
+            <w:tcW w:w="2031" w:type="dxa"/>
+            <w:vAlign w:val="center"/>
+          </w:tcPr>
+          <w:p>
+            <w:pPr>
+              <w:jc w:val="center"/>
+            </w:pPr>
+            <w:r>
+              <w:t>6</w:t>
+            </w:r>
+            <w:r>
+              <w:t>.</w:t>
+            </w:r>
+            <w:r>
+              <w:t>08</w:t>
+            </w:r>
+          </w:p>
+        </w:tc>
+        <w:tc>
+          <w:tcPr>
+            <w:tcW w:w="2177" w:type="dxa"/>
+            <w:vAlign w:val="center"/>
+          </w:tcPr>
+          <w:p>
+            <w:pPr>
+              <w:jc w:val="center"/>
+            </w:pPr>
+            <w:r>
+              <w:t>~165K</w:t>
+            </w:r>
+          </w:p>
+        </w:tc>
+        <w:tc>
+          <w:tcPr>
+            <w:tcW w:w="2177" w:type="dxa"/>
+            <w:vAlign w:val="center"/>
+          </w:tcPr>
+          <w:p>
+            <w:pPr>
+              <w:jc w:val="center"/>
+            </w:pPr>
+            <w:r>
+              <w:t>21</w:t>
+            </w:r>
+            <w:r>
+              <w:t>.</w:t>
+            </w:r>
+            <w:r>
+              <w:t>188</w:t>
+            </w:r>
+          </w:p>
+        </w:tc>
+      </w:tr>
+    </w:tbl>
+    <w:p/>
+    <w:p>
+      <w:pPr>
+        <w:jc w:val="center"/>
+        <w:rPr>
+          <w:b/>
+          <w:bCs/>
+          <w:u w:val="single"/>
+        </w:rPr>
+      </w:pPr>
+      <w:r>
+        <w:rPr>
+          <w:b/>
+          <w:bCs/>
+          <w:u w:val="single"/>
+        </w:rPr>
+        <w:t>Centralized PRF Implementation</w:t>
+      </w:r>
+      <w:r>
+        <w:rPr>
+          <w:b/>
+          <w:bCs/>
+          <w:u w:val="single"/>
+        </w:rPr>
+        <w:t xml:space="preserve"> (Using Integer Packing</w:t>
+      </w:r>
+      <w:r>
+        <w:rPr>
+          <w:b/>
+          <w:bCs/>
+          <w:u w:val="single"/>
+        </w:rPr>
+        <w:t>)</w:t>
+      </w:r>
+    </w:p>
+    <w:p/>
+    <w:tbl>
+      <w:tblPr>
+        <w:tblStyle w:val="TableGrid"/>
+        <w:tblW w:w="9350" w:type="dxa"/>
+        <w:jc w:val="center"/>
+        <w:tblLook w:val="04A0" w:firstRow="1" w:lastRow="0" w:firstColumn="1" w:lastColumn="0" w:noHBand="0" w:noVBand="1"/>
+      </w:tblPr>
+      <w:tblGrid>
+        <w:gridCol w:w="2965"/>
+        <w:gridCol w:w="2031"/>
+        <w:gridCol w:w="2177"/>
+        <w:gridCol w:w="2177"/>
+      </w:tblGrid>
+      <w:tr>
+        <w:trPr>
+          <w:trHeight w:val="523"/>
+          <w:jc w:val="center"/>
+        </w:trPr>
+        <w:tc>
+          <w:tcPr>
+            <w:tcW w:w="2965" w:type="dxa"/>
+            <w:vAlign w:val="center"/>
+          </w:tcPr>
+          <w:p>
+            <w:pPr>
+              <w:jc w:val="center"/>
+              <w:rPr>
+                <w:b/>
+                <w:bCs/>
+              </w:rPr>
+            </w:pPr>
+            <w:r>
+              <w:rPr>
+                <w:b/>
+                <w:bCs/>
+              </w:rPr>
+              <w:t>Phase</w:t>
+            </w:r>
+          </w:p>
+        </w:tc>
+        <w:tc>
+          <w:tcPr>
+            <w:tcW w:w="2031" w:type="dxa"/>
+            <w:vAlign w:val="center"/>
+          </w:tcPr>
+          <w:p>
+            <w:pPr>
+              <w:jc w:val="center"/>
+              <w:rPr>
+                <w:b/>
+                <w:bCs/>
+              </w:rPr>
+            </w:pPr>
+            <m:oMath>
+              <m:r>
+                <m:rPr>
+                  <m:sty m:val="bi"/>
+                </m:rPr>
+                <w:rPr>
+                  <w:rFonts w:ascii="Cambria Math" w:hAnsi="Cambria Math"/>
+                </w:rPr>
+                <m:t>1</m:t>
+              </m:r>
+              <m:sSup>
+                <m:sSupPr>
+                  <m:ctrlPr>
+                    <w:rPr>
+                      <w:rFonts w:ascii="Cambria Math" w:hAnsi="Cambria Math"/>
+                      <w:b/>
+                      <w:bCs/>
+                      <w:i/>
+                    </w:rPr>
+                  </m:ctrlPr>
+                </m:sSupPr>
+                <m:e>
+                  <m:r>
+                    <m:rPr>
+                      <m:sty m:val="bi"/>
+                    </m:rPr>
+                    <w:rPr>
+                      <w:rFonts w:ascii="Cambria Math" w:hAnsi="Cambria Math"/>
+                    </w:rPr>
+                    <m:t>0</m:t>
+                  </m:r>
+                </m:e>
+                <m:sup>
+                  <m:r>
+                    <m:rPr>
+                      <m:sty m:val="bi"/>
+                    </m:rPr>
+                    <w:rPr>
+                      <w:rFonts w:ascii="Cambria Math" w:hAnsi="Cambria Math"/>
+                    </w:rPr>
+                    <m:t>-6</m:t>
+                  </m:r>
+                </m:sup>
+              </m:sSup>
+            </m:oMath>
+            <w:r>
+              <w:rPr>
+                <w:b/>
+                <w:bCs/>
+              </w:rPr>
+              <w:t xml:space="preserve"> sec (AWS)</w:t>
+            </w:r>
+          </w:p>
+        </w:tc>
+        <w:tc>
+          <w:tcPr>
+            <w:tcW w:w="2177" w:type="dxa"/>
+            <w:vAlign w:val="center"/>
+          </w:tcPr>
+          <w:p>
+            <w:pPr>
+              <w:jc w:val="center"/>
+              <w:rPr>
+                <w:b/>
+                <w:bCs/>
+              </w:rPr>
+            </w:pPr>
+            <w:r>
+              <w:rPr>
+                <w:b/>
+                <w:bCs/>
+              </w:rPr>
               <w:t>Rounds/s (AWS)</w:t>
             </w:r>
           </w:p>
@@ -5321,7 +5646,6 @@
                 <w:b/>
                 <w:bCs/>
               </w:rPr>
-              <w:lastRenderedPageBreak/>
               <w:t>Phase 2</w:t>
             </w:r>
             <w:r>
@@ -9385,6 +9709,7 @@
                 <w:b/>
                 <w:bCs/>
               </w:rPr>
+              <w:lastRenderedPageBreak/>
               <w:t>Phase</w:t>
             </w:r>
           </w:p>

</xml_diff>